<commit_message>
Se agrego logo de Unasur a la carátula - Prototipo 1
</commit_message>
<xml_diff>
--- a/Git_word.docx
+++ b/Git_word.docx
@@ -1,85 +1,29 @@
 
 <file path=word/document.xml><?xml version="1.0" encoding="utf-8"?>
-<w:document xmlns:wpc="http://schemas.microsoft.com/office/word/2010/wordprocessingCanvas" xmlns:cx="http://schemas.microsoft.com/office/drawing/2014/chartex" xmlns:cx1="http://schemas.microsoft.com/office/drawing/2015/9/8/chartex" xmlns:mc="http://schemas.openxmlformats.org/markup-compatibility/2006" xmlns:o="urn:schemas-microsoft-com:office:office" xmlns:r="http://schemas.openxmlformats.org/officeDocument/2006/relationships" xmlns:m="http://schemas.openxmlformats.org/officeDocument/2006/math" xmlns:v="urn:schemas-microsoft-com:vml" xmlns:wp14="http://schemas.microsoft.com/office/word/2010/wordprocessingDrawing" xmlns:wp="http://schemas.openxmlformats.org/drawingml/2006/wordprocessingDrawing" xmlns:w10="urn:schemas-microsoft-com:office:word" xmlns:w="http://schemas.openxmlformats.org/wordprocessingml/2006/main" xmlns:w14="http://schemas.microsoft.com/office/word/2010/wordml" xmlns:w15="http://schemas.microsoft.com/office/word/2012/wordml" xmlns:w16se="http://schemas.microsoft.com/office/word/2015/wordml/symex" xmlns:wpg="http://schemas.microsoft.com/office/word/2010/wordprocessingGroup" xmlns:wpi="http://schemas.microsoft.com/office/word/2010/wordprocessingInk" xmlns:wne="http://schemas.microsoft.com/office/word/2006/wordml" xmlns:wps="http://schemas.microsoft.com/office/word/2010/wordprocessingShape" mc:Ignorable="w14 w15 w16se wp14">
+<w:document xmlns:wpc="http://schemas.microsoft.com/office/word/2010/wordprocessingCanvas" xmlns:cx="http://schemas.microsoft.com/office/drawing/2014/chartex" xmlns:mc="http://schemas.openxmlformats.org/markup-compatibility/2006" xmlns:o="urn:schemas-microsoft-com:office:office" xmlns:r="http://schemas.openxmlformats.org/officeDocument/2006/relationships" xmlns:m="http://schemas.openxmlformats.org/officeDocument/2006/math" xmlns:v="urn:schemas-microsoft-com:vml" xmlns:wp14="http://schemas.microsoft.com/office/word/2010/wordprocessingDrawing" xmlns:wp="http://schemas.openxmlformats.org/drawingml/2006/wordprocessingDrawing" xmlns:w10="urn:schemas-microsoft-com:office:word" xmlns:w="http://schemas.openxmlformats.org/wordprocessingml/2006/main" xmlns:w14="http://schemas.microsoft.com/office/word/2010/wordml" xmlns:w15="http://schemas.microsoft.com/office/word/2012/wordml" xmlns:w16se="http://schemas.microsoft.com/office/word/2015/wordml/symex" xmlns:wpg="http://schemas.microsoft.com/office/word/2010/wordprocessingGroup" xmlns:wpi="http://schemas.microsoft.com/office/word/2010/wordprocessingInk" xmlns:wne="http://schemas.microsoft.com/office/word/2006/wordml" xmlns:wps="http://schemas.microsoft.com/office/word/2010/wordprocessingShape" mc:Ignorable="w14 w15 w16se wp14">
   <w:body>
     <w:p>
       <w:pPr>
-        <w:pStyle w:val="Ttulo1"/>
-        <w:tabs>
-          <w:tab w:val="left" w:pos="6480"/>
-        </w:tabs>
-        <w:ind w:right="99"/>
-        <w:rPr>
-          <w:rFonts w:ascii="Times New Roman" w:hAnsi="Times New Roman" w:cs="Times New Roman"/>
-          <w:sz w:val="72"/>
-          <w14:shadow w14:blurRad="0" w14:dist="25400" w14:dir="2700000" w14:sx="0" w14:sy="0" w14:kx="0" w14:ky="0" w14:algn="none">
-            <w14:srgbClr w14:val="000000">
-              <w14:alpha w14:val="50000"/>
-            </w14:srgbClr>
-          </w14:shadow>
-          <w14:textOutline w14:w="9525" w14:cap="flat" w14:cmpd="sng" w14:algn="ctr">
-            <w14:solidFill>
-              <w14:schemeClr w14:val="bg1">
-                <w14:alpha w14:val="50000"/>
-                <w14:lumMod w14:val="75000"/>
-              </w14:schemeClr>
-            </w14:solidFill>
-            <w14:prstDash w14:val="solid"/>
-            <w14:round/>
-          </w14:textOutline>
-        </w:rPr>
-      </w:pPr>
-    </w:p>
-    <w:p>
-      <w:pPr>
         <w:pStyle w:val="Ttulo4"/>
-        <w:jc w:val="left"/>
         <w:rPr>
           <w:sz w:val="44"/>
           <w:lang w:eastAsia="en-US"/>
         </w:rPr>
       </w:pPr>
-    </w:p>
-    <w:p>
-      <w:pPr>
-        <w:pStyle w:val="Ttulo4"/>
-        <w:jc w:val="left"/>
+      <w:r>
         <w:rPr>
           <w:sz w:val="44"/>
           <w:lang w:eastAsia="en-US"/>
         </w:rPr>
-      </w:pPr>
-    </w:p>
-    <w:p>
-      <w:pPr>
-        <w:pStyle w:val="Ttulo4"/>
-        <w:jc w:val="left"/>
-        <w:rPr>
-          <w:sz w:val="44"/>
+        <w:t>Universidad Autónoma del Sur “UNASUR”</w:t>
+      </w:r>
+    </w:p>
+    <w:p>
+      <w:pPr>
+        <w:rPr>
           <w:lang w:eastAsia="en-US"/>
         </w:rPr>
       </w:pPr>
-      <w:bookmarkStart w:id="0" w:name="_GoBack"/>
-      <w:bookmarkEnd w:id="0"/>
-      <w:r>
-        <w:rPr>
-          <w:sz w:val="44"/>
-          <w:lang w:eastAsia="en-US"/>
-        </w:rPr>
-        <w:t>Universidad Autónoma del Sur “UNASUR”</w:t>
-      </w:r>
-    </w:p>
-    <w:p>
-      <w:pPr>
-        <w:rPr>
-          <w:b/>
-          <w:bCs/>
-          <w:sz w:val="36"/>
-        </w:rPr>
-      </w:pPr>
-    </w:p>
-    <w:p/>
-    <w:p>
       <w:r>
         <w:rPr>
           <w:noProof/>
@@ -87,16 +31,16 @@
         <mc:AlternateContent>
           <mc:Choice Requires="wps">
             <w:drawing>
-              <wp:anchor distT="0" distB="0" distL="114300" distR="114300" simplePos="0" relativeHeight="251656192" behindDoc="0" locked="0" layoutInCell="1" allowOverlap="1">
+              <wp:anchor distT="0" distB="0" distL="114300" distR="114300" simplePos="0" relativeHeight="251659264" behindDoc="0" locked="0" layoutInCell="1" allowOverlap="1" wp14:anchorId="1F888259" wp14:editId="52FD435B">
                 <wp:simplePos x="0" y="0"/>
-                <wp:positionH relativeFrom="column">
-                  <wp:posOffset>0</wp:posOffset>
+                <wp:positionH relativeFrom="margin">
+                  <wp:align>center</wp:align>
                 </wp:positionH>
                 <wp:positionV relativeFrom="paragraph">
-                  <wp:posOffset>26670</wp:posOffset>
+                  <wp:posOffset>191135</wp:posOffset>
                 </wp:positionV>
                 <wp:extent cx="5715000" cy="0"/>
-                <wp:effectExtent l="13335" t="5715" r="5715" b="13335"/>
+                <wp:effectExtent l="0" t="0" r="19050" b="19050"/>
                 <wp:wrapNone/>
                 <wp:docPr id="2" name="Line 2"/>
                 <wp:cNvGraphicFramePr>
@@ -148,13 +92,82 @@
           </mc:Choice>
           <mc:Fallback>
             <w:pict>
-              <v:line w14:anchorId="53CB7989" id="Line 2" o:spid="_x0000_s1026" style="position:absolute;z-index:251656192;visibility:visible;mso-wrap-style:square;mso-width-percent:0;mso-height-percent:0;mso-wrap-distance-left:9pt;mso-wrap-distance-top:0;mso-wrap-distance-right:9pt;mso-wrap-distance-bottom:0;mso-position-horizontal:absolute;mso-position-horizontal-relative:text;mso-position-vertical:absolute;mso-position-vertical-relative:text;mso-width-percent:0;mso-height-percent:0;mso-width-relative:page;mso-height-relative:page" from="0,2.1pt" to="450pt,2.1pt" o:gfxdata="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"/>
+              <v:line w14:anchorId="03023CCF" id="Line 2" o:spid="_x0000_s1026" style="position:absolute;z-index:251659264;visibility:visible;mso-wrap-style:square;mso-width-percent:0;mso-height-percent:0;mso-wrap-distance-left:9pt;mso-wrap-distance-top:0;mso-wrap-distance-right:9pt;mso-wrap-distance-bottom:0;mso-position-horizontal:center;mso-position-horizontal-relative:margin;mso-position-vertical:absolute;mso-position-vertical-relative:text;mso-width-percent:0;mso-height-percent:0;mso-width-relative:page;mso-height-relative:page" from="0,15.05pt" to="450pt,15.05pt" o:gfxdata="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">
+                <w10:wrap anchorx="margin"/>
+              </v:line>
             </w:pict>
           </mc:Fallback>
         </mc:AlternateContent>
       </w:r>
     </w:p>
     <w:p>
+      <w:r>
+        <w:rPr>
+          <w:rFonts w:ascii="EngraversGothic BT" w:hAnsi="EngraversGothic BT"/>
+          <w:b/>
+          <w:noProof/>
+          <w:sz w:val="32"/>
+          <w:szCs w:val="32"/>
+        </w:rPr>
+        <w:drawing>
+          <wp:anchor distT="0" distB="0" distL="114300" distR="114300" simplePos="0" relativeHeight="251660288" behindDoc="1" locked="0" layoutInCell="1" allowOverlap="1" wp14:anchorId="590DEEA5" wp14:editId="06892210">
+            <wp:simplePos x="0" y="0"/>
+            <wp:positionH relativeFrom="margin">
+              <wp:align>center</wp:align>
+            </wp:positionH>
+            <wp:positionV relativeFrom="paragraph">
+              <wp:posOffset>50165</wp:posOffset>
+            </wp:positionV>
+            <wp:extent cx="2179335" cy="2186609"/>
+            <wp:effectExtent l="0" t="0" r="0" b="4445"/>
+            <wp:wrapNone/>
+            <wp:docPr id="3" name="0 Imagen"/>
+            <wp:cNvGraphicFramePr>
+              <a:graphicFrameLocks xmlns:a="http://schemas.openxmlformats.org/drawingml/2006/main" noChangeAspect="1"/>
+            </wp:cNvGraphicFramePr>
+            <a:graphic xmlns:a="http://schemas.openxmlformats.org/drawingml/2006/main">
+              <a:graphicData uri="http://schemas.openxmlformats.org/drawingml/2006/picture">
+                <pic:pic xmlns:pic="http://schemas.openxmlformats.org/drawingml/2006/picture">
+                  <pic:nvPicPr>
+                    <pic:cNvPr id="0" name="LOGOUNASUR.png"/>
+                    <pic:cNvPicPr/>
+                  </pic:nvPicPr>
+                  <pic:blipFill>
+                    <a:blip r:embed="rId8" cstate="print">
+                      <a:extLst>
+                        <a:ext uri="{28A0092B-C50C-407E-A947-70E740481C1C}">
+                          <a14:useLocalDpi xmlns:a14="http://schemas.microsoft.com/office/drawing/2010/main" val="0"/>
+                        </a:ext>
+                      </a:extLst>
+                    </a:blip>
+                    <a:stretch>
+                      <a:fillRect/>
+                    </a:stretch>
+                  </pic:blipFill>
+                  <pic:spPr>
+                    <a:xfrm>
+                      <a:off x="0" y="0"/>
+                      <a:ext cx="2179335" cy="2186609"/>
+                    </a:xfrm>
+                    <a:prstGeom prst="rect">
+                      <a:avLst/>
+                    </a:prstGeom>
+                    <a:effectLst/>
+                  </pic:spPr>
+                </pic:pic>
+              </a:graphicData>
+            </a:graphic>
+            <wp14:sizeRelH relativeFrom="page">
+              <wp14:pctWidth>0</wp14:pctWidth>
+            </wp14:sizeRelH>
+            <wp14:sizeRelV relativeFrom="page">
+              <wp14:pctHeight>0</wp14:pctHeight>
+            </wp14:sizeRelV>
+          </wp:anchor>
+        </w:drawing>
+      </w:r>
+    </w:p>
+    <w:p>
       <w:pPr>
         <w:pStyle w:val="Ttulo1"/>
         <w:keepNext/>
@@ -166,6 +179,8 @@
         <w:jc w:val="center"/>
         <w:rPr>
           <w:rFonts w:ascii="Times New Roman" w:hAnsi="Times New Roman" w:cs="Times New Roman"/>
+          <w:b w:val="0"/>
+          <w:i w:val="0"/>
           <w:color w:val="FF0000"/>
           <w:sz w:val="36"/>
           <w:lang w:val="pt-BR"/>
@@ -222,7 +237,17 @@
           </w14:textOutline>
         </w:rPr>
       </w:pPr>
-      <w:r>
+    </w:p>
+    <w:p>
+      <w:pPr>
+        <w:pStyle w:val="Ttulo1"/>
+        <w:keepNext/>
+        <w:tabs>
+          <w:tab w:val="left" w:pos="6480"/>
+        </w:tabs>
+        <w:spacing w:before="0" w:beforeAutospacing="0" w:after="0" w:afterAutospacing="0"/>
+        <w:ind w:right="99"/>
+        <w:jc w:val="center"/>
         <w:rPr>
           <w:rFonts w:ascii="Times New Roman" w:eastAsia="Times New Roman" w:hAnsi="Times New Roman" w:cs="Times New Roman"/>
           <w:i w:val="0"/>
@@ -247,8 +272,187 @@
             <w14:round/>
           </w14:textOutline>
         </w:rPr>
-        <w:t>Ingeniería en Informática</w:t>
-      </w:r>
+      </w:pPr>
+    </w:p>
+    <w:p>
+      <w:pPr>
+        <w:pStyle w:val="Ttulo1"/>
+        <w:keepNext/>
+        <w:tabs>
+          <w:tab w:val="left" w:pos="6480"/>
+        </w:tabs>
+        <w:spacing w:before="0" w:beforeAutospacing="0" w:after="0" w:afterAutospacing="0"/>
+        <w:ind w:right="99"/>
+        <w:jc w:val="center"/>
+        <w:rPr>
+          <w:rFonts w:ascii="Times New Roman" w:eastAsia="Times New Roman" w:hAnsi="Times New Roman" w:cs="Times New Roman"/>
+          <w:i w:val="0"/>
+          <w:iCs w:val="0"/>
+          <w:color w:val="000000" w:themeColor="text1"/>
+          <w:kern w:val="0"/>
+          <w:lang w:eastAsia="en-US"/>
+          <w14:shadow w14:blurRad="0" w14:dist="25400" w14:dir="2700000" w14:sx="0" w14:sy="0" w14:kx="0" w14:ky="0" w14:algn="none">
+            <w14:srgbClr w14:val="000000">
+              <w14:alpha w14:val="50000"/>
+            </w14:srgbClr>
+          </w14:shadow>
+          <w14:textOutline w14:w="9525" w14:cap="flat" w14:cmpd="sng" w14:algn="ctr">
+            <w14:solidFill>
+              <w14:schemeClr w14:val="bg1">
+                <w14:alpha w14:val="50000"/>
+                <w14:lumMod w14:val="75000"/>
+              </w14:schemeClr>
+            </w14:solidFill>
+            <w14:prstDash w14:val="solid"/>
+            <w14:round/>
+          </w14:textOutline>
+        </w:rPr>
+      </w:pPr>
+    </w:p>
+    <w:p>
+      <w:pPr>
+        <w:pStyle w:val="Ttulo1"/>
+        <w:keepNext/>
+        <w:tabs>
+          <w:tab w:val="left" w:pos="6480"/>
+        </w:tabs>
+        <w:spacing w:before="0" w:beforeAutospacing="0" w:after="0" w:afterAutospacing="0"/>
+        <w:ind w:right="99"/>
+        <w:jc w:val="center"/>
+        <w:rPr>
+          <w:rFonts w:ascii="Times New Roman" w:eastAsia="Times New Roman" w:hAnsi="Times New Roman" w:cs="Times New Roman"/>
+          <w:i w:val="0"/>
+          <w:iCs w:val="0"/>
+          <w:color w:val="000000" w:themeColor="text1"/>
+          <w:kern w:val="0"/>
+          <w:sz w:val="18"/>
+          <w:lang w:eastAsia="en-US"/>
+          <w14:shadow w14:blurRad="0" w14:dist="25400" w14:dir="2700000" w14:sx="0" w14:sy="0" w14:kx="0" w14:ky="0" w14:algn="none">
+            <w14:srgbClr w14:val="000000">
+              <w14:alpha w14:val="50000"/>
+            </w14:srgbClr>
+          </w14:shadow>
+          <w14:textOutline w14:w="9525" w14:cap="flat" w14:cmpd="sng" w14:algn="ctr">
+            <w14:solidFill>
+              <w14:schemeClr w14:val="bg1">
+                <w14:alpha w14:val="50000"/>
+                <w14:lumMod w14:val="75000"/>
+              </w14:schemeClr>
+            </w14:solidFill>
+            <w14:prstDash w14:val="solid"/>
+            <w14:round/>
+          </w14:textOutline>
+        </w:rPr>
+      </w:pPr>
+    </w:p>
+    <w:p>
+      <w:pPr>
+        <w:pStyle w:val="Ttulo1"/>
+        <w:keepNext/>
+        <w:tabs>
+          <w:tab w:val="left" w:pos="6480"/>
+        </w:tabs>
+        <w:spacing w:before="0" w:beforeAutospacing="0" w:after="0" w:afterAutospacing="0"/>
+        <w:ind w:right="99"/>
+        <w:jc w:val="center"/>
+        <w:rPr>
+          <w:rFonts w:ascii="Times New Roman" w:eastAsia="Times New Roman" w:hAnsi="Times New Roman" w:cs="Times New Roman"/>
+          <w:i w:val="0"/>
+          <w:iCs w:val="0"/>
+          <w:color w:val="000000" w:themeColor="text1"/>
+          <w:kern w:val="0"/>
+          <w:sz w:val="18"/>
+          <w:lang w:eastAsia="en-US"/>
+          <w14:shadow w14:blurRad="0" w14:dist="25400" w14:dir="2700000" w14:sx="0" w14:sy="0" w14:kx="0" w14:ky="0" w14:algn="none">
+            <w14:srgbClr w14:val="000000">
+              <w14:alpha w14:val="50000"/>
+            </w14:srgbClr>
+          </w14:shadow>
+          <w14:textOutline w14:w="9525" w14:cap="flat" w14:cmpd="sng" w14:algn="ctr">
+            <w14:solidFill>
+              <w14:schemeClr w14:val="bg1">
+                <w14:alpha w14:val="50000"/>
+                <w14:lumMod w14:val="75000"/>
+              </w14:schemeClr>
+            </w14:solidFill>
+            <w14:prstDash w14:val="solid"/>
+            <w14:round/>
+          </w14:textOutline>
+        </w:rPr>
+      </w:pPr>
+    </w:p>
+    <w:p>
+      <w:pPr>
+        <w:pStyle w:val="Ttulo1"/>
+        <w:keepNext/>
+        <w:tabs>
+          <w:tab w:val="left" w:pos="6480"/>
+        </w:tabs>
+        <w:spacing w:before="0" w:beforeAutospacing="0" w:after="0" w:afterAutospacing="0"/>
+        <w:ind w:right="99"/>
+        <w:jc w:val="center"/>
+        <w:rPr>
+          <w:rFonts w:ascii="Times New Roman" w:eastAsia="Times New Roman" w:hAnsi="Times New Roman" w:cs="Times New Roman"/>
+          <w:i w:val="0"/>
+          <w:iCs w:val="0"/>
+          <w:color w:val="000000" w:themeColor="text1"/>
+          <w:kern w:val="0"/>
+          <w:sz w:val="18"/>
+          <w:lang w:eastAsia="en-US"/>
+          <w14:shadow w14:blurRad="0" w14:dist="25400" w14:dir="2700000" w14:sx="0" w14:sy="0" w14:kx="0" w14:ky="0" w14:algn="none">
+            <w14:srgbClr w14:val="000000">
+              <w14:alpha w14:val="50000"/>
+            </w14:srgbClr>
+          </w14:shadow>
+          <w14:textOutline w14:w="9525" w14:cap="flat" w14:cmpd="sng" w14:algn="ctr">
+            <w14:solidFill>
+              <w14:schemeClr w14:val="bg1">
+                <w14:alpha w14:val="50000"/>
+                <w14:lumMod w14:val="75000"/>
+              </w14:schemeClr>
+            </w14:solidFill>
+            <w14:prstDash w14:val="solid"/>
+            <w14:round/>
+          </w14:textOutline>
+        </w:rPr>
+      </w:pPr>
+    </w:p>
+    <w:p>
+      <w:pPr>
+        <w:pStyle w:val="Ttulo1"/>
+        <w:keepNext/>
+        <w:tabs>
+          <w:tab w:val="left" w:pos="6480"/>
+        </w:tabs>
+        <w:spacing w:before="0" w:beforeAutospacing="0" w:after="0" w:afterAutospacing="0"/>
+        <w:ind w:right="99"/>
+        <w:jc w:val="center"/>
+        <w:rPr>
+          <w:rFonts w:ascii="Times New Roman" w:eastAsia="Times New Roman" w:hAnsi="Times New Roman" w:cs="Times New Roman"/>
+          <w:b w:val="0"/>
+          <w:i w:val="0"/>
+          <w:iCs w:val="0"/>
+          <w:color w:val="000000" w:themeColor="text1"/>
+          <w:kern w:val="0"/>
+          <w:sz w:val="18"/>
+          <w:lang w:eastAsia="en-US"/>
+          <w14:shadow w14:blurRad="0" w14:dist="25400" w14:dir="2700000" w14:sx="0" w14:sy="0" w14:kx="0" w14:ky="0" w14:algn="none">
+            <w14:srgbClr w14:val="000000">
+              <w14:alpha w14:val="50000"/>
+            </w14:srgbClr>
+          </w14:shadow>
+          <w14:textOutline w14:w="9525" w14:cap="flat" w14:cmpd="sng" w14:algn="ctr">
+            <w14:solidFill>
+              <w14:schemeClr w14:val="bg1">
+                <w14:alpha w14:val="50000"/>
+                <w14:lumMod w14:val="75000"/>
+              </w14:schemeClr>
+            </w14:solidFill>
+            <w14:prstDash w14:val="solid"/>
+            <w14:round/>
+          </w14:textOutline>
+        </w:rPr>
+      </w:pPr>
     </w:p>
     <w:p>
       <w:pPr>
@@ -310,15 +514,134 @@
             <w14:round/>
           </w14:textOutline>
         </w:rPr>
-        <w:t>2do año</w:t>
-      </w:r>
-    </w:p>
-    <w:p>
-      <w:pPr>
-        <w:pStyle w:val="Ttulo2"/>
+        <w:t>Ingeniería en Informática</w:t>
+      </w:r>
+    </w:p>
+    <w:p>
+      <w:pPr>
+        <w:pStyle w:val="Ttulo1"/>
+        <w:keepNext/>
         <w:tabs>
           <w:tab w:val="left" w:pos="6480"/>
         </w:tabs>
+        <w:spacing w:before="0" w:beforeAutospacing="0" w:after="0" w:afterAutospacing="0"/>
+        <w:ind w:right="99"/>
+        <w:jc w:val="center"/>
+        <w:rPr>
+          <w:rFonts w:ascii="Times New Roman" w:eastAsia="Times New Roman" w:hAnsi="Times New Roman" w:cs="Times New Roman"/>
+          <w:i w:val="0"/>
+          <w:iCs w:val="0"/>
+          <w:color w:val="000000" w:themeColor="text1"/>
+          <w:kern w:val="0"/>
+          <w:sz w:val="72"/>
+          <w:lang w:eastAsia="en-US"/>
+          <w14:shadow w14:blurRad="0" w14:dist="25400" w14:dir="2700000" w14:sx="0" w14:sy="0" w14:kx="0" w14:ky="0" w14:algn="none">
+            <w14:srgbClr w14:val="000000">
+              <w14:alpha w14:val="50000"/>
+            </w14:srgbClr>
+          </w14:shadow>
+          <w14:textOutline w14:w="9525" w14:cap="flat" w14:cmpd="sng" w14:algn="ctr">
+            <w14:solidFill>
+              <w14:schemeClr w14:val="bg1">
+                <w14:alpha w14:val="50000"/>
+                <w14:lumMod w14:val="75000"/>
+              </w14:schemeClr>
+            </w14:solidFill>
+            <w14:prstDash w14:val="solid"/>
+            <w14:round/>
+          </w14:textOutline>
+        </w:rPr>
+      </w:pPr>
+      <w:r>
+        <w:rPr>
+          <w:rFonts w:ascii="Times New Roman" w:eastAsia="Times New Roman" w:hAnsi="Times New Roman" w:cs="Times New Roman"/>
+          <w:i w:val="0"/>
+          <w:iCs w:val="0"/>
+          <w:color w:val="000000" w:themeColor="text1"/>
+          <w:kern w:val="0"/>
+          <w:sz w:val="72"/>
+          <w:lang w:eastAsia="en-US"/>
+          <w14:shadow w14:blurRad="0" w14:dist="25400" w14:dir="2700000" w14:sx="0" w14:sy="0" w14:kx="0" w14:ky="0" w14:algn="none">
+            <w14:srgbClr w14:val="000000">
+              <w14:alpha w14:val="50000"/>
+            </w14:srgbClr>
+          </w14:shadow>
+          <w14:textOutline w14:w="9525" w14:cap="flat" w14:cmpd="sng" w14:algn="ctr">
+            <w14:solidFill>
+              <w14:schemeClr w14:val="bg1">
+                <w14:alpha w14:val="50000"/>
+                <w14:lumMod w14:val="75000"/>
+              </w14:schemeClr>
+            </w14:solidFill>
+            <w14:prstDash w14:val="solid"/>
+            <w14:round/>
+          </w14:textOutline>
+        </w:rPr>
+        <w:t>2do</w:t>
+      </w:r>
+      <w:r>
+        <w:rPr>
+          <w:rFonts w:ascii="Times New Roman" w:eastAsia="Times New Roman" w:hAnsi="Times New Roman" w:cs="Times New Roman"/>
+          <w:i w:val="0"/>
+          <w:iCs w:val="0"/>
+          <w:color w:val="000000" w:themeColor="text1"/>
+          <w:kern w:val="0"/>
+          <w:sz w:val="72"/>
+          <w:lang w:eastAsia="en-US"/>
+          <w14:shadow w14:blurRad="0" w14:dist="25400" w14:dir="2700000" w14:sx="0" w14:sy="0" w14:kx="0" w14:ky="0" w14:algn="none">
+            <w14:srgbClr w14:val="000000">
+              <w14:alpha w14:val="50000"/>
+            </w14:srgbClr>
+          </w14:shadow>
+          <w14:textOutline w14:w="9525" w14:cap="flat" w14:cmpd="sng" w14:algn="ctr">
+            <w14:solidFill>
+              <w14:schemeClr w14:val="bg1">
+                <w14:alpha w14:val="50000"/>
+                <w14:lumMod w14:val="75000"/>
+              </w14:schemeClr>
+            </w14:solidFill>
+            <w14:prstDash w14:val="solid"/>
+            <w14:round/>
+          </w14:textOutline>
+        </w:rPr>
+        <w:t>.</w:t>
+      </w:r>
+      <w:r>
+        <w:rPr>
+          <w:rFonts w:ascii="Times New Roman" w:eastAsia="Times New Roman" w:hAnsi="Times New Roman" w:cs="Times New Roman"/>
+          <w:i w:val="0"/>
+          <w:iCs w:val="0"/>
+          <w:color w:val="000000" w:themeColor="text1"/>
+          <w:kern w:val="0"/>
+          <w:sz w:val="72"/>
+          <w:lang w:eastAsia="en-US"/>
+          <w14:shadow w14:blurRad="0" w14:dist="25400" w14:dir="2700000" w14:sx="0" w14:sy="0" w14:kx="0" w14:ky="0" w14:algn="none">
+            <w14:srgbClr w14:val="000000">
+              <w14:alpha w14:val="50000"/>
+            </w14:srgbClr>
+          </w14:shadow>
+          <w14:textOutline w14:w="9525" w14:cap="flat" w14:cmpd="sng" w14:algn="ctr">
+            <w14:solidFill>
+              <w14:schemeClr w14:val="bg1">
+                <w14:alpha w14:val="50000"/>
+                <w14:lumMod w14:val="75000"/>
+              </w14:schemeClr>
+            </w14:solidFill>
+            <w14:prstDash w14:val="solid"/>
+            <w14:round/>
+          </w14:textOutline>
+        </w:rPr>
+        <w:t xml:space="preserve"> Año</w:t>
+      </w:r>
+    </w:p>
+    <w:p>
+      <w:pPr>
+        <w:pStyle w:val="Ttulo1"/>
+        <w:keepNext/>
+        <w:tabs>
+          <w:tab w:val="left" w:pos="6480"/>
+        </w:tabs>
+        <w:spacing w:before="0" w:beforeAutospacing="0" w:after="0" w:afterAutospacing="0"/>
         <w:ind w:right="99"/>
         <w:jc w:val="center"/>
         <w:rPr>
@@ -355,7 +678,9 @@
     <w:p>
       <w:pPr>
         <w:pStyle w:val="Ttulo5"/>
-        <w:jc w:val="left"/>
+        <w:jc w:val="center"/>
+      </w:pPr>
+      <w:r>
         <w:rPr>
           <w:rFonts w:ascii="Arial" w:hAnsi="Arial" w:cs="Arial"/>
           <w:color w:val="000000"/>
@@ -363,29 +688,9 @@
           <w:u w:val="none"/>
           <w:lang w:eastAsia="en-US"/>
         </w:rPr>
-      </w:pPr>
-      <w:r>
-        <w:rPr>
-          <w:rFonts w:ascii="Arial" w:hAnsi="Arial" w:cs="Arial"/>
-          <w:color w:val="000000"/>
-          <w:sz w:val="36"/>
-          <w:u w:val="none"/>
-          <w:lang w:eastAsia="en-US"/>
-        </w:rPr>
-        <w:t>Nombre del profesor</w:t>
-      </w:r>
-      <w:r>
-        <w:rPr>
-          <w:rFonts w:ascii="Arial" w:hAnsi="Arial" w:cs="Arial"/>
-          <w:color w:val="000000"/>
-          <w:sz w:val="36"/>
-          <w:u w:val="none"/>
-          <w:lang w:eastAsia="en-US"/>
-        </w:rPr>
-        <w:t>: Diego Francisco Correa</w:t>
-      </w:r>
-    </w:p>
-    <w:p/>
+        <w:t>Nombre del profesor: Diego Francisco Correa</w:t>
+      </w:r>
+    </w:p>
     <w:p>
       <w:r>
         <w:rPr>
@@ -394,18 +699,18 @@
         <mc:AlternateContent>
           <mc:Choice Requires="wps">
             <w:drawing>
-              <wp:anchor distT="0" distB="0" distL="114300" distR="114300" simplePos="0" relativeHeight="251657216" behindDoc="0" locked="0" layoutInCell="1" allowOverlap="1">
+              <wp:anchor distT="0" distB="0" distL="114300" distR="114300" simplePos="0" relativeHeight="251661312" behindDoc="0" locked="0" layoutInCell="1" allowOverlap="1" wp14:anchorId="55EC656D" wp14:editId="68FBE77A">
                 <wp:simplePos x="0" y="0"/>
-                <wp:positionH relativeFrom="column">
-                  <wp:posOffset>0</wp:posOffset>
+                <wp:positionH relativeFrom="margin">
+                  <wp:align>center</wp:align>
                 </wp:positionH>
                 <wp:positionV relativeFrom="paragraph">
-                  <wp:posOffset>33020</wp:posOffset>
+                  <wp:posOffset>175260</wp:posOffset>
                 </wp:positionV>
                 <wp:extent cx="5715000" cy="0"/>
-                <wp:effectExtent l="13335" t="11430" r="5715" b="7620"/>
+                <wp:effectExtent l="0" t="0" r="19050" b="19050"/>
                 <wp:wrapNone/>
-                <wp:docPr id="1" name="Line 3"/>
+                <wp:docPr id="7" name="Line 2"/>
                 <wp:cNvGraphicFramePr>
                   <a:graphicFrameLocks xmlns:a="http://schemas.openxmlformats.org/drawingml/2006/main"/>
                 </wp:cNvGraphicFramePr>
@@ -455,7 +760,9 @@
           </mc:Choice>
           <mc:Fallback>
             <w:pict>
-              <v:line w14:anchorId="6ED3764D" id="Line 3" o:spid="_x0000_s1026" style="position:absolute;z-index:251657216;visibility:visible;mso-wrap-style:square;mso-width-percent:0;mso-height-percent:0;mso-wrap-distance-left:9pt;mso-wrap-distance-top:0;mso-wrap-distance-right:9pt;mso-wrap-distance-bottom:0;mso-position-horizontal:absolute;mso-position-horizontal-relative:text;mso-position-vertical:absolute;mso-position-vertical-relative:text;mso-width-percent:0;mso-height-percent:0;mso-width-relative:page;mso-height-relative:page" from="0,2.6pt" to="450pt,2.6pt" o:gfxdata="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"/>
+              <v:line w14:anchorId="09B3603E" id="Line 2" o:spid="_x0000_s1026" style="position:absolute;z-index:251661312;visibility:visible;mso-wrap-style:square;mso-width-percent:0;mso-height-percent:0;mso-wrap-distance-left:9pt;mso-wrap-distance-top:0;mso-wrap-distance-right:9pt;mso-wrap-distance-bottom:0;mso-position-horizontal:center;mso-position-horizontal-relative:margin;mso-position-vertical:absolute;mso-position-vertical-relative:text;mso-width-percent:0;mso-height-percent:0;mso-width-relative:page;mso-height-relative:page" from="0,13.8pt" to="450pt,13.8pt" o:gfxdata="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">
+                <w10:wrap anchorx="margin"/>
+              </v:line>
             </w:pict>
           </mc:Fallback>
         </mc:AlternateContent>
@@ -525,27 +832,7 @@
           <w:lang w:val="fr-FR"/>
         </w:rPr>
         <w:tab/>
-        <w:t>(</w:t>
-      </w:r>
-      <w:r>
-        <w:rPr>
-          <w:b/>
-          <w:bCs/>
-          <w:color w:val="000000" w:themeColor="text1"/>
-          <w:sz w:val="28"/>
-          <w:lang w:val="fr-FR"/>
-        </w:rPr>
-        <w:t>sergiochamo96@gmail.com</w:t>
-      </w:r>
-      <w:r>
-        <w:rPr>
-          <w:b/>
-          <w:bCs/>
-          <w:color w:val="000000" w:themeColor="text1"/>
-          <w:sz w:val="28"/>
-          <w:lang w:val="fr-FR"/>
-        </w:rPr>
-        <w:t>)</w:t>
+        <w:t>(sergiochamo96@gmail.com)</w:t>
       </w:r>
     </w:p>
     <w:p>
@@ -660,15 +947,6 @@
           <w:lang w:val="fr-FR"/>
         </w:rPr>
         <w:tab/>
-      </w:r>
-      <w:r>
-        <w:rPr>
-          <w:b/>
-          <w:bCs/>
-          <w:color w:val="000000" w:themeColor="text1"/>
-          <w:sz w:val="28"/>
-          <w:lang w:val="fr-FR"/>
-        </w:rPr>
         <w:t>(</w:t>
       </w:r>
       <w:r>
@@ -727,18 +1005,7 @@
           <w:sz w:val="28"/>
           <w:lang w:val="fr-FR" w:eastAsia="en-US"/>
         </w:rPr>
-        <w:t>Iván</w:t>
-      </w:r>
-      <w:r>
-        <w:rPr>
-          <w:rFonts w:ascii="Arial" w:hAnsi="Arial" w:cs="Arial"/>
-          <w:b/>
-          <w:bCs/>
-          <w:color w:val="000000" w:themeColor="text1"/>
-          <w:sz w:val="28"/>
-          <w:lang w:val="fr-FR" w:eastAsia="en-US"/>
-        </w:rPr>
-        <w:t xml:space="preserve"> Franco</w:t>
+        <w:t>Iván Franco</w:t>
       </w:r>
       <w:r>
         <w:rPr>
@@ -759,6 +1026,16 @@
           <w:lang w:val="fr-FR"/>
         </w:rPr>
         <w:tab/>
+        <w:t>(</w:t>
+      </w:r>
+      <w:r>
+        <w:rPr>
+          <w:b/>
+          <w:bCs/>
+          <w:sz w:val="28"/>
+          <w:lang w:val="fr-FR"/>
+        </w:rPr>
+        <w:t>octavioivan@live.com</w:t>
       </w:r>
       <w:r>
         <w:rPr>
@@ -768,54 +1045,8 @@
           <w:sz w:val="28"/>
           <w:lang w:val="fr-FR"/>
         </w:rPr>
-        <w:t>(</w:t>
-      </w:r>
-      <w:r>
-        <w:rPr>
-          <w:b/>
-          <w:bCs/>
-          <w:sz w:val="28"/>
-          <w:lang w:val="fr-FR"/>
-        </w:rPr>
-        <w:t>octavioivan@live.com</w:t>
-      </w:r>
-      <w:r>
-        <w:rPr>
-          <w:b/>
-          <w:bCs/>
-          <w:color w:val="000000" w:themeColor="text1"/>
-          <w:sz w:val="28"/>
-          <w:lang w:val="fr-FR"/>
-        </w:rPr>
         <w:t>)</w:t>
       </w:r>
-    </w:p>
-    <w:p>
-      <w:pPr>
-        <w:spacing w:line="480" w:lineRule="auto"/>
-        <w:ind w:left="360"/>
-        <w:rPr>
-          <w:b/>
-          <w:bCs/>
-          <w:color w:val="0000FF"/>
-          <w:sz w:val="28"/>
-          <w:lang w:val="fr-FR"/>
-        </w:rPr>
-      </w:pPr>
-    </w:p>
-    <w:p>
-      <w:pPr>
-        <w:rPr>
-          <w:lang w:val="fr-FR"/>
-        </w:rPr>
-      </w:pPr>
-    </w:p>
-    <w:p>
-      <w:pPr>
-        <w:rPr>
-          <w:lang w:val="fr-FR"/>
-        </w:rPr>
-      </w:pPr>
     </w:p>
     <w:p>
       <w:pPr>
@@ -829,7 +1060,10 @@
           <w:lang w:eastAsia="en-US"/>
         </w:rPr>
       </w:pPr>
-      <w:r>
+    </w:p>
+    <w:p>
+      <w:pPr>
+        <w:jc w:val="center"/>
         <w:rPr>
           <w:rFonts w:ascii="Arial" w:hAnsi="Arial" w:cs="Arial"/>
           <w:b/>
@@ -838,45 +1072,74 @@
           <w:sz w:val="32"/>
           <w:lang w:eastAsia="en-US"/>
         </w:rPr>
+      </w:pPr>
+    </w:p>
+    <w:p>
+      <w:pPr>
+        <w:jc w:val="center"/>
+        <w:rPr>
+          <w:rFonts w:ascii="Arial" w:hAnsi="Arial" w:cs="Arial"/>
+          <w:b/>
+          <w:bCs/>
+          <w:color w:val="000000"/>
+          <w:sz w:val="32"/>
+          <w:lang w:eastAsia="en-US"/>
+        </w:rPr>
+      </w:pPr>
+    </w:p>
+    <w:p>
+      <w:pPr>
+        <w:jc w:val="center"/>
+        <w:rPr>
+          <w:rFonts w:ascii="Arial" w:hAnsi="Arial" w:cs="Arial"/>
+          <w:b/>
+          <w:bCs/>
+          <w:color w:val="000000"/>
+          <w:sz w:val="32"/>
+          <w:lang w:eastAsia="en-US"/>
+        </w:rPr>
+      </w:pPr>
+    </w:p>
+    <w:p>
+      <w:pPr>
+        <w:jc w:val="center"/>
+        <w:rPr>
+          <w:rFonts w:ascii="Arial" w:hAnsi="Arial" w:cs="Arial"/>
+          <w:b/>
+          <w:bCs/>
+          <w:color w:val="000000"/>
+          <w:sz w:val="32"/>
+          <w:lang w:eastAsia="en-US"/>
+        </w:rPr>
+      </w:pPr>
+      <w:r>
+        <w:rPr>
+          <w:rFonts w:ascii="Arial" w:hAnsi="Arial" w:cs="Arial"/>
+          <w:b/>
+          <w:bCs/>
+          <w:color w:val="000000"/>
+          <w:sz w:val="32"/>
+          <w:lang w:eastAsia="en-US"/>
+        </w:rPr>
         <w:t>Asunción – Paraguay</w:t>
       </w:r>
     </w:p>
     <w:p>
       <w:pPr>
-        <w:pStyle w:val="Ttulo9"/>
-        <w:rPr>
+        <w:jc w:val="center"/>
+        <w:rPr>
+          <w:rFonts w:ascii="Arial" w:hAnsi="Arial" w:cs="Arial"/>
+          <w:b/>
           <w:sz w:val="32"/>
         </w:rPr>
       </w:pPr>
       <w:r>
         <w:rPr>
+          <w:rFonts w:ascii="Arial" w:hAnsi="Arial" w:cs="Arial"/>
+          <w:b/>
           <w:sz w:val="32"/>
         </w:rPr>
-        <w:t>Año</w:t>
-      </w:r>
-      <w:r>
-        <w:rPr>
-          <w:sz w:val="32"/>
-        </w:rPr>
-        <w:t xml:space="preserve"> 20</w:t>
-      </w:r>
-      <w:r>
-        <w:rPr>
-          <w:sz w:val="32"/>
-        </w:rPr>
-        <w:t>1</w:t>
-      </w:r>
-      <w:r>
-        <w:rPr>
-          <w:sz w:val="32"/>
-        </w:rPr>
-        <w:t>6</w:t>
-      </w:r>
-      <w:r>
-        <w:rPr>
-          <w:sz w:val="32"/>
-        </w:rPr>
-        <w:t>.</w:t>
+        <w:t>Año 2016.</w:t>
       </w:r>
     </w:p>
     <w:p>
@@ -885,6 +1148,8 @@
           <w:lang w:eastAsia="en-US"/>
         </w:rPr>
       </w:pPr>
+      <w:bookmarkStart w:id="0" w:name="_GoBack"/>
+      <w:bookmarkEnd w:id="0"/>
     </w:p>
     <w:p>
       <w:pPr>
@@ -3532,7 +3797,7 @@
 </file>
 
 <file path=word/endnotes.xml><?xml version="1.0" encoding="utf-8"?>
-<w:endnotes xmlns:wpc="http://schemas.microsoft.com/office/word/2010/wordprocessingCanvas" xmlns:cx="http://schemas.microsoft.com/office/drawing/2014/chartex" xmlns:cx1="http://schemas.microsoft.com/office/drawing/2015/9/8/chartex" xmlns:mc="http://schemas.openxmlformats.org/markup-compatibility/2006" xmlns:o="urn:schemas-microsoft-com:office:office" xmlns:r="http://schemas.openxmlformats.org/officeDocument/2006/relationships" xmlns:m="http://schemas.openxmlformats.org/officeDocument/2006/math" xmlns:v="urn:schemas-microsoft-com:vml" xmlns:wp14="http://schemas.microsoft.com/office/word/2010/wordprocessingDrawing" xmlns:wp="http://schemas.openxmlformats.org/drawingml/2006/wordprocessingDrawing" xmlns:w10="urn:schemas-microsoft-com:office:word" xmlns:w="http://schemas.openxmlformats.org/wordprocessingml/2006/main" xmlns:w14="http://schemas.microsoft.com/office/word/2010/wordml" xmlns:w15="http://schemas.microsoft.com/office/word/2012/wordml" xmlns:w16se="http://schemas.microsoft.com/office/word/2015/wordml/symex" xmlns:wpg="http://schemas.microsoft.com/office/word/2010/wordprocessingGroup" xmlns:wpi="http://schemas.microsoft.com/office/word/2010/wordprocessingInk" xmlns:wne="http://schemas.microsoft.com/office/word/2006/wordml" xmlns:wps="http://schemas.microsoft.com/office/word/2010/wordprocessingShape" mc:Ignorable="w14 w15 w16se wp14">
+<w:endnotes xmlns:wpc="http://schemas.microsoft.com/office/word/2010/wordprocessingCanvas" xmlns:cx="http://schemas.microsoft.com/office/drawing/2014/chartex" xmlns:mc="http://schemas.openxmlformats.org/markup-compatibility/2006" xmlns:o="urn:schemas-microsoft-com:office:office" xmlns:r="http://schemas.openxmlformats.org/officeDocument/2006/relationships" xmlns:m="http://schemas.openxmlformats.org/officeDocument/2006/math" xmlns:v="urn:schemas-microsoft-com:vml" xmlns:wp14="http://schemas.microsoft.com/office/word/2010/wordprocessingDrawing" xmlns:wp="http://schemas.openxmlformats.org/drawingml/2006/wordprocessingDrawing" xmlns:w10="urn:schemas-microsoft-com:office:word" xmlns:w="http://schemas.openxmlformats.org/wordprocessingml/2006/main" xmlns:w14="http://schemas.microsoft.com/office/word/2010/wordml" xmlns:w15="http://schemas.microsoft.com/office/word/2012/wordml" xmlns:w16se="http://schemas.microsoft.com/office/word/2015/wordml/symex" xmlns:wpg="http://schemas.microsoft.com/office/word/2010/wordprocessingGroup" xmlns:wpi="http://schemas.microsoft.com/office/word/2010/wordprocessingInk" xmlns:wne="http://schemas.microsoft.com/office/word/2006/wordml" xmlns:wps="http://schemas.microsoft.com/office/word/2010/wordprocessingShape" mc:Ignorable="w14 w15 w16se wp14">
   <w:endnote w:type="separator" w:id="-1">
     <w:p>
       <w:r>
@@ -3551,7 +3816,7 @@
 </file>
 
 <file path=word/footnotes.xml><?xml version="1.0" encoding="utf-8"?>
-<w:footnotes xmlns:wpc="http://schemas.microsoft.com/office/word/2010/wordprocessingCanvas" xmlns:cx="http://schemas.microsoft.com/office/drawing/2014/chartex" xmlns:cx1="http://schemas.microsoft.com/office/drawing/2015/9/8/chartex" xmlns:mc="http://schemas.openxmlformats.org/markup-compatibility/2006" xmlns:o="urn:schemas-microsoft-com:office:office" xmlns:r="http://schemas.openxmlformats.org/officeDocument/2006/relationships" xmlns:m="http://schemas.openxmlformats.org/officeDocument/2006/math" xmlns:v="urn:schemas-microsoft-com:vml" xmlns:wp14="http://schemas.microsoft.com/office/word/2010/wordprocessingDrawing" xmlns:wp="http://schemas.openxmlformats.org/drawingml/2006/wordprocessingDrawing" xmlns:w10="urn:schemas-microsoft-com:office:word" xmlns:w="http://schemas.openxmlformats.org/wordprocessingml/2006/main" xmlns:w14="http://schemas.microsoft.com/office/word/2010/wordml" xmlns:w15="http://schemas.microsoft.com/office/word/2012/wordml" xmlns:w16se="http://schemas.microsoft.com/office/word/2015/wordml/symex" xmlns:wpg="http://schemas.microsoft.com/office/word/2010/wordprocessingGroup" xmlns:wpi="http://schemas.microsoft.com/office/word/2010/wordprocessingInk" xmlns:wne="http://schemas.microsoft.com/office/word/2006/wordml" xmlns:wps="http://schemas.microsoft.com/office/word/2010/wordprocessingShape" mc:Ignorable="w14 w15 w16se wp14">
+<w:footnotes xmlns:wpc="http://schemas.microsoft.com/office/word/2010/wordprocessingCanvas" xmlns:cx="http://schemas.microsoft.com/office/drawing/2014/chartex" xmlns:mc="http://schemas.openxmlformats.org/markup-compatibility/2006" xmlns:o="urn:schemas-microsoft-com:office:office" xmlns:r="http://schemas.openxmlformats.org/officeDocument/2006/relationships" xmlns:m="http://schemas.openxmlformats.org/officeDocument/2006/math" xmlns:v="urn:schemas-microsoft-com:vml" xmlns:wp14="http://schemas.microsoft.com/office/word/2010/wordprocessingDrawing" xmlns:wp="http://schemas.openxmlformats.org/drawingml/2006/wordprocessingDrawing" xmlns:w10="urn:schemas-microsoft-com:office:word" xmlns:w="http://schemas.openxmlformats.org/wordprocessingml/2006/main" xmlns:w14="http://schemas.microsoft.com/office/word/2010/wordml" xmlns:w15="http://schemas.microsoft.com/office/word/2012/wordml" xmlns:w16se="http://schemas.microsoft.com/office/word/2015/wordml/symex" xmlns:wpg="http://schemas.microsoft.com/office/word/2010/wordprocessingGroup" xmlns:wpi="http://schemas.microsoft.com/office/word/2010/wordprocessingInk" xmlns:wne="http://schemas.microsoft.com/office/word/2006/wordml" xmlns:wps="http://schemas.microsoft.com/office/word/2010/wordprocessingShape" mc:Ignorable="w14 w15 w16se wp14">
   <w:footnote w:type="separator" w:id="-1">
     <w:p>
       <w:r>
@@ -3570,7 +3835,7 @@
 </file>
 
 <file path=word/numbering.xml><?xml version="1.0" encoding="utf-8"?>
-<w:numbering xmlns:wpc="http://schemas.microsoft.com/office/word/2010/wordprocessingCanvas" xmlns:cx="http://schemas.microsoft.com/office/drawing/2014/chartex" xmlns:cx1="http://schemas.microsoft.com/office/drawing/2015/9/8/chartex" xmlns:mc="http://schemas.openxmlformats.org/markup-compatibility/2006" xmlns:o="urn:schemas-microsoft-com:office:office" xmlns:r="http://schemas.openxmlformats.org/officeDocument/2006/relationships" xmlns:m="http://schemas.openxmlformats.org/officeDocument/2006/math" xmlns:v="urn:schemas-microsoft-com:vml" xmlns:wp14="http://schemas.microsoft.com/office/word/2010/wordprocessingDrawing" xmlns:wp="http://schemas.openxmlformats.org/drawingml/2006/wordprocessingDrawing" xmlns:w10="urn:schemas-microsoft-com:office:word" xmlns:w="http://schemas.openxmlformats.org/wordprocessingml/2006/main" xmlns:w14="http://schemas.microsoft.com/office/word/2010/wordml" xmlns:w15="http://schemas.microsoft.com/office/word/2012/wordml" xmlns:w16se="http://schemas.microsoft.com/office/word/2015/wordml/symex" xmlns:wpg="http://schemas.microsoft.com/office/word/2010/wordprocessingGroup" xmlns:wpi="http://schemas.microsoft.com/office/word/2010/wordprocessingInk" xmlns:wne="http://schemas.microsoft.com/office/word/2006/wordml" xmlns:wps="http://schemas.microsoft.com/office/word/2010/wordprocessingShape" mc:Ignorable="w14 w15 w16se wp14">
+<w:numbering xmlns:wpc="http://schemas.microsoft.com/office/word/2010/wordprocessingCanvas" xmlns:cx="http://schemas.microsoft.com/office/drawing/2014/chartex" xmlns:mc="http://schemas.openxmlformats.org/markup-compatibility/2006" xmlns:o="urn:schemas-microsoft-com:office:office" xmlns:r="http://schemas.openxmlformats.org/officeDocument/2006/relationships" xmlns:m="http://schemas.openxmlformats.org/officeDocument/2006/math" xmlns:v="urn:schemas-microsoft-com:vml" xmlns:wp14="http://schemas.microsoft.com/office/word/2010/wordprocessingDrawing" xmlns:wp="http://schemas.openxmlformats.org/drawingml/2006/wordprocessingDrawing" xmlns:w10="urn:schemas-microsoft-com:office:word" xmlns:w="http://schemas.openxmlformats.org/wordprocessingml/2006/main" xmlns:w14="http://schemas.microsoft.com/office/word/2010/wordml" xmlns:w15="http://schemas.microsoft.com/office/word/2012/wordml" xmlns:w16se="http://schemas.microsoft.com/office/word/2015/wordml/symex" xmlns:wpg="http://schemas.microsoft.com/office/word/2010/wordprocessingGroup" xmlns:wpi="http://schemas.microsoft.com/office/word/2010/wordprocessingInk" xmlns:wne="http://schemas.microsoft.com/office/word/2006/wordml" xmlns:wps="http://schemas.microsoft.com/office/word/2010/wordprocessingShape" mc:Ignorable="w14 w15 w16se wp14">
   <w:abstractNum w:abstractNumId="0" w15:restartNumberingAfterBreak="0">
     <w:nsid w:val="05A119B1"/>
     <w:multiLevelType w:val="multilevel"/>
@@ -5308,7 +5573,7 @@
 </file>
 
 <file path=customXml/itemProps1.xml><?xml version="1.0" encoding="utf-8"?>
-<ds:datastoreItem xmlns:ds="http://schemas.openxmlformats.org/officeDocument/2006/customXml" ds:itemID="{60F084A8-BFD8-4D75-A138-3934CBA67AB3}">
+<ds:datastoreItem xmlns:ds="http://schemas.openxmlformats.org/officeDocument/2006/customXml" ds:itemID="{4AFDF866-B28F-4D75-AEB8-9191BAB3B8EA}">
   <ds:schemaRefs>
     <ds:schemaRef ds:uri="http://schemas.openxmlformats.org/officeDocument/2006/bibliography"/>
   </ds:schemaRefs>

</xml_diff>

<commit_message>
Se agrego información recopilada de fuentes varias sobre Ramas y Fusiones
</commit_message>
<xml_diff>
--- a/Git_word.docx
+++ b/Git_word.docx
@@ -1148,8 +1148,6 @@
           <w:lang w:eastAsia="en-US"/>
         </w:rPr>
       </w:pPr>
-      <w:bookmarkStart w:id="0" w:name="_GoBack"/>
-      <w:bookmarkEnd w:id="0"/>
     </w:p>
     <w:p>
       <w:pPr>
@@ -2892,321 +2890,2504 @@
     </w:p>
     <w:p>
       <w:pPr>
-        <w:ind w:firstLine="360"/>
-        <w:jc w:val="both"/>
-      </w:pPr>
-    </w:p>
-    <w:p>
-      <w:pPr>
-        <w:ind w:firstLine="360"/>
-        <w:jc w:val="both"/>
-      </w:pPr>
-    </w:p>
-    <w:p>
-      <w:pPr>
-        <w:ind w:firstLine="360"/>
-        <w:jc w:val="both"/>
-      </w:pPr>
-    </w:p>
-    <w:p>
-      <w:pPr>
-        <w:ind w:firstLine="360"/>
-        <w:jc w:val="both"/>
-      </w:pPr>
-    </w:p>
-    <w:p>
-      <w:pPr>
-        <w:ind w:firstLine="360"/>
-        <w:jc w:val="both"/>
-      </w:pPr>
-    </w:p>
-    <w:p>
-      <w:pPr>
-        <w:ind w:firstLine="360"/>
-        <w:jc w:val="both"/>
-      </w:pPr>
-    </w:p>
-    <w:p>
-      <w:pPr>
-        <w:ind w:firstLine="360"/>
-        <w:jc w:val="both"/>
-      </w:pPr>
-    </w:p>
-    <w:p>
-      <w:pPr>
-        <w:ind w:firstLine="360"/>
-        <w:jc w:val="both"/>
-      </w:pPr>
-    </w:p>
-    <w:p>
-      <w:pPr>
-        <w:ind w:firstLine="360"/>
-        <w:jc w:val="both"/>
-      </w:pPr>
-    </w:p>
-    <w:p>
-      <w:pPr>
-        <w:ind w:firstLine="360"/>
-        <w:jc w:val="both"/>
-      </w:pPr>
-    </w:p>
-    <w:p>
-      <w:pPr>
-        <w:ind w:firstLine="360"/>
-        <w:jc w:val="both"/>
-      </w:pPr>
-    </w:p>
-    <w:p>
-      <w:pPr>
-        <w:ind w:firstLine="360"/>
-        <w:jc w:val="both"/>
-      </w:pPr>
-    </w:p>
-    <w:p>
-      <w:pPr>
-        <w:ind w:firstLine="360"/>
-        <w:jc w:val="both"/>
-      </w:pPr>
-    </w:p>
-    <w:p>
-      <w:pPr>
-        <w:ind w:firstLine="360"/>
-        <w:jc w:val="both"/>
-      </w:pPr>
-    </w:p>
-    <w:p>
-      <w:pPr>
-        <w:ind w:firstLine="360"/>
-        <w:jc w:val="both"/>
-      </w:pPr>
-    </w:p>
-    <w:p>
-      <w:pPr>
-        <w:ind w:firstLine="360"/>
-        <w:jc w:val="both"/>
-      </w:pPr>
-    </w:p>
-    <w:p>
-      <w:pPr>
-        <w:ind w:firstLine="360"/>
-        <w:jc w:val="both"/>
-      </w:pPr>
-    </w:p>
-    <w:p>
-      <w:pPr>
-        <w:ind w:firstLine="360"/>
-        <w:jc w:val="both"/>
-      </w:pPr>
-    </w:p>
-    <w:p>
-      <w:pPr>
-        <w:ind w:firstLine="360"/>
-        <w:jc w:val="both"/>
-      </w:pPr>
-    </w:p>
-    <w:p>
-      <w:pPr>
-        <w:ind w:firstLine="360"/>
-        <w:jc w:val="both"/>
-      </w:pPr>
-    </w:p>
-    <w:p>
-      <w:pPr>
-        <w:ind w:firstLine="360"/>
-        <w:jc w:val="both"/>
-      </w:pPr>
-    </w:p>
-    <w:p>
-      <w:pPr>
-        <w:ind w:firstLine="360"/>
-        <w:jc w:val="both"/>
-      </w:pPr>
-    </w:p>
-    <w:p>
-      <w:pPr>
-        <w:ind w:firstLine="360"/>
-        <w:jc w:val="both"/>
-      </w:pPr>
-    </w:p>
-    <w:p>
-      <w:pPr>
-        <w:ind w:firstLine="360"/>
-        <w:jc w:val="both"/>
-      </w:pPr>
-    </w:p>
-    <w:p>
-      <w:pPr>
-        <w:ind w:firstLine="360"/>
-        <w:jc w:val="both"/>
-      </w:pPr>
-    </w:p>
-    <w:p>
-      <w:pPr>
-        <w:ind w:firstLine="360"/>
-        <w:jc w:val="both"/>
-      </w:pPr>
-    </w:p>
-    <w:p>
-      <w:pPr>
-        <w:ind w:firstLine="360"/>
-        <w:jc w:val="both"/>
-      </w:pPr>
-    </w:p>
-    <w:p>
-      <w:pPr>
-        <w:ind w:firstLine="360"/>
-        <w:jc w:val="both"/>
-      </w:pPr>
-    </w:p>
-    <w:p>
-      <w:pPr>
-        <w:ind w:firstLine="360"/>
-        <w:jc w:val="both"/>
-      </w:pPr>
-    </w:p>
-    <w:p>
-      <w:pPr>
-        <w:ind w:firstLine="360"/>
-        <w:jc w:val="both"/>
-      </w:pPr>
-    </w:p>
-    <w:p>
-      <w:pPr>
-        <w:ind w:firstLine="360"/>
-        <w:jc w:val="both"/>
-      </w:pPr>
-    </w:p>
-    <w:p>
-      <w:pPr>
-        <w:ind w:firstLine="360"/>
-        <w:jc w:val="both"/>
-      </w:pPr>
-    </w:p>
-    <w:p>
-      <w:pPr>
-        <w:ind w:firstLine="360"/>
-        <w:jc w:val="both"/>
-      </w:pPr>
-    </w:p>
-    <w:p>
-      <w:pPr>
-        <w:ind w:firstLine="360"/>
-        <w:jc w:val="both"/>
-      </w:pPr>
-    </w:p>
-    <w:p>
-      <w:pPr>
-        <w:ind w:firstLine="360"/>
-        <w:jc w:val="both"/>
-      </w:pPr>
-    </w:p>
-    <w:p>
-      <w:pPr>
-        <w:ind w:firstLine="360"/>
-        <w:jc w:val="both"/>
-      </w:pPr>
-    </w:p>
-    <w:p>
-      <w:pPr>
-        <w:ind w:firstLine="360"/>
-        <w:jc w:val="both"/>
-      </w:pPr>
-    </w:p>
-    <w:p>
-      <w:pPr>
-        <w:ind w:firstLine="360"/>
-        <w:jc w:val="both"/>
-      </w:pPr>
-    </w:p>
-    <w:p>
-      <w:pPr>
-        <w:ind w:firstLine="360"/>
-        <w:jc w:val="both"/>
-      </w:pPr>
-    </w:p>
-    <w:p>
-      <w:pPr>
-        <w:ind w:firstLine="360"/>
-        <w:jc w:val="both"/>
-      </w:pPr>
-    </w:p>
-    <w:p>
-      <w:pPr>
-        <w:ind w:firstLine="360"/>
-        <w:jc w:val="both"/>
-      </w:pPr>
-    </w:p>
-    <w:p>
-      <w:pPr>
-        <w:ind w:firstLine="360"/>
-        <w:jc w:val="both"/>
-      </w:pPr>
-    </w:p>
-    <w:p>
-      <w:pPr>
-        <w:ind w:firstLine="360"/>
-        <w:jc w:val="both"/>
-      </w:pPr>
-    </w:p>
-    <w:p>
-      <w:pPr>
-        <w:ind w:firstLine="360"/>
-        <w:jc w:val="both"/>
-      </w:pPr>
-    </w:p>
-    <w:p>
-      <w:pPr>
-        <w:ind w:firstLine="360"/>
-        <w:jc w:val="both"/>
-      </w:pPr>
-    </w:p>
-    <w:p>
-      <w:pPr>
-        <w:ind w:firstLine="360"/>
-        <w:jc w:val="both"/>
-      </w:pPr>
-    </w:p>
-    <w:p>
-      <w:pPr>
-        <w:ind w:firstLine="360"/>
-        <w:jc w:val="both"/>
-      </w:pPr>
-    </w:p>
-    <w:p>
-      <w:pPr>
-        <w:ind w:firstLine="360"/>
-        <w:jc w:val="both"/>
-      </w:pPr>
-    </w:p>
-    <w:p>
-      <w:pPr>
-        <w:ind w:firstLine="360"/>
-        <w:jc w:val="both"/>
-      </w:pPr>
-    </w:p>
-    <w:p>
-      <w:pPr>
-        <w:ind w:firstLine="360"/>
-        <w:jc w:val="both"/>
-      </w:pPr>
-    </w:p>
-    <w:p>
-      <w:pPr>
-        <w:ind w:firstLine="360"/>
-        <w:jc w:val="both"/>
-      </w:pPr>
-    </w:p>
-    <w:p>
-      <w:pPr>
-        <w:ind w:firstLine="360"/>
-        <w:jc w:val="both"/>
-      </w:pPr>
-    </w:p>
-    <w:p>
-      <w:pPr>
-        <w:ind w:firstLine="360"/>
-        <w:jc w:val="both"/>
-      </w:pPr>
+        <w:ind w:left="709" w:hanging="709"/>
+        <w:jc w:val="both"/>
+        <w:rPr>
+          <w:rFonts w:asciiTheme="minorHAnsi" w:hAnsiTheme="minorHAnsi"/>
+          <w:b/>
+          <w:sz w:val="28"/>
+        </w:rPr>
+      </w:pPr>
+      <w:r>
+        <w:rPr>
+          <w:rFonts w:asciiTheme="minorHAnsi" w:hAnsiTheme="minorHAnsi"/>
+          <w:b/>
+          <w:sz w:val="28"/>
+        </w:rPr>
+        <w:lastRenderedPageBreak/>
+        <w:t>Ramas y Fusiones</w:t>
+      </w:r>
+    </w:p>
+    <w:p>
+      <w:pPr>
+        <w:jc w:val="both"/>
+        <w:rPr>
+          <w:rFonts w:asciiTheme="minorHAnsi" w:hAnsiTheme="minorHAnsi"/>
+        </w:rPr>
+      </w:pPr>
+    </w:p>
+    <w:p>
+      <w:pPr>
+        <w:jc w:val="both"/>
+        <w:rPr>
+          <w:rFonts w:asciiTheme="minorHAnsi" w:hAnsiTheme="minorHAnsi"/>
+        </w:rPr>
+      </w:pPr>
+      <w:r>
+        <w:rPr>
+          <w:rFonts w:asciiTheme="minorHAnsi" w:hAnsiTheme="minorHAnsi"/>
+        </w:rPr>
+        <w:t xml:space="preserve">Una de las ventajas de Git es el trabajo con ramas, se pueden crear ramas de forma muy fácil y es </w:t>
+      </w:r>
+      <w:r>
+        <w:t>cómodo</w:t>
+      </w:r>
+      <w:r>
+        <w:rPr>
+          <w:rFonts w:asciiTheme="minorHAnsi" w:hAnsiTheme="minorHAnsi"/>
+        </w:rPr>
+        <w:t xml:space="preserve"> trabajar con ellas. Es muy importante tener muy claro que es una rama, para que sirve</w:t>
+      </w:r>
+      <w:r>
+        <w:t>, así</w:t>
+      </w:r>
+      <w:r>
+        <w:rPr>
+          <w:rFonts w:asciiTheme="minorHAnsi" w:hAnsiTheme="minorHAnsi"/>
+        </w:rPr>
+        <w:t xml:space="preserve"> para </w:t>
+      </w:r>
+      <w:r>
+        <w:rPr>
+          <w:rFonts w:asciiTheme="minorHAnsi" w:hAnsiTheme="minorHAnsi"/>
+        </w:rPr>
+        <w:t>explotar</w:t>
+      </w:r>
+      <w:r>
+        <w:rPr>
+          <w:rFonts w:asciiTheme="minorHAnsi" w:hAnsiTheme="minorHAnsi"/>
+        </w:rPr>
+        <w:t xml:space="preserve"> todo el potencial que proporcionan.</w:t>
+      </w:r>
+    </w:p>
+    <w:p>
+      <w:pPr>
+        <w:jc w:val="both"/>
+        <w:rPr>
+          <w:rFonts w:asciiTheme="minorHAnsi" w:hAnsiTheme="minorHAnsi"/>
+        </w:rPr>
+      </w:pPr>
+      <w:r>
+        <w:rPr>
+          <w:rFonts w:asciiTheme="minorHAnsi" w:hAnsiTheme="minorHAnsi"/>
+        </w:rPr>
+        <w:t>Otro concepto relacionado con las ramas son las fusiones, que nos permite unir el trabajo desarrollado en diferentes ramas.</w:t>
+      </w:r>
+    </w:p>
+    <w:p>
+      <w:pPr>
+        <w:jc w:val="both"/>
+        <w:rPr>
+          <w:rFonts w:asciiTheme="minorHAnsi" w:hAnsiTheme="minorHAnsi"/>
+        </w:rPr>
+      </w:pPr>
+      <w:r>
+        <w:rPr>
+          <w:rFonts w:asciiTheme="minorHAnsi" w:hAnsiTheme="minorHAnsi"/>
+        </w:rPr>
+        <w:t>Antes de explicar lo que son las ramas y fusiones debemos tener en cuenta el concepto de head. ¿Cómo sabe git en que rama estas en algún momento dado</w:t>
+      </w:r>
+      <w:r>
+        <w:t>?</w:t>
+      </w:r>
+      <w:r>
+        <w:t>,</w:t>
+      </w:r>
+      <w:r>
+        <w:t xml:space="preserve"> mediante</w:t>
+      </w:r>
+      <w:r>
+        <w:rPr>
+          <w:rFonts w:asciiTheme="minorHAnsi" w:hAnsiTheme="minorHAnsi"/>
+        </w:rPr>
+        <w:t xml:space="preserve"> un apuntador especial denominado head.</w:t>
+      </w:r>
+    </w:p>
+    <w:p>
+      <w:pPr>
+        <w:jc w:val="both"/>
+        <w:rPr>
+          <w:rFonts w:asciiTheme="minorHAnsi" w:hAnsiTheme="minorHAnsi"/>
+        </w:rPr>
+      </w:pPr>
+      <w:r>
+        <w:rPr>
+          <w:rFonts w:asciiTheme="minorHAnsi" w:hAnsiTheme="minorHAnsi"/>
+        </w:rPr>
+        <w:t xml:space="preserve">El concepto de head simplemente es el commit donde nosotros nos encontramos ahora, es decir si nosotros hacemos un </w:t>
+      </w:r>
+      <w:r>
+        <w:rPr>
+          <w:rFonts w:ascii="Consolas" w:hAnsi="Consolas"/>
+          <w:b/>
+        </w:rPr>
+        <w:t>$ git checkout</w:t>
+      </w:r>
+      <w:r>
+        <w:rPr>
+          <w:rFonts w:asciiTheme="minorHAnsi" w:hAnsiTheme="minorHAnsi"/>
+        </w:rPr>
+        <w:t xml:space="preserve"> </w:t>
+      </w:r>
+      <w:r>
+        <w:rPr>
+          <w:rFonts w:asciiTheme="minorHAnsi" w:hAnsiTheme="minorHAnsi"/>
+        </w:rPr>
+        <w:t xml:space="preserve">al </w:t>
+      </w:r>
+      <w:r>
+        <w:t>primer</w:t>
+      </w:r>
+      <w:r>
+        <w:rPr>
+          <w:rFonts w:asciiTheme="minorHAnsi" w:hAnsiTheme="minorHAnsi"/>
+        </w:rPr>
+        <w:t xml:space="preserve"> commit, </w:t>
+      </w:r>
+      <w:r>
+        <w:t>segundo</w:t>
+      </w:r>
+      <w:r>
+        <w:rPr>
+          <w:rFonts w:asciiTheme="minorHAnsi" w:hAnsiTheme="minorHAnsi"/>
+        </w:rPr>
+        <w:t xml:space="preserve"> o cualquier commit ese va ser nuestro head.</w:t>
+      </w:r>
+    </w:p>
+    <w:p>
+      <w:pPr>
+        <w:jc w:val="both"/>
+        <w:rPr>
+          <w:rFonts w:asciiTheme="minorHAnsi" w:hAnsiTheme="minorHAnsi"/>
+        </w:rPr>
+      </w:pPr>
+      <w:r>
+        <w:rPr>
+          <w:rFonts w:asciiTheme="minorHAnsi" w:hAnsiTheme="minorHAnsi"/>
+          <w:b/>
+          <w:noProof/>
+          <w:color w:val="FF0000"/>
+        </w:rPr>
+        <mc:AlternateContent>
+          <mc:Choice Requires="wps">
+            <w:drawing>
+              <wp:anchor distT="45720" distB="45720" distL="114300" distR="114300" simplePos="0" relativeHeight="251670528" behindDoc="0" locked="0" layoutInCell="1" allowOverlap="1" wp14:anchorId="17B1F88C" wp14:editId="2198C3F1">
+                <wp:simplePos x="0" y="0"/>
+                <wp:positionH relativeFrom="margin">
+                  <wp:align>left</wp:align>
+                </wp:positionH>
+                <wp:positionV relativeFrom="paragraph">
+                  <wp:posOffset>393700</wp:posOffset>
+                </wp:positionV>
+                <wp:extent cx="5372100" cy="323850"/>
+                <wp:effectExtent l="0" t="0" r="19050" b="19050"/>
+                <wp:wrapSquare wrapText="bothSides"/>
+                <wp:docPr id="1" name="Cuadro de texto 2"/>
+                <wp:cNvGraphicFramePr>
+                  <a:graphicFrameLocks xmlns:a="http://schemas.openxmlformats.org/drawingml/2006/main"/>
+                </wp:cNvGraphicFramePr>
+                <a:graphic xmlns:a="http://schemas.openxmlformats.org/drawingml/2006/main">
+                  <a:graphicData uri="http://schemas.microsoft.com/office/word/2010/wordprocessingShape">
+                    <wps:wsp>
+                      <wps:cNvSpPr txBox="1">
+                        <a:spLocks noChangeArrowheads="1"/>
+                      </wps:cNvSpPr>
+                      <wps:spPr bwMode="auto">
+                        <a:xfrm>
+                          <a:off x="0" y="0"/>
+                          <a:ext cx="5372100" cy="323850"/>
+                        </a:xfrm>
+                        <a:prstGeom prst="rect">
+                          <a:avLst/>
+                        </a:prstGeom>
+                        <a:solidFill>
+                          <a:schemeClr val="accent1">
+                            <a:lumMod val="50000"/>
+                          </a:schemeClr>
+                        </a:solidFill>
+                        <a:ln w="9525">
+                          <a:solidFill>
+                            <a:schemeClr val="accent5">
+                              <a:lumMod val="75000"/>
+                            </a:schemeClr>
+                          </a:solidFill>
+                          <a:miter lim="800000"/>
+                          <a:headEnd/>
+                          <a:tailEnd/>
+                        </a:ln>
+                      </wps:spPr>
+                      <wps:txbx>
+                        <w:txbxContent>
+                          <w:p>
+                            <w:pPr>
+                              <w:spacing w:line="120" w:lineRule="atLeast"/>
+                              <w:rPr>
+                                <w:rFonts w:ascii="Consolas" w:hAnsi="Consolas"/>
+                                <w:color w:val="FFFFFF" w:themeColor="background1"/>
+                              </w:rPr>
+                            </w:pPr>
+                            <w:r>
+                              <w:rPr>
+                                <w:rFonts w:ascii="Consolas" w:hAnsi="Consolas"/>
+                                <w:color w:val="FFFFFF" w:themeColor="background1"/>
+                              </w:rPr>
+                              <w:t xml:space="preserve">$ git log </w:t>
+                            </w:r>
+                          </w:p>
+                        </w:txbxContent>
+                      </wps:txbx>
+                      <wps:bodyPr rot="0" vert="horz" wrap="square" lIns="91440" tIns="45720" rIns="91440" bIns="45720" anchor="t" anchorCtr="0">
+                        <a:noAutofit/>
+                      </wps:bodyPr>
+                    </wps:wsp>
+                  </a:graphicData>
+                </a:graphic>
+                <wp14:sizeRelH relativeFrom="margin">
+                  <wp14:pctWidth>0</wp14:pctWidth>
+                </wp14:sizeRelH>
+                <wp14:sizeRelV relativeFrom="margin">
+                  <wp14:pctHeight>0</wp14:pctHeight>
+                </wp14:sizeRelV>
+              </wp:anchor>
+            </w:drawing>
+          </mc:Choice>
+          <mc:Fallback>
+            <w:pict>
+              <v:shapetype w14:anchorId="17B1F88C" id="_x0000_t202" coordsize="21600,21600" o:spt="202" path="m,l,21600r21600,l21600,xe">
+                <v:stroke joinstyle="miter"/>
+                <v:path gradientshapeok="t" o:connecttype="rect"/>
+              </v:shapetype>
+              <v:shape id="Cuadro de texto 2" o:spid="_x0000_s1026" type="#_x0000_t202" style="position:absolute;left:0;text-align:left;margin-left:0;margin-top:31pt;width:423pt;height:25.5pt;z-index:251670528;visibility:visible;mso-wrap-style:square;mso-width-percent:0;mso-height-percent:0;mso-wrap-distance-left:9pt;mso-wrap-distance-top:3.6pt;mso-wrap-distance-right:9pt;mso-wrap-distance-bottom:3.6pt;mso-position-horizontal:left;mso-position-horizontal-relative:margin;mso-position-vertical:absolute;mso-position-vertical-relative:text;mso-width-percent:0;mso-height-percent:0;mso-width-relative:margin;mso-height-relative:margin;v-text-anchor:top" o:gfxdata="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" fillcolor="#243f60 [1604]" strokecolor="#31849b [2408]">
+                <v:textbox>
+                  <w:txbxContent>
+                    <w:p>
+                      <w:pPr>
+                        <w:spacing w:line="120" w:lineRule="atLeast"/>
+                        <w:rPr>
+                          <w:rFonts w:ascii="Consolas" w:hAnsi="Consolas"/>
+                          <w:color w:val="FFFFFF" w:themeColor="background1"/>
+                        </w:rPr>
+                      </w:pPr>
+                      <w:r>
+                        <w:rPr>
+                          <w:rFonts w:ascii="Consolas" w:hAnsi="Consolas"/>
+                          <w:color w:val="FFFFFF" w:themeColor="background1"/>
+                        </w:rPr>
+                        <w:t xml:space="preserve">$ git log </w:t>
+                      </w:r>
+                    </w:p>
+                  </w:txbxContent>
+                </v:textbox>
+                <w10:wrap type="square" anchorx="margin"/>
+              </v:shape>
+            </w:pict>
+          </mc:Fallback>
+        </mc:AlternateContent>
+      </w:r>
+      <w:r>
+        <w:rPr>
+          <w:rFonts w:asciiTheme="minorHAnsi" w:hAnsiTheme="minorHAnsi"/>
+        </w:rPr>
+        <w:t>Si vamos a nuestro proyecto y ponemos en la consola</w:t>
+      </w:r>
+      <w:r>
+        <w:rPr>
+          <w:rFonts w:asciiTheme="minorHAnsi" w:hAnsiTheme="minorHAnsi"/>
+        </w:rPr>
+        <w:t>:</w:t>
+      </w:r>
+      <w:r>
+        <w:rPr>
+          <w:rFonts w:asciiTheme="minorHAnsi" w:hAnsiTheme="minorHAnsi"/>
+        </w:rPr>
+        <w:t xml:space="preserve"> </w:t>
+      </w:r>
+    </w:p>
+    <w:p>
+      <w:pPr>
+        <w:jc w:val="both"/>
+        <w:rPr>
+          <w:rFonts w:asciiTheme="minorHAnsi" w:hAnsiTheme="minorHAnsi"/>
+        </w:rPr>
+      </w:pPr>
+    </w:p>
+    <w:p>
+      <w:pPr>
+        <w:jc w:val="both"/>
+        <w:rPr>
+          <w:rFonts w:asciiTheme="minorHAnsi" w:hAnsiTheme="minorHAnsi"/>
+        </w:rPr>
+      </w:pPr>
+      <w:r>
+        <w:rPr>
+          <w:rFonts w:asciiTheme="minorHAnsi" w:hAnsiTheme="minorHAnsi"/>
+          <w:b/>
+          <w:noProof/>
+          <w:color w:val="FF0000"/>
+        </w:rPr>
+        <mc:AlternateContent>
+          <mc:Choice Requires="wps">
+            <w:drawing>
+              <wp:anchor distT="45720" distB="45720" distL="114300" distR="114300" simplePos="0" relativeHeight="251664384" behindDoc="0" locked="0" layoutInCell="1" allowOverlap="1" wp14:anchorId="7CA1A70D" wp14:editId="609287E5">
+                <wp:simplePos x="0" y="0"/>
+                <wp:positionH relativeFrom="margin">
+                  <wp:align>left</wp:align>
+                </wp:positionH>
+                <wp:positionV relativeFrom="paragraph">
+                  <wp:posOffset>779145</wp:posOffset>
+                </wp:positionV>
+                <wp:extent cx="5372100" cy="323850"/>
+                <wp:effectExtent l="0" t="0" r="19050" b="19050"/>
+                <wp:wrapSquare wrapText="bothSides"/>
+                <wp:docPr id="4" name="Cuadro de texto 2"/>
+                <wp:cNvGraphicFramePr>
+                  <a:graphicFrameLocks xmlns:a="http://schemas.openxmlformats.org/drawingml/2006/main"/>
+                </wp:cNvGraphicFramePr>
+                <a:graphic xmlns:a="http://schemas.openxmlformats.org/drawingml/2006/main">
+                  <a:graphicData uri="http://schemas.microsoft.com/office/word/2010/wordprocessingShape">
+                    <wps:wsp>
+                      <wps:cNvSpPr txBox="1">
+                        <a:spLocks noChangeArrowheads="1"/>
+                      </wps:cNvSpPr>
+                      <wps:spPr bwMode="auto">
+                        <a:xfrm>
+                          <a:off x="0" y="0"/>
+                          <a:ext cx="5372100" cy="323850"/>
+                        </a:xfrm>
+                        <a:prstGeom prst="rect">
+                          <a:avLst/>
+                        </a:prstGeom>
+                        <a:solidFill>
+                          <a:schemeClr val="accent1">
+                            <a:lumMod val="50000"/>
+                          </a:schemeClr>
+                        </a:solidFill>
+                        <a:ln w="9525">
+                          <a:solidFill>
+                            <a:schemeClr val="accent5">
+                              <a:lumMod val="75000"/>
+                            </a:schemeClr>
+                          </a:solidFill>
+                          <a:miter lim="800000"/>
+                          <a:headEnd/>
+                          <a:tailEnd/>
+                        </a:ln>
+                      </wps:spPr>
+                      <wps:txbx>
+                        <w:txbxContent>
+                          <w:p>
+                            <w:pPr>
+                              <w:spacing w:line="120" w:lineRule="atLeast"/>
+                              <w:rPr>
+                                <w:rFonts w:ascii="Consolas" w:hAnsi="Consolas"/>
+                                <w:color w:val="FFFFFF" w:themeColor="background1"/>
+                              </w:rPr>
+                            </w:pPr>
+                            <w:r>
+                              <w:rPr>
+                                <w:rFonts w:ascii="Consolas" w:hAnsi="Consolas"/>
+                                <w:color w:val="FFFFFF" w:themeColor="background1"/>
+                              </w:rPr>
+                              <w:t xml:space="preserve">$ git log --pretty --decorate </w:t>
+                            </w:r>
+                          </w:p>
+                        </w:txbxContent>
+                      </wps:txbx>
+                      <wps:bodyPr rot="0" vert="horz" wrap="square" lIns="91440" tIns="45720" rIns="91440" bIns="45720" anchor="t" anchorCtr="0">
+                        <a:noAutofit/>
+                      </wps:bodyPr>
+                    </wps:wsp>
+                  </a:graphicData>
+                </a:graphic>
+                <wp14:sizeRelH relativeFrom="margin">
+                  <wp14:pctWidth>0</wp14:pctWidth>
+                </wp14:sizeRelH>
+                <wp14:sizeRelV relativeFrom="margin">
+                  <wp14:pctHeight>0</wp14:pctHeight>
+                </wp14:sizeRelV>
+              </wp:anchor>
+            </w:drawing>
+          </mc:Choice>
+          <mc:Fallback>
+            <w:pict>
+              <v:shape w14:anchorId="7CA1A70D" id="_x0000_s1027" type="#_x0000_t202" style="position:absolute;left:0;text-align:left;margin-left:0;margin-top:61.35pt;width:423pt;height:25.5pt;z-index:251664384;visibility:visible;mso-wrap-style:square;mso-width-percent:0;mso-height-percent:0;mso-wrap-distance-left:9pt;mso-wrap-distance-top:3.6pt;mso-wrap-distance-right:9pt;mso-wrap-distance-bottom:3.6pt;mso-position-horizontal:left;mso-position-horizontal-relative:margin;mso-position-vertical:absolute;mso-position-vertical-relative:text;mso-width-percent:0;mso-height-percent:0;mso-width-relative:margin;mso-height-relative:margin;v-text-anchor:top" o:gfxdata="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" fillcolor="#243f60 [1604]" strokecolor="#31849b [2408]">
+                <v:textbox>
+                  <w:txbxContent>
+                    <w:p>
+                      <w:pPr>
+                        <w:spacing w:line="120" w:lineRule="atLeast"/>
+                        <w:rPr>
+                          <w:rFonts w:ascii="Consolas" w:hAnsi="Consolas"/>
+                          <w:color w:val="FFFFFF" w:themeColor="background1"/>
+                        </w:rPr>
+                      </w:pPr>
+                      <w:r>
+                        <w:rPr>
+                          <w:rFonts w:ascii="Consolas" w:hAnsi="Consolas"/>
+                          <w:color w:val="FFFFFF" w:themeColor="background1"/>
+                        </w:rPr>
+                        <w:t xml:space="preserve">$ git log --pretty --decorate </w:t>
+                      </w:r>
+                    </w:p>
+                  </w:txbxContent>
+                </v:textbox>
+                <w10:wrap type="square" anchorx="margin"/>
+              </v:shape>
+            </w:pict>
+          </mc:Fallback>
+        </mc:AlternateContent>
+      </w:r>
+      <w:r>
+        <w:rPr>
+          <w:rFonts w:asciiTheme="minorHAnsi" w:hAnsiTheme="minorHAnsi"/>
+        </w:rPr>
+        <w:t>Vemos todos los commit que hicimos en el proyecto, el ultimo commit es nuestro head. Un comando que nos indicará</w:t>
+      </w:r>
+      <w:r>
+        <w:t xml:space="preserve"> más específicamente</w:t>
+      </w:r>
+      <w:r>
+        <w:rPr>
+          <w:rFonts w:asciiTheme="minorHAnsi" w:hAnsiTheme="minorHAnsi"/>
+        </w:rPr>
+        <w:t xml:space="preserve"> </w:t>
+      </w:r>
+      <w:r>
+        <w:t>cuál</w:t>
+      </w:r>
+      <w:r>
+        <w:rPr>
+          <w:rFonts w:asciiTheme="minorHAnsi" w:hAnsiTheme="minorHAnsi"/>
+        </w:rPr>
+        <w:t xml:space="preserve"> es nuestro actual head</w:t>
+      </w:r>
+      <w:r>
+        <w:rPr>
+          <w:rFonts w:asciiTheme="minorHAnsi" w:hAnsiTheme="minorHAnsi"/>
+        </w:rPr>
+        <w:t xml:space="preserve"> es</w:t>
+      </w:r>
+      <w:r>
+        <w:t>:</w:t>
+      </w:r>
+      <w:r>
+        <w:rPr>
+          <w:rFonts w:asciiTheme="minorHAnsi" w:hAnsiTheme="minorHAnsi"/>
+        </w:rPr>
+        <w:t xml:space="preserve"> </w:t>
+      </w:r>
+    </w:p>
+    <w:p>
+      <w:pPr>
+        <w:jc w:val="both"/>
+        <w:rPr>
+          <w:rFonts w:asciiTheme="minorHAnsi" w:hAnsiTheme="minorHAnsi"/>
+        </w:rPr>
+      </w:pPr>
+      <w:r>
+        <w:rPr>
+          <w:rFonts w:asciiTheme="minorHAnsi" w:hAnsiTheme="minorHAnsi"/>
+        </w:rPr>
+        <w:tab/>
+      </w:r>
+    </w:p>
+    <w:p>
+      <w:pPr>
+        <w:jc w:val="both"/>
+        <w:rPr>
+          <w:rFonts w:asciiTheme="minorHAnsi" w:hAnsiTheme="minorHAnsi"/>
+        </w:rPr>
+      </w:pPr>
+    </w:p>
+    <w:p>
+      <w:pPr>
+        <w:jc w:val="both"/>
+        <w:rPr>
+          <w:rFonts w:asciiTheme="minorHAnsi" w:hAnsiTheme="minorHAnsi"/>
+        </w:rPr>
+      </w:pPr>
+      <w:r>
+        <w:rPr>
+          <w:rFonts w:asciiTheme="minorHAnsi" w:hAnsiTheme="minorHAnsi"/>
+        </w:rPr>
+        <w:t>Este comando nos listará todos los commit</w:t>
+      </w:r>
+      <w:r>
+        <w:t xml:space="preserve">, con sus respectivos autores, </w:t>
+      </w:r>
+      <w:r>
+        <w:rPr>
+          <w:rFonts w:asciiTheme="minorHAnsi" w:hAnsiTheme="minorHAnsi"/>
+        </w:rPr>
+        <w:t>fecha de creación, además nos indica el head actual.</w:t>
+      </w:r>
+    </w:p>
+    <w:p>
+      <w:pPr>
+        <w:jc w:val="both"/>
+        <w:rPr>
+          <w:rFonts w:asciiTheme="minorHAnsi" w:hAnsiTheme="minorHAnsi"/>
+        </w:rPr>
+      </w:pPr>
+    </w:p>
+    <w:p>
+      <w:pPr>
+        <w:jc w:val="both"/>
+        <w:rPr>
+          <w:rFonts w:asciiTheme="minorHAnsi" w:hAnsiTheme="minorHAnsi"/>
+          <w:b/>
+        </w:rPr>
+      </w:pPr>
+      <w:r>
+        <w:rPr>
+          <w:rFonts w:asciiTheme="minorHAnsi" w:hAnsiTheme="minorHAnsi"/>
+          <w:b/>
+        </w:rPr>
+        <w:t>¿</w:t>
+      </w:r>
+      <w:r>
+        <w:rPr>
+          <w:rFonts w:asciiTheme="minorHAnsi" w:hAnsiTheme="minorHAnsi"/>
+          <w:b/>
+          <w:sz w:val="28"/>
+        </w:rPr>
+        <w:t>Qué es una rama</w:t>
+      </w:r>
+      <w:r>
+        <w:rPr>
+          <w:rFonts w:asciiTheme="minorHAnsi" w:hAnsiTheme="minorHAnsi"/>
+          <w:b/>
+        </w:rPr>
+        <w:t>?</w:t>
+      </w:r>
+    </w:p>
+    <w:p>
+      <w:pPr>
+        <w:jc w:val="both"/>
+        <w:rPr>
+          <w:rFonts w:asciiTheme="minorHAnsi" w:hAnsiTheme="minorHAnsi"/>
+        </w:rPr>
+      </w:pPr>
+    </w:p>
+    <w:p>
+      <w:pPr>
+        <w:jc w:val="both"/>
+        <w:rPr>
+          <w:rFonts w:asciiTheme="minorHAnsi" w:hAnsiTheme="minorHAnsi"/>
+        </w:rPr>
+      </w:pPr>
+      <w:r>
+        <w:rPr>
+          <w:rFonts w:asciiTheme="minorHAnsi" w:hAnsiTheme="minorHAnsi"/>
+        </w:rPr>
+        <w:t>Es una línea de tiempo en nuestro proyecto, que nos sirven para arreglar errores, experimentar, para hacer cambios de interfaz, cambios de lógica...</w:t>
+      </w:r>
+      <w:r>
+        <w:t xml:space="preserve"> </w:t>
+      </w:r>
+      <w:r>
+        <w:rPr>
+          <w:rFonts w:asciiTheme="minorHAnsi" w:hAnsiTheme="minorHAnsi"/>
+        </w:rPr>
+        <w:t>cualquier cambio que no afecte a nuestro proyecto actual en sí.</w:t>
+      </w:r>
+    </w:p>
+    <w:p>
+      <w:pPr>
+        <w:jc w:val="both"/>
+      </w:pPr>
+      <w:r>
+        <w:rPr>
+          <w:rFonts w:asciiTheme="minorHAnsi" w:hAnsiTheme="minorHAnsi"/>
+        </w:rPr>
+        <w:t xml:space="preserve">La rama por defecto de Git es </w:t>
+      </w:r>
+      <w:r>
+        <w:rPr>
+          <w:rFonts w:ascii="Consolas" w:hAnsi="Consolas"/>
+          <w:b/>
+        </w:rPr>
+        <w:t>master</w:t>
+      </w:r>
+      <w:r>
+        <w:rPr>
+          <w:rFonts w:asciiTheme="minorHAnsi" w:hAnsiTheme="minorHAnsi"/>
+        </w:rPr>
+        <w:t xml:space="preserve">. Con la primera confirmación de cambios que realicemos, se creará esta rama principal master apuntando a dicha confirmación. </w:t>
+      </w:r>
+    </w:p>
+    <w:p>
+      <w:pPr>
+        <w:jc w:val="both"/>
+        <w:rPr>
+          <w:rFonts w:asciiTheme="minorHAnsi" w:hAnsiTheme="minorHAnsi"/>
+        </w:rPr>
+      </w:pPr>
+      <w:r>
+        <w:rPr>
+          <w:rFonts w:asciiTheme="minorHAnsi" w:hAnsiTheme="minorHAnsi"/>
+        </w:rPr>
+        <w:t>En cada confirmación de cambios que realicemos, la rama irá avanzando automáticamente.</w:t>
+      </w:r>
+    </w:p>
+    <w:p>
+      <w:pPr>
+        <w:jc w:val="both"/>
+        <w:rPr>
+          <w:rFonts w:asciiTheme="minorHAnsi" w:hAnsiTheme="minorHAnsi"/>
+        </w:rPr>
+      </w:pPr>
+    </w:p>
+    <w:p>
+      <w:pPr>
+        <w:jc w:val="both"/>
+        <w:rPr>
+          <w:rFonts w:asciiTheme="minorHAnsi" w:hAnsiTheme="minorHAnsi"/>
+        </w:rPr>
+      </w:pPr>
+      <w:r>
+        <w:rPr>
+          <w:rFonts w:asciiTheme="minorHAnsi" w:hAnsiTheme="minorHAnsi"/>
+          <w:b/>
+          <w:noProof/>
+          <w:color w:val="FF0000"/>
+        </w:rPr>
+        <mc:AlternateContent>
+          <mc:Choice Requires="wps">
+            <w:drawing>
+              <wp:anchor distT="45720" distB="45720" distL="114300" distR="114300" simplePos="0" relativeHeight="251665408" behindDoc="0" locked="0" layoutInCell="1" allowOverlap="1" wp14:anchorId="707444DD" wp14:editId="3782C8F9">
+                <wp:simplePos x="0" y="0"/>
+                <wp:positionH relativeFrom="margin">
+                  <wp:align>left</wp:align>
+                </wp:positionH>
+                <wp:positionV relativeFrom="paragraph">
+                  <wp:posOffset>587375</wp:posOffset>
+                </wp:positionV>
+                <wp:extent cx="5372100" cy="323850"/>
+                <wp:effectExtent l="0" t="0" r="19050" b="19050"/>
+                <wp:wrapSquare wrapText="bothSides"/>
+                <wp:docPr id="5" name="Cuadro de texto 5"/>
+                <wp:cNvGraphicFramePr>
+                  <a:graphicFrameLocks xmlns:a="http://schemas.openxmlformats.org/drawingml/2006/main"/>
+                </wp:cNvGraphicFramePr>
+                <a:graphic xmlns:a="http://schemas.openxmlformats.org/drawingml/2006/main">
+                  <a:graphicData uri="http://schemas.microsoft.com/office/word/2010/wordprocessingShape">
+                    <wps:wsp>
+                      <wps:cNvSpPr txBox="1">
+                        <a:spLocks noChangeArrowheads="1"/>
+                      </wps:cNvSpPr>
+                      <wps:spPr bwMode="auto">
+                        <a:xfrm>
+                          <a:off x="0" y="0"/>
+                          <a:ext cx="5372100" cy="323850"/>
+                        </a:xfrm>
+                        <a:prstGeom prst="rect">
+                          <a:avLst/>
+                        </a:prstGeom>
+                        <a:solidFill>
+                          <a:schemeClr val="accent1">
+                            <a:lumMod val="50000"/>
+                          </a:schemeClr>
+                        </a:solidFill>
+                        <a:ln w="9525">
+                          <a:solidFill>
+                            <a:schemeClr val="accent5">
+                              <a:lumMod val="75000"/>
+                            </a:schemeClr>
+                          </a:solidFill>
+                          <a:miter lim="800000"/>
+                          <a:headEnd/>
+                          <a:tailEnd/>
+                        </a:ln>
+                      </wps:spPr>
+                      <wps:txbx>
+                        <w:txbxContent>
+                          <w:p>
+                            <w:pPr>
+                              <w:spacing w:line="120" w:lineRule="atLeast"/>
+                              <w:rPr>
+                                <w:rFonts w:ascii="Consolas" w:hAnsi="Consolas"/>
+                                <w:color w:val="FFFFFF" w:themeColor="background1"/>
+                              </w:rPr>
+                            </w:pPr>
+                            <w:r>
+                              <w:rPr>
+                                <w:rFonts w:ascii="Consolas" w:hAnsi="Consolas"/>
+                                <w:color w:val="FFFFFF" w:themeColor="background1"/>
+                              </w:rPr>
+                              <w:t>$ git branch</w:t>
+                            </w:r>
+                          </w:p>
+                        </w:txbxContent>
+                      </wps:txbx>
+                      <wps:bodyPr rot="0" vert="horz" wrap="square" lIns="91440" tIns="45720" rIns="91440" bIns="45720" anchor="t" anchorCtr="0">
+                        <a:noAutofit/>
+                      </wps:bodyPr>
+                    </wps:wsp>
+                  </a:graphicData>
+                </a:graphic>
+                <wp14:sizeRelH relativeFrom="margin">
+                  <wp14:pctWidth>0</wp14:pctWidth>
+                </wp14:sizeRelH>
+                <wp14:sizeRelV relativeFrom="margin">
+                  <wp14:pctHeight>0</wp14:pctHeight>
+                </wp14:sizeRelV>
+              </wp:anchor>
+            </w:drawing>
+          </mc:Choice>
+          <mc:Fallback>
+            <w:pict>
+              <v:shape w14:anchorId="707444DD" id="Cuadro de texto 5" o:spid="_x0000_s1028" type="#_x0000_t202" style="position:absolute;left:0;text-align:left;margin-left:0;margin-top:46.25pt;width:423pt;height:25.5pt;z-index:251665408;visibility:visible;mso-wrap-style:square;mso-width-percent:0;mso-height-percent:0;mso-wrap-distance-left:9pt;mso-wrap-distance-top:3.6pt;mso-wrap-distance-right:9pt;mso-wrap-distance-bottom:3.6pt;mso-position-horizontal:left;mso-position-horizontal-relative:margin;mso-position-vertical:absolute;mso-position-vertical-relative:text;mso-width-percent:0;mso-height-percent:0;mso-width-relative:margin;mso-height-relative:margin;v-text-anchor:top" o:gfxdata="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" fillcolor="#243f60 [1604]" strokecolor="#31849b [2408]">
+                <v:textbox>
+                  <w:txbxContent>
+                    <w:p>
+                      <w:pPr>
+                        <w:spacing w:line="120" w:lineRule="atLeast"/>
+                        <w:rPr>
+                          <w:rFonts w:ascii="Consolas" w:hAnsi="Consolas"/>
+                          <w:color w:val="FFFFFF" w:themeColor="background1"/>
+                        </w:rPr>
+                      </w:pPr>
+                      <w:r>
+                        <w:rPr>
+                          <w:rFonts w:ascii="Consolas" w:hAnsi="Consolas"/>
+                          <w:color w:val="FFFFFF" w:themeColor="background1"/>
+                        </w:rPr>
+                        <w:t>$ git branch</w:t>
+                      </w:r>
+                    </w:p>
+                  </w:txbxContent>
+                </v:textbox>
+                <w10:wrap type="square" anchorx="margin"/>
+              </v:shape>
+            </w:pict>
+          </mc:Fallback>
+        </mc:AlternateContent>
+      </w:r>
+      <w:r>
+        <w:rPr>
+          <w:rFonts w:asciiTheme="minorHAnsi" w:hAnsiTheme="minorHAnsi"/>
+        </w:rPr>
+        <w:t xml:space="preserve">Si queremos ver las ramas con las que contamos en nuestro proyecto colocamos en la consola: </w:t>
+      </w:r>
+    </w:p>
+    <w:p>
+      <w:pPr>
+        <w:jc w:val="both"/>
+      </w:pPr>
+    </w:p>
+    <w:p>
+      <w:pPr>
+        <w:jc w:val="both"/>
+        <w:rPr>
+          <w:rFonts w:asciiTheme="minorHAnsi" w:hAnsiTheme="minorHAnsi"/>
+        </w:rPr>
+      </w:pPr>
+      <w:r>
+        <w:rPr>
+          <w:rFonts w:asciiTheme="minorHAnsi" w:hAnsiTheme="minorHAnsi"/>
+        </w:rPr>
+        <w:t>Ese comando nos mostrará todas las ramas de nuestro proyec</w:t>
+      </w:r>
+      <w:r>
+        <w:t>to, nos marca con un asterisco [</w:t>
+      </w:r>
+      <w:r>
+        <w:rPr>
+          <w:rFonts w:ascii="Consolas" w:hAnsi="Consolas"/>
+          <w:b/>
+        </w:rPr>
+        <w:t>*</w:t>
+      </w:r>
+      <w:r>
+        <w:t>]</w:t>
+      </w:r>
+      <w:r>
+        <w:rPr>
+          <w:rFonts w:asciiTheme="minorHAnsi" w:hAnsiTheme="minorHAnsi"/>
+        </w:rPr>
+        <w:t xml:space="preserve"> y nos colorea la rama en la que nos encontramos en este momento.</w:t>
+      </w:r>
+    </w:p>
+    <w:p>
+      <w:pPr>
+        <w:jc w:val="both"/>
+        <w:rPr>
+          <w:rFonts w:asciiTheme="minorHAnsi" w:hAnsiTheme="minorHAnsi"/>
+        </w:rPr>
+      </w:pPr>
+      <w:r>
+        <w:rPr>
+          <w:rFonts w:asciiTheme="minorHAnsi" w:hAnsiTheme="minorHAnsi"/>
+          <w:b/>
+          <w:noProof/>
+          <w:color w:val="FF0000"/>
+        </w:rPr>
+        <w:lastRenderedPageBreak/>
+        <mc:AlternateContent>
+          <mc:Choice Requires="wps">
+            <w:drawing>
+              <wp:anchor distT="45720" distB="45720" distL="114300" distR="114300" simplePos="0" relativeHeight="251671552" behindDoc="0" locked="0" layoutInCell="1" allowOverlap="1" wp14:anchorId="2F64C782" wp14:editId="484691E7">
+                <wp:simplePos x="0" y="0"/>
+                <wp:positionH relativeFrom="margin">
+                  <wp:align>left</wp:align>
+                </wp:positionH>
+                <wp:positionV relativeFrom="paragraph">
+                  <wp:posOffset>339725</wp:posOffset>
+                </wp:positionV>
+                <wp:extent cx="5372100" cy="533400"/>
+                <wp:effectExtent l="0" t="0" r="19050" b="19050"/>
+                <wp:wrapSquare wrapText="bothSides"/>
+                <wp:docPr id="8" name="Cuadro de texto 8"/>
+                <wp:cNvGraphicFramePr>
+                  <a:graphicFrameLocks xmlns:a="http://schemas.openxmlformats.org/drawingml/2006/main"/>
+                </wp:cNvGraphicFramePr>
+                <a:graphic xmlns:a="http://schemas.openxmlformats.org/drawingml/2006/main">
+                  <a:graphicData uri="http://schemas.microsoft.com/office/word/2010/wordprocessingShape">
+                    <wps:wsp>
+                      <wps:cNvSpPr txBox="1">
+                        <a:spLocks noChangeArrowheads="1"/>
+                      </wps:cNvSpPr>
+                      <wps:spPr bwMode="auto">
+                        <a:xfrm>
+                          <a:off x="0" y="0"/>
+                          <a:ext cx="5372100" cy="533400"/>
+                        </a:xfrm>
+                        <a:prstGeom prst="rect">
+                          <a:avLst/>
+                        </a:prstGeom>
+                        <a:solidFill>
+                          <a:schemeClr val="accent1">
+                            <a:lumMod val="50000"/>
+                          </a:schemeClr>
+                        </a:solidFill>
+                        <a:ln w="9525">
+                          <a:solidFill>
+                            <a:schemeClr val="accent5">
+                              <a:lumMod val="75000"/>
+                            </a:schemeClr>
+                          </a:solidFill>
+                          <a:miter lim="800000"/>
+                          <a:headEnd/>
+                          <a:tailEnd/>
+                        </a:ln>
+                      </wps:spPr>
+                      <wps:txbx>
+                        <w:txbxContent>
+                          <w:p>
+                            <w:pPr>
+                              <w:spacing w:line="120" w:lineRule="atLeast"/>
+                              <w:rPr>
+                                <w:rFonts w:ascii="Consolas" w:hAnsi="Consolas"/>
+                                <w:color w:val="FFFFFF" w:themeColor="background1"/>
+                              </w:rPr>
+                            </w:pPr>
+                            <w:r>
+                              <w:rPr>
+                                <w:rFonts w:ascii="Consolas" w:hAnsi="Consolas"/>
+                                <w:color w:val="FFFFFF" w:themeColor="background1"/>
+                              </w:rPr>
+                              <w:t>$ git branch</w:t>
+                            </w:r>
+                          </w:p>
+                          <w:p>
+                            <w:pPr>
+                              <w:spacing w:line="120" w:lineRule="atLeast"/>
+                              <w:rPr>
+                                <w:rFonts w:ascii="Consolas" w:hAnsi="Consolas"/>
+                                <w:b/>
+                                <w:color w:val="F79646" w:themeColor="accent6"/>
+                                <w:sz w:val="28"/>
+                              </w:rPr>
+                            </w:pPr>
+                            <w:r>
+                              <w:rPr>
+                                <w:rFonts w:ascii="Consolas" w:hAnsi="Consolas"/>
+                                <w:b/>
+                                <w:color w:val="F79646" w:themeColor="accent6"/>
+                                <w:sz w:val="28"/>
+                              </w:rPr>
+                              <w:t>* master</w:t>
+                            </w:r>
+                          </w:p>
+                        </w:txbxContent>
+                      </wps:txbx>
+                      <wps:bodyPr rot="0" vert="horz" wrap="square" lIns="91440" tIns="45720" rIns="91440" bIns="45720" anchor="t" anchorCtr="0">
+                        <a:noAutofit/>
+                      </wps:bodyPr>
+                    </wps:wsp>
+                  </a:graphicData>
+                </a:graphic>
+                <wp14:sizeRelH relativeFrom="margin">
+                  <wp14:pctWidth>0</wp14:pctWidth>
+                </wp14:sizeRelH>
+                <wp14:sizeRelV relativeFrom="margin">
+                  <wp14:pctHeight>0</wp14:pctHeight>
+                </wp14:sizeRelV>
+              </wp:anchor>
+            </w:drawing>
+          </mc:Choice>
+          <mc:Fallback>
+            <w:pict>
+              <v:shape w14:anchorId="2F64C782" id="Cuadro de texto 8" o:spid="_x0000_s1029" type="#_x0000_t202" style="position:absolute;left:0;text-align:left;margin-left:0;margin-top:26.75pt;width:423pt;height:42pt;z-index:251671552;visibility:visible;mso-wrap-style:square;mso-width-percent:0;mso-height-percent:0;mso-wrap-distance-left:9pt;mso-wrap-distance-top:3.6pt;mso-wrap-distance-right:9pt;mso-wrap-distance-bottom:3.6pt;mso-position-horizontal:left;mso-position-horizontal-relative:margin;mso-position-vertical:absolute;mso-position-vertical-relative:text;mso-width-percent:0;mso-height-percent:0;mso-width-relative:margin;mso-height-relative:margin;v-text-anchor:top" o:gfxdata="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" fillcolor="#243f60 [1604]" strokecolor="#31849b [2408]">
+                <v:textbox>
+                  <w:txbxContent>
+                    <w:p>
+                      <w:pPr>
+                        <w:spacing w:line="120" w:lineRule="atLeast"/>
+                        <w:rPr>
+                          <w:rFonts w:ascii="Consolas" w:hAnsi="Consolas"/>
+                          <w:color w:val="FFFFFF" w:themeColor="background1"/>
+                        </w:rPr>
+                      </w:pPr>
+                      <w:r>
+                        <w:rPr>
+                          <w:rFonts w:ascii="Consolas" w:hAnsi="Consolas"/>
+                          <w:color w:val="FFFFFF" w:themeColor="background1"/>
+                        </w:rPr>
+                        <w:t>$ git branch</w:t>
+                      </w:r>
+                    </w:p>
+                    <w:p>
+                      <w:pPr>
+                        <w:spacing w:line="120" w:lineRule="atLeast"/>
+                        <w:rPr>
+                          <w:rFonts w:ascii="Consolas" w:hAnsi="Consolas"/>
+                          <w:b/>
+                          <w:color w:val="F79646" w:themeColor="accent6"/>
+                          <w:sz w:val="28"/>
+                        </w:rPr>
+                      </w:pPr>
+                      <w:r>
+                        <w:rPr>
+                          <w:rFonts w:ascii="Consolas" w:hAnsi="Consolas"/>
+                          <w:b/>
+                          <w:color w:val="F79646" w:themeColor="accent6"/>
+                          <w:sz w:val="28"/>
+                        </w:rPr>
+                        <w:t>* master</w:t>
+                      </w:r>
+                    </w:p>
+                  </w:txbxContent>
+                </v:textbox>
+                <w10:wrap type="square" anchorx="margin"/>
+              </v:shape>
+            </w:pict>
+          </mc:Fallback>
+        </mc:AlternateContent>
+      </w:r>
+      <w:r>
+        <w:t>Por ejemplo:</w:t>
+      </w:r>
+    </w:p>
+    <w:p>
+      <w:pPr>
+        <w:jc w:val="both"/>
+        <w:rPr>
+          <w:rFonts w:asciiTheme="minorHAnsi" w:hAnsiTheme="minorHAnsi"/>
+          <w:b/>
+        </w:rPr>
+      </w:pPr>
+    </w:p>
+    <w:p>
+      <w:pPr>
+        <w:jc w:val="both"/>
+        <w:rPr>
+          <w:rFonts w:asciiTheme="minorHAnsi" w:hAnsiTheme="minorHAnsi"/>
+        </w:rPr>
+      </w:pPr>
+      <w:r>
+        <w:rPr>
+          <w:rFonts w:asciiTheme="minorHAnsi" w:hAnsiTheme="minorHAnsi"/>
+          <w:b/>
+          <w:sz w:val="28"/>
+        </w:rPr>
+        <w:t>Crear una nueva rama</w:t>
+      </w:r>
+    </w:p>
+    <w:p>
+      <w:pPr>
+        <w:jc w:val="both"/>
+        <w:rPr>
+          <w:rFonts w:asciiTheme="minorHAnsi" w:hAnsiTheme="minorHAnsi"/>
+        </w:rPr>
+      </w:pPr>
+      <w:r>
+        <w:rPr>
+          <w:rFonts w:asciiTheme="minorHAnsi" w:hAnsiTheme="minorHAnsi"/>
+        </w:rPr>
+        <w:t>Supongamos que estamos trabajando en un proyecto y queremos añadir una nueva funcionalidad al mismo. La forma adecuada de hacerlo con Git es crear una nueva rama con el nombre de la funcionalidad donde añadiremos nuestros cambios.</w:t>
+      </w:r>
+    </w:p>
+    <w:p>
+      <w:pPr>
+        <w:jc w:val="both"/>
+        <w:rPr>
+          <w:rFonts w:asciiTheme="minorHAnsi" w:hAnsiTheme="minorHAnsi"/>
+        </w:rPr>
+      </w:pPr>
+      <w:r>
+        <w:rPr>
+          <w:rFonts w:asciiTheme="minorHAnsi" w:hAnsiTheme="minorHAnsi"/>
+          <w:b/>
+          <w:noProof/>
+          <w:color w:val="FF0000"/>
+        </w:rPr>
+        <mc:AlternateContent>
+          <mc:Choice Requires="wps">
+            <w:drawing>
+              <wp:anchor distT="45720" distB="45720" distL="114300" distR="114300" simplePos="0" relativeHeight="251666432" behindDoc="0" locked="0" layoutInCell="1" allowOverlap="1" wp14:anchorId="5658364A" wp14:editId="112799E4">
+                <wp:simplePos x="0" y="0"/>
+                <wp:positionH relativeFrom="margin">
+                  <wp:posOffset>0</wp:posOffset>
+                </wp:positionH>
+                <wp:positionV relativeFrom="paragraph">
+                  <wp:posOffset>340995</wp:posOffset>
+                </wp:positionV>
+                <wp:extent cx="5372100" cy="323850"/>
+                <wp:effectExtent l="0" t="0" r="19050" b="19050"/>
+                <wp:wrapSquare wrapText="bothSides"/>
+                <wp:docPr id="6" name="Cuadro de texto 6"/>
+                <wp:cNvGraphicFramePr>
+                  <a:graphicFrameLocks xmlns:a="http://schemas.openxmlformats.org/drawingml/2006/main"/>
+                </wp:cNvGraphicFramePr>
+                <a:graphic xmlns:a="http://schemas.openxmlformats.org/drawingml/2006/main">
+                  <a:graphicData uri="http://schemas.microsoft.com/office/word/2010/wordprocessingShape">
+                    <wps:wsp>
+                      <wps:cNvSpPr txBox="1">
+                        <a:spLocks noChangeArrowheads="1"/>
+                      </wps:cNvSpPr>
+                      <wps:spPr bwMode="auto">
+                        <a:xfrm>
+                          <a:off x="0" y="0"/>
+                          <a:ext cx="5372100" cy="323850"/>
+                        </a:xfrm>
+                        <a:prstGeom prst="rect">
+                          <a:avLst/>
+                        </a:prstGeom>
+                        <a:solidFill>
+                          <a:schemeClr val="accent1">
+                            <a:lumMod val="50000"/>
+                          </a:schemeClr>
+                        </a:solidFill>
+                        <a:ln w="9525">
+                          <a:solidFill>
+                            <a:schemeClr val="accent5">
+                              <a:lumMod val="75000"/>
+                            </a:schemeClr>
+                          </a:solidFill>
+                          <a:miter lim="800000"/>
+                          <a:headEnd/>
+                          <a:tailEnd/>
+                        </a:ln>
+                      </wps:spPr>
+                      <wps:txbx>
+                        <w:txbxContent>
+                          <w:p>
+                            <w:pPr>
+                              <w:spacing w:line="120" w:lineRule="atLeast"/>
+                              <w:rPr>
+                                <w:rFonts w:ascii="Consolas" w:hAnsi="Consolas"/>
+                                <w:color w:val="FFFFFF" w:themeColor="background1"/>
+                              </w:rPr>
+                            </w:pPr>
+                            <w:r>
+                              <w:rPr>
+                                <w:rFonts w:ascii="Consolas" w:hAnsi="Consolas"/>
+                                <w:color w:val="FFFFFF" w:themeColor="background1"/>
+                              </w:rPr>
+                              <w:t>$ git branch Desarrollo</w:t>
+                            </w:r>
+                          </w:p>
+                        </w:txbxContent>
+                      </wps:txbx>
+                      <wps:bodyPr rot="0" vert="horz" wrap="square" lIns="91440" tIns="45720" rIns="91440" bIns="45720" anchor="t" anchorCtr="0">
+                        <a:noAutofit/>
+                      </wps:bodyPr>
+                    </wps:wsp>
+                  </a:graphicData>
+                </a:graphic>
+                <wp14:sizeRelH relativeFrom="margin">
+                  <wp14:pctWidth>0</wp14:pctWidth>
+                </wp14:sizeRelH>
+                <wp14:sizeRelV relativeFrom="margin">
+                  <wp14:pctHeight>0</wp14:pctHeight>
+                </wp14:sizeRelV>
+              </wp:anchor>
+            </w:drawing>
+          </mc:Choice>
+          <mc:Fallback>
+            <w:pict>
+              <v:shape w14:anchorId="5658364A" id="Cuadro de texto 6" o:spid="_x0000_s1030" type="#_x0000_t202" style="position:absolute;left:0;text-align:left;margin-left:0;margin-top:26.85pt;width:423pt;height:25.5pt;z-index:251666432;visibility:visible;mso-wrap-style:square;mso-width-percent:0;mso-height-percent:0;mso-wrap-distance-left:9pt;mso-wrap-distance-top:3.6pt;mso-wrap-distance-right:9pt;mso-wrap-distance-bottom:3.6pt;mso-position-horizontal:absolute;mso-position-horizontal-relative:margin;mso-position-vertical:absolute;mso-position-vertical-relative:text;mso-width-percent:0;mso-height-percent:0;mso-width-relative:margin;mso-height-relative:margin;v-text-anchor:top" o:gfxdata="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" fillcolor="#243f60 [1604]" strokecolor="#31849b [2408]">
+                <v:textbox>
+                  <w:txbxContent>
+                    <w:p>
+                      <w:pPr>
+                        <w:spacing w:line="120" w:lineRule="atLeast"/>
+                        <w:rPr>
+                          <w:rFonts w:ascii="Consolas" w:hAnsi="Consolas"/>
+                          <w:color w:val="FFFFFF" w:themeColor="background1"/>
+                        </w:rPr>
+                      </w:pPr>
+                      <w:r>
+                        <w:rPr>
+                          <w:rFonts w:ascii="Consolas" w:hAnsi="Consolas"/>
+                          <w:color w:val="FFFFFF" w:themeColor="background1"/>
+                        </w:rPr>
+                        <w:t>$ git branch Desarrollo</w:t>
+                      </w:r>
+                    </w:p>
+                  </w:txbxContent>
+                </v:textbox>
+                <w10:wrap type="square" anchorx="margin"/>
+              </v:shape>
+            </w:pict>
+          </mc:Fallback>
+        </mc:AlternateContent>
+      </w:r>
+      <w:r>
+        <w:rPr>
+          <w:rFonts w:asciiTheme="minorHAnsi" w:hAnsiTheme="minorHAnsi"/>
+        </w:rPr>
+        <w:t>Comando para crear una nueva rama</w:t>
+      </w:r>
+      <w:r>
+        <w:t>:</w:t>
+      </w:r>
+    </w:p>
+    <w:p>
+      <w:pPr>
+        <w:jc w:val="both"/>
+        <w:rPr>
+          <w:rFonts w:asciiTheme="minorHAnsi" w:hAnsiTheme="minorHAnsi"/>
+        </w:rPr>
+      </w:pPr>
+    </w:p>
+    <w:p>
+      <w:pPr>
+        <w:jc w:val="both"/>
+        <w:rPr>
+          <w:rFonts w:asciiTheme="minorHAnsi" w:hAnsiTheme="minorHAnsi"/>
+          <w:b/>
+          <w:color w:val="FF0000"/>
+        </w:rPr>
+      </w:pPr>
+      <w:r>
+        <w:rPr>
+          <w:rFonts w:asciiTheme="minorHAnsi" w:hAnsiTheme="minorHAnsi"/>
+          <w:b/>
+          <w:noProof/>
+          <w:color w:val="FF0000"/>
+        </w:rPr>
+        <mc:AlternateContent>
+          <mc:Choice Requires="wps">
+            <w:drawing>
+              <wp:anchor distT="45720" distB="45720" distL="114300" distR="114300" simplePos="0" relativeHeight="251663360" behindDoc="0" locked="0" layoutInCell="1" allowOverlap="1" wp14:anchorId="37476D9C" wp14:editId="4A44D2D6">
+                <wp:simplePos x="0" y="0"/>
+                <wp:positionH relativeFrom="margin">
+                  <wp:align>left</wp:align>
+                </wp:positionH>
+                <wp:positionV relativeFrom="paragraph">
+                  <wp:posOffset>473075</wp:posOffset>
+                </wp:positionV>
+                <wp:extent cx="5372100" cy="685800"/>
+                <wp:effectExtent l="0" t="0" r="19050" b="19050"/>
+                <wp:wrapSquare wrapText="bothSides"/>
+                <wp:docPr id="217" name="Cuadro de texto 2"/>
+                <wp:cNvGraphicFramePr>
+                  <a:graphicFrameLocks xmlns:a="http://schemas.openxmlformats.org/drawingml/2006/main"/>
+                </wp:cNvGraphicFramePr>
+                <a:graphic xmlns:a="http://schemas.openxmlformats.org/drawingml/2006/main">
+                  <a:graphicData uri="http://schemas.microsoft.com/office/word/2010/wordprocessingShape">
+                    <wps:wsp>
+                      <wps:cNvSpPr txBox="1">
+                        <a:spLocks noChangeArrowheads="1"/>
+                      </wps:cNvSpPr>
+                      <wps:spPr bwMode="auto">
+                        <a:xfrm>
+                          <a:off x="0" y="0"/>
+                          <a:ext cx="5372100" cy="685800"/>
+                        </a:xfrm>
+                        <a:prstGeom prst="rect">
+                          <a:avLst/>
+                        </a:prstGeom>
+                        <a:solidFill>
+                          <a:schemeClr val="accent1">
+                            <a:lumMod val="50000"/>
+                          </a:schemeClr>
+                        </a:solidFill>
+                        <a:ln w="9525">
+                          <a:solidFill>
+                            <a:schemeClr val="accent5">
+                              <a:lumMod val="75000"/>
+                            </a:schemeClr>
+                          </a:solidFill>
+                          <a:miter lim="800000"/>
+                          <a:headEnd/>
+                          <a:tailEnd/>
+                        </a:ln>
+                      </wps:spPr>
+                      <wps:txbx>
+                        <w:txbxContent>
+                          <w:p>
+                            <w:pPr>
+                              <w:spacing w:line="120" w:lineRule="atLeast"/>
+                              <w:rPr>
+                                <w:rFonts w:ascii="Consolas" w:hAnsi="Consolas"/>
+                                <w:color w:val="FFFFFF" w:themeColor="background1"/>
+                              </w:rPr>
+                            </w:pPr>
+                            <w:r>
+                              <w:rPr>
+                                <w:rFonts w:ascii="Consolas" w:hAnsi="Consolas"/>
+                                <w:color w:val="FFFFFF" w:themeColor="background1"/>
+                              </w:rPr>
+                              <w:t>$ git branch</w:t>
+                            </w:r>
+                          </w:p>
+                          <w:p>
+                            <w:pPr>
+                              <w:spacing w:line="120" w:lineRule="atLeast"/>
+                              <w:rPr>
+                                <w:rFonts w:ascii="Consolas" w:hAnsi="Consolas"/>
+                                <w:color w:val="FFFFFF" w:themeColor="background1"/>
+                              </w:rPr>
+                            </w:pPr>
+                            <w:r>
+                              <w:rPr>
+                                <w:rFonts w:ascii="Consolas" w:hAnsi="Consolas"/>
+                                <w:color w:val="FFFFFF" w:themeColor="background1"/>
+                              </w:rPr>
+                              <w:t>Desarrollo</w:t>
+                            </w:r>
+                          </w:p>
+                          <w:p>
+                            <w:pPr>
+                              <w:spacing w:line="120" w:lineRule="atLeast"/>
+                              <w:rPr>
+                                <w:rFonts w:ascii="Consolas" w:hAnsi="Consolas"/>
+                                <w:b/>
+                                <w:color w:val="F79646" w:themeColor="accent6"/>
+                              </w:rPr>
+                            </w:pPr>
+                            <w:r>
+                              <w:rPr>
+                                <w:rFonts w:ascii="Consolas" w:hAnsi="Consolas"/>
+                                <w:b/>
+                                <w:color w:val="F79646" w:themeColor="accent6"/>
+                              </w:rPr>
+                              <w:t>* master</w:t>
+                            </w:r>
+                          </w:p>
+                          <w:p/>
+                        </w:txbxContent>
+                      </wps:txbx>
+                      <wps:bodyPr rot="0" vert="horz" wrap="square" lIns="91440" tIns="45720" rIns="91440" bIns="45720" anchor="t" anchorCtr="0">
+                        <a:noAutofit/>
+                      </wps:bodyPr>
+                    </wps:wsp>
+                  </a:graphicData>
+                </a:graphic>
+                <wp14:sizeRelH relativeFrom="margin">
+                  <wp14:pctWidth>0</wp14:pctWidth>
+                </wp14:sizeRelH>
+                <wp14:sizeRelV relativeFrom="margin">
+                  <wp14:pctHeight>0</wp14:pctHeight>
+                </wp14:sizeRelV>
+              </wp:anchor>
+            </w:drawing>
+          </mc:Choice>
+          <mc:Fallback>
+            <w:pict>
+              <v:shape w14:anchorId="37476D9C" id="_x0000_s1031" type="#_x0000_t202" style="position:absolute;left:0;text-align:left;margin-left:0;margin-top:37.25pt;width:423pt;height:54pt;z-index:251663360;visibility:visible;mso-wrap-style:square;mso-width-percent:0;mso-height-percent:0;mso-wrap-distance-left:9pt;mso-wrap-distance-top:3.6pt;mso-wrap-distance-right:9pt;mso-wrap-distance-bottom:3.6pt;mso-position-horizontal:left;mso-position-horizontal-relative:margin;mso-position-vertical:absolute;mso-position-vertical-relative:text;mso-width-percent:0;mso-height-percent:0;mso-width-relative:margin;mso-height-relative:margin;v-text-anchor:top" o:gfxdata="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" fillcolor="#243f60 [1604]" strokecolor="#31849b [2408]">
+                <v:textbox>
+                  <w:txbxContent>
+                    <w:p>
+                      <w:pPr>
+                        <w:spacing w:line="120" w:lineRule="atLeast"/>
+                        <w:rPr>
+                          <w:rFonts w:ascii="Consolas" w:hAnsi="Consolas"/>
+                          <w:color w:val="FFFFFF" w:themeColor="background1"/>
+                        </w:rPr>
+                      </w:pPr>
+                      <w:r>
+                        <w:rPr>
+                          <w:rFonts w:ascii="Consolas" w:hAnsi="Consolas"/>
+                          <w:color w:val="FFFFFF" w:themeColor="background1"/>
+                        </w:rPr>
+                        <w:t>$ git branch</w:t>
+                      </w:r>
+                    </w:p>
+                    <w:p>
+                      <w:pPr>
+                        <w:spacing w:line="120" w:lineRule="atLeast"/>
+                        <w:rPr>
+                          <w:rFonts w:ascii="Consolas" w:hAnsi="Consolas"/>
+                          <w:color w:val="FFFFFF" w:themeColor="background1"/>
+                        </w:rPr>
+                      </w:pPr>
+                      <w:r>
+                        <w:rPr>
+                          <w:rFonts w:ascii="Consolas" w:hAnsi="Consolas"/>
+                          <w:color w:val="FFFFFF" w:themeColor="background1"/>
+                        </w:rPr>
+                        <w:t>Desarrollo</w:t>
+                      </w:r>
+                    </w:p>
+                    <w:p>
+                      <w:pPr>
+                        <w:spacing w:line="120" w:lineRule="atLeast"/>
+                        <w:rPr>
+                          <w:rFonts w:ascii="Consolas" w:hAnsi="Consolas"/>
+                          <w:b/>
+                          <w:color w:val="F79646" w:themeColor="accent6"/>
+                        </w:rPr>
+                      </w:pPr>
+                      <w:r>
+                        <w:rPr>
+                          <w:rFonts w:ascii="Consolas" w:hAnsi="Consolas"/>
+                          <w:b/>
+                          <w:color w:val="F79646" w:themeColor="accent6"/>
+                        </w:rPr>
+                        <w:t>* master</w:t>
+                      </w:r>
+                    </w:p>
+                    <w:p/>
+                  </w:txbxContent>
+                </v:textbox>
+                <w10:wrap type="square" anchorx="margin"/>
+              </v:shape>
+            </w:pict>
+          </mc:Fallback>
+        </mc:AlternateContent>
+      </w:r>
+      <w:r>
+        <w:rPr>
+          <w:rFonts w:asciiTheme="minorHAnsi" w:hAnsiTheme="minorHAnsi"/>
+        </w:rPr>
+        <w:t xml:space="preserve">Una vez creada nuestra rama, en este ejemplo </w:t>
+      </w:r>
+      <w:r>
+        <w:rPr>
+          <w:rFonts w:ascii="Consolas" w:hAnsi="Consolas"/>
+          <w:b/>
+        </w:rPr>
+        <w:t>Desarrollo</w:t>
+      </w:r>
+      <w:r>
+        <w:rPr>
+          <w:rFonts w:asciiTheme="minorHAnsi" w:hAnsiTheme="minorHAnsi"/>
+        </w:rPr>
+        <w:t xml:space="preserve">, podemos comprobar en que rama nos encontramos utilizando el comando </w:t>
+      </w:r>
+      <w:r>
+        <w:rPr>
+          <w:rFonts w:ascii="Consolas" w:hAnsi="Consolas"/>
+          <w:b/>
+        </w:rPr>
+        <w:t>$ git branch.</w:t>
+      </w:r>
+      <w:r>
+        <w:rPr>
+          <w:rFonts w:asciiTheme="minorHAnsi" w:hAnsiTheme="minorHAnsi"/>
+        </w:rPr>
+        <w:t xml:space="preserve"> </w:t>
+      </w:r>
+      <w:r>
+        <w:rPr>
+          <w:rFonts w:asciiTheme="minorHAnsi" w:hAnsiTheme="minorHAnsi"/>
+        </w:rPr>
+        <w:tab/>
+      </w:r>
+    </w:p>
+    <w:p>
+      <w:pPr>
+        <w:jc w:val="both"/>
+        <w:rPr>
+          <w:rFonts w:asciiTheme="minorHAnsi" w:hAnsiTheme="minorHAnsi"/>
+        </w:rPr>
+      </w:pPr>
+    </w:p>
+    <w:p>
+      <w:pPr>
+        <w:jc w:val="both"/>
+        <w:rPr>
+          <w:rFonts w:asciiTheme="minorHAnsi" w:hAnsiTheme="minorHAnsi"/>
+        </w:rPr>
+      </w:pPr>
+      <w:r>
+        <w:rPr>
+          <w:rFonts w:asciiTheme="minorHAnsi" w:hAnsiTheme="minorHAnsi"/>
+        </w:rPr>
+        <w:t>Vemos que seguimos teniendo master coloreado con asterisco</w:t>
+      </w:r>
+      <w:r>
+        <w:t>, eso es porque</w:t>
+      </w:r>
+      <w:r>
+        <w:rPr>
+          <w:rFonts w:asciiTheme="minorHAnsi" w:hAnsiTheme="minorHAnsi"/>
+        </w:rPr>
+        <w:t xml:space="preserve"> donde estamos ahora, pero ya tenemos la rama Desarrollo que habíamos creado.</w:t>
+      </w:r>
+      <w:r>
+        <w:t xml:space="preserve"> </w:t>
+      </w:r>
+      <w:r>
+        <w:rPr>
+          <w:rFonts w:asciiTheme="minorHAnsi" w:hAnsiTheme="minorHAnsi"/>
+        </w:rPr>
+        <w:t>¿Entonces có</w:t>
+      </w:r>
+      <w:r>
+        <w:rPr>
+          <w:rFonts w:asciiTheme="minorHAnsi" w:hAnsiTheme="minorHAnsi"/>
+        </w:rPr>
+        <w:t>mo nos movemos a Desarrollo?</w:t>
+      </w:r>
+    </w:p>
+    <w:p>
+      <w:pPr>
+        <w:jc w:val="both"/>
+        <w:rPr>
+          <w:rFonts w:asciiTheme="minorHAnsi" w:hAnsiTheme="minorHAnsi"/>
+        </w:rPr>
+      </w:pPr>
+      <w:r>
+        <w:rPr>
+          <w:rFonts w:asciiTheme="minorHAnsi" w:hAnsiTheme="minorHAnsi"/>
+          <w:b/>
+          <w:noProof/>
+          <w:color w:val="FF0000"/>
+        </w:rPr>
+        <mc:AlternateContent>
+          <mc:Choice Requires="wps">
+            <w:drawing>
+              <wp:anchor distT="45720" distB="45720" distL="114300" distR="114300" simplePos="0" relativeHeight="251667456" behindDoc="0" locked="0" layoutInCell="1" allowOverlap="1" wp14:anchorId="4D593B6D" wp14:editId="73499CB6">
+                <wp:simplePos x="0" y="0"/>
+                <wp:positionH relativeFrom="margin">
+                  <wp:align>left</wp:align>
+                </wp:positionH>
+                <wp:positionV relativeFrom="paragraph">
+                  <wp:posOffset>421640</wp:posOffset>
+                </wp:positionV>
+                <wp:extent cx="5372100" cy="323850"/>
+                <wp:effectExtent l="0" t="0" r="19050" b="19050"/>
+                <wp:wrapSquare wrapText="bothSides"/>
+                <wp:docPr id="9" name="Cuadro de texto 9"/>
+                <wp:cNvGraphicFramePr>
+                  <a:graphicFrameLocks xmlns:a="http://schemas.openxmlformats.org/drawingml/2006/main"/>
+                </wp:cNvGraphicFramePr>
+                <a:graphic xmlns:a="http://schemas.openxmlformats.org/drawingml/2006/main">
+                  <a:graphicData uri="http://schemas.microsoft.com/office/word/2010/wordprocessingShape">
+                    <wps:wsp>
+                      <wps:cNvSpPr txBox="1">
+                        <a:spLocks noChangeArrowheads="1"/>
+                      </wps:cNvSpPr>
+                      <wps:spPr bwMode="auto">
+                        <a:xfrm>
+                          <a:off x="0" y="0"/>
+                          <a:ext cx="5372100" cy="323850"/>
+                        </a:xfrm>
+                        <a:prstGeom prst="rect">
+                          <a:avLst/>
+                        </a:prstGeom>
+                        <a:solidFill>
+                          <a:schemeClr val="accent1">
+                            <a:lumMod val="50000"/>
+                          </a:schemeClr>
+                        </a:solidFill>
+                        <a:ln w="9525">
+                          <a:solidFill>
+                            <a:schemeClr val="accent5">
+                              <a:lumMod val="75000"/>
+                            </a:schemeClr>
+                          </a:solidFill>
+                          <a:miter lim="800000"/>
+                          <a:headEnd/>
+                          <a:tailEnd/>
+                        </a:ln>
+                      </wps:spPr>
+                      <wps:txbx>
+                        <w:txbxContent>
+                          <w:p>
+                            <w:pPr>
+                              <w:spacing w:line="120" w:lineRule="atLeast"/>
+                              <w:rPr>
+                                <w:rFonts w:ascii="Consolas" w:hAnsi="Consolas"/>
+                                <w:color w:val="FFFFFF" w:themeColor="background1"/>
+                              </w:rPr>
+                            </w:pPr>
+                            <w:r>
+                              <w:rPr>
+                                <w:rFonts w:ascii="Consolas" w:hAnsi="Consolas"/>
+                                <w:color w:val="FFFFFF" w:themeColor="background1"/>
+                              </w:rPr>
+                              <w:t>$ git checkout Desarrollo</w:t>
+                            </w:r>
+                          </w:p>
+                        </w:txbxContent>
+                      </wps:txbx>
+                      <wps:bodyPr rot="0" vert="horz" wrap="square" lIns="91440" tIns="45720" rIns="91440" bIns="45720" anchor="t" anchorCtr="0">
+                        <a:noAutofit/>
+                      </wps:bodyPr>
+                    </wps:wsp>
+                  </a:graphicData>
+                </a:graphic>
+                <wp14:sizeRelH relativeFrom="margin">
+                  <wp14:pctWidth>0</wp14:pctWidth>
+                </wp14:sizeRelH>
+                <wp14:sizeRelV relativeFrom="margin">
+                  <wp14:pctHeight>0</wp14:pctHeight>
+                </wp14:sizeRelV>
+              </wp:anchor>
+            </w:drawing>
+          </mc:Choice>
+          <mc:Fallback>
+            <w:pict>
+              <v:shape w14:anchorId="4D593B6D" id="Cuadro de texto 9" o:spid="_x0000_s1032" type="#_x0000_t202" style="position:absolute;left:0;text-align:left;margin-left:0;margin-top:33.2pt;width:423pt;height:25.5pt;z-index:251667456;visibility:visible;mso-wrap-style:square;mso-width-percent:0;mso-height-percent:0;mso-wrap-distance-left:9pt;mso-wrap-distance-top:3.6pt;mso-wrap-distance-right:9pt;mso-wrap-distance-bottom:3.6pt;mso-position-horizontal:left;mso-position-horizontal-relative:margin;mso-position-vertical:absolute;mso-position-vertical-relative:text;mso-width-percent:0;mso-height-percent:0;mso-width-relative:margin;mso-height-relative:margin;v-text-anchor:top" o:gfxdata="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" fillcolor="#243f60 [1604]" strokecolor="#31849b [2408]">
+                <v:textbox>
+                  <w:txbxContent>
+                    <w:p>
+                      <w:pPr>
+                        <w:spacing w:line="120" w:lineRule="atLeast"/>
+                        <w:rPr>
+                          <w:rFonts w:ascii="Consolas" w:hAnsi="Consolas"/>
+                          <w:color w:val="FFFFFF" w:themeColor="background1"/>
+                        </w:rPr>
+                      </w:pPr>
+                      <w:r>
+                        <w:rPr>
+                          <w:rFonts w:ascii="Consolas" w:hAnsi="Consolas"/>
+                          <w:color w:val="FFFFFF" w:themeColor="background1"/>
+                        </w:rPr>
+                        <w:t>$ git checkout Desarrollo</w:t>
+                      </w:r>
+                    </w:p>
+                  </w:txbxContent>
+                </v:textbox>
+                <w10:wrap type="square" anchorx="margin"/>
+              </v:shape>
+            </w:pict>
+          </mc:Fallback>
+        </mc:AlternateContent>
+      </w:r>
+      <w:r>
+        <w:t>Para eso u</w:t>
+      </w:r>
+      <w:r>
+        <w:rPr>
+          <w:rFonts w:asciiTheme="minorHAnsi" w:hAnsiTheme="minorHAnsi"/>
+        </w:rPr>
+        <w:t xml:space="preserve">samos el </w:t>
+      </w:r>
+      <w:r>
+        <w:t xml:space="preserve">siguiente </w:t>
+      </w:r>
+      <w:r>
+        <w:rPr>
+          <w:rFonts w:asciiTheme="minorHAnsi" w:hAnsiTheme="minorHAnsi"/>
+        </w:rPr>
+        <w:t>comando</w:t>
+      </w:r>
+      <w:r>
+        <w:t>:</w:t>
+      </w:r>
+    </w:p>
+    <w:p>
+      <w:pPr>
+        <w:jc w:val="both"/>
+        <w:rPr>
+          <w:rFonts w:asciiTheme="minorHAnsi" w:hAnsiTheme="minorHAnsi"/>
+        </w:rPr>
+      </w:pPr>
+    </w:p>
+    <w:p>
+      <w:pPr>
+        <w:jc w:val="both"/>
+      </w:pPr>
+    </w:p>
+    <w:p>
+      <w:pPr>
+        <w:jc w:val="both"/>
+        <w:rPr>
+          <w:rFonts w:asciiTheme="minorHAnsi" w:hAnsiTheme="minorHAnsi"/>
+        </w:rPr>
+      </w:pPr>
+      <w:r>
+        <w:rPr>
+          <w:rFonts w:asciiTheme="minorHAnsi" w:hAnsiTheme="minorHAnsi"/>
+        </w:rPr>
+        <w:t>Existe un atajo para crear</w:t>
+      </w:r>
+      <w:r>
+        <w:t xml:space="preserve"> y movernos a</w:t>
+      </w:r>
+      <w:r>
+        <w:rPr>
+          <w:rFonts w:asciiTheme="minorHAnsi" w:hAnsiTheme="minorHAnsi"/>
+        </w:rPr>
+        <w:t xml:space="preserve"> una rama que aún no existe usando directamente el comando checkout</w:t>
+      </w:r>
+      <w:r>
+        <w:t>,</w:t>
+      </w:r>
+      <w:r>
+        <w:rPr>
+          <w:rFonts w:asciiTheme="minorHAnsi" w:hAnsiTheme="minorHAnsi"/>
+        </w:rPr>
+        <w:t xml:space="preserve"> que consiste en pasar el parámetro </w:t>
+      </w:r>
+      <w:r>
+        <w:rPr>
+          <w:rFonts w:ascii="Consolas" w:hAnsi="Consolas"/>
+          <w:b/>
+        </w:rPr>
+        <w:t>-b</w:t>
+      </w:r>
+      <w:r>
+        <w:rPr>
+          <w:rFonts w:asciiTheme="minorHAnsi" w:hAnsiTheme="minorHAnsi"/>
+        </w:rPr>
+        <w:t xml:space="preserve"> en la llamada.</w:t>
+      </w:r>
+    </w:p>
+    <w:p>
+      <w:pPr>
+        <w:jc w:val="both"/>
+        <w:rPr>
+          <w:rFonts w:asciiTheme="minorHAnsi" w:hAnsiTheme="minorHAnsi"/>
+        </w:rPr>
+      </w:pPr>
+      <w:r>
+        <w:rPr>
+          <w:rFonts w:asciiTheme="minorHAnsi" w:hAnsiTheme="minorHAnsi"/>
+          <w:b/>
+          <w:noProof/>
+          <w:color w:val="FF0000"/>
+        </w:rPr>
+        <mc:AlternateContent>
+          <mc:Choice Requires="wps">
+            <w:drawing>
+              <wp:anchor distT="45720" distB="45720" distL="114300" distR="114300" simplePos="0" relativeHeight="251668480" behindDoc="0" locked="0" layoutInCell="1" allowOverlap="1" wp14:anchorId="6A0DE355" wp14:editId="31D71F67">
+                <wp:simplePos x="0" y="0"/>
+                <wp:positionH relativeFrom="margin">
+                  <wp:posOffset>0</wp:posOffset>
+                </wp:positionH>
+                <wp:positionV relativeFrom="paragraph">
+                  <wp:posOffset>331470</wp:posOffset>
+                </wp:positionV>
+                <wp:extent cx="5372100" cy="323850"/>
+                <wp:effectExtent l="0" t="0" r="19050" b="19050"/>
+                <wp:wrapSquare wrapText="bothSides"/>
+                <wp:docPr id="10" name="Cuadro de texto 10"/>
+                <wp:cNvGraphicFramePr>
+                  <a:graphicFrameLocks xmlns:a="http://schemas.openxmlformats.org/drawingml/2006/main"/>
+                </wp:cNvGraphicFramePr>
+                <a:graphic xmlns:a="http://schemas.openxmlformats.org/drawingml/2006/main">
+                  <a:graphicData uri="http://schemas.microsoft.com/office/word/2010/wordprocessingShape">
+                    <wps:wsp>
+                      <wps:cNvSpPr txBox="1">
+                        <a:spLocks noChangeArrowheads="1"/>
+                      </wps:cNvSpPr>
+                      <wps:spPr bwMode="auto">
+                        <a:xfrm>
+                          <a:off x="0" y="0"/>
+                          <a:ext cx="5372100" cy="323850"/>
+                        </a:xfrm>
+                        <a:prstGeom prst="rect">
+                          <a:avLst/>
+                        </a:prstGeom>
+                        <a:solidFill>
+                          <a:schemeClr val="accent1">
+                            <a:lumMod val="50000"/>
+                          </a:schemeClr>
+                        </a:solidFill>
+                        <a:ln w="9525">
+                          <a:solidFill>
+                            <a:schemeClr val="accent5">
+                              <a:lumMod val="75000"/>
+                            </a:schemeClr>
+                          </a:solidFill>
+                          <a:miter lim="800000"/>
+                          <a:headEnd/>
+                          <a:tailEnd/>
+                        </a:ln>
+                      </wps:spPr>
+                      <wps:txbx>
+                        <w:txbxContent>
+                          <w:p>
+                            <w:pPr>
+                              <w:spacing w:line="120" w:lineRule="atLeast"/>
+                              <w:rPr>
+                                <w:rFonts w:ascii="Consolas" w:hAnsi="Consolas"/>
+                                <w:color w:val="FFFFFF" w:themeColor="background1"/>
+                              </w:rPr>
+                            </w:pPr>
+                            <w:r>
+                              <w:rPr>
+                                <w:rFonts w:ascii="Consolas" w:hAnsi="Consolas"/>
+                                <w:color w:val="FFFFFF" w:themeColor="background1"/>
+                              </w:rPr>
+                              <w:t>$ git checkout –b Desarrollo</w:t>
+                            </w:r>
+                          </w:p>
+                        </w:txbxContent>
+                      </wps:txbx>
+                      <wps:bodyPr rot="0" vert="horz" wrap="square" lIns="91440" tIns="45720" rIns="91440" bIns="45720" anchor="t" anchorCtr="0">
+                        <a:noAutofit/>
+                      </wps:bodyPr>
+                    </wps:wsp>
+                  </a:graphicData>
+                </a:graphic>
+                <wp14:sizeRelH relativeFrom="margin">
+                  <wp14:pctWidth>0</wp14:pctWidth>
+                </wp14:sizeRelH>
+                <wp14:sizeRelV relativeFrom="margin">
+                  <wp14:pctHeight>0</wp14:pctHeight>
+                </wp14:sizeRelV>
+              </wp:anchor>
+            </w:drawing>
+          </mc:Choice>
+          <mc:Fallback>
+            <w:pict>
+              <v:shape w14:anchorId="6A0DE355" id="Cuadro de texto 10" o:spid="_x0000_s1033" type="#_x0000_t202" style="position:absolute;left:0;text-align:left;margin-left:0;margin-top:26.1pt;width:423pt;height:25.5pt;z-index:251668480;visibility:visible;mso-wrap-style:square;mso-width-percent:0;mso-height-percent:0;mso-wrap-distance-left:9pt;mso-wrap-distance-top:3.6pt;mso-wrap-distance-right:9pt;mso-wrap-distance-bottom:3.6pt;mso-position-horizontal:absolute;mso-position-horizontal-relative:margin;mso-position-vertical:absolute;mso-position-vertical-relative:text;mso-width-percent:0;mso-height-percent:0;mso-width-relative:margin;mso-height-relative:margin;v-text-anchor:top" o:gfxdata="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" fillcolor="#243f60 [1604]" strokecolor="#31849b [2408]">
+                <v:textbox>
+                  <w:txbxContent>
+                    <w:p>
+                      <w:pPr>
+                        <w:spacing w:line="120" w:lineRule="atLeast"/>
+                        <w:rPr>
+                          <w:rFonts w:ascii="Consolas" w:hAnsi="Consolas"/>
+                          <w:color w:val="FFFFFF" w:themeColor="background1"/>
+                        </w:rPr>
+                      </w:pPr>
+                      <w:r>
+                        <w:rPr>
+                          <w:rFonts w:ascii="Consolas" w:hAnsi="Consolas"/>
+                          <w:color w:val="FFFFFF" w:themeColor="background1"/>
+                        </w:rPr>
+                        <w:t>$ git checkout –b Desarrollo</w:t>
+                      </w:r>
+                    </w:p>
+                  </w:txbxContent>
+                </v:textbox>
+                <w10:wrap type="square" anchorx="margin"/>
+              </v:shape>
+            </w:pict>
+          </mc:Fallback>
+        </mc:AlternateContent>
+      </w:r>
+    </w:p>
+    <w:p>
+      <w:pPr>
+        <w:jc w:val="both"/>
+        <w:rPr>
+          <w:rFonts w:asciiTheme="minorHAnsi" w:hAnsiTheme="minorHAnsi"/>
+        </w:rPr>
+      </w:pPr>
+    </w:p>
+    <w:p>
+      <w:pPr>
+        <w:jc w:val="both"/>
+      </w:pPr>
+      <w:r>
+        <w:rPr>
+          <w:rFonts w:asciiTheme="minorHAnsi" w:hAnsiTheme="minorHAnsi"/>
+        </w:rPr>
+        <w:t xml:space="preserve">Si volvemos a colocar en la consola </w:t>
+      </w:r>
+      <w:r>
+        <w:rPr>
+          <w:rFonts w:ascii="Consolas" w:hAnsi="Consolas"/>
+          <w:b/>
+        </w:rPr>
+        <w:t>$ git branch</w:t>
+      </w:r>
+      <w:r>
+        <w:rPr>
+          <w:rFonts w:asciiTheme="minorHAnsi" w:hAnsiTheme="minorHAnsi"/>
+        </w:rPr>
+        <w:t>, vemos que ahora la rama Desarrollo es la que tiene el asterisco y esta coloreada, eso quiere decir que es la rama en la que nos encontramos ahora.</w:t>
+      </w:r>
+    </w:p>
+    <w:p>
+      <w:pPr>
+        <w:jc w:val="both"/>
+        <w:rPr>
+          <w:rFonts w:asciiTheme="minorHAnsi" w:hAnsiTheme="minorHAnsi"/>
+        </w:rPr>
+      </w:pPr>
+      <w:r>
+        <w:rPr>
+          <w:rFonts w:asciiTheme="minorHAnsi" w:hAnsiTheme="minorHAnsi"/>
+          <w:b/>
+          <w:noProof/>
+          <w:color w:val="FF0000"/>
+        </w:rPr>
+        <mc:AlternateContent>
+          <mc:Choice Requires="wps">
+            <w:drawing>
+              <wp:anchor distT="45720" distB="45720" distL="114300" distR="114300" simplePos="0" relativeHeight="251672576" behindDoc="0" locked="0" layoutInCell="1" allowOverlap="1" wp14:anchorId="24DC7EFF" wp14:editId="3A00C88A">
+                <wp:simplePos x="0" y="0"/>
+                <wp:positionH relativeFrom="margin">
+                  <wp:posOffset>0</wp:posOffset>
+                </wp:positionH>
+                <wp:positionV relativeFrom="paragraph">
+                  <wp:posOffset>340995</wp:posOffset>
+                </wp:positionV>
+                <wp:extent cx="5372100" cy="685800"/>
+                <wp:effectExtent l="0" t="0" r="19050" b="19050"/>
+                <wp:wrapSquare wrapText="bothSides"/>
+                <wp:docPr id="11" name="Cuadro de texto 2"/>
+                <wp:cNvGraphicFramePr>
+                  <a:graphicFrameLocks xmlns:a="http://schemas.openxmlformats.org/drawingml/2006/main"/>
+                </wp:cNvGraphicFramePr>
+                <a:graphic xmlns:a="http://schemas.openxmlformats.org/drawingml/2006/main">
+                  <a:graphicData uri="http://schemas.microsoft.com/office/word/2010/wordprocessingShape">
+                    <wps:wsp>
+                      <wps:cNvSpPr txBox="1">
+                        <a:spLocks noChangeArrowheads="1"/>
+                      </wps:cNvSpPr>
+                      <wps:spPr bwMode="auto">
+                        <a:xfrm>
+                          <a:off x="0" y="0"/>
+                          <a:ext cx="5372100" cy="685800"/>
+                        </a:xfrm>
+                        <a:prstGeom prst="rect">
+                          <a:avLst/>
+                        </a:prstGeom>
+                        <a:solidFill>
+                          <a:schemeClr val="accent1">
+                            <a:lumMod val="50000"/>
+                          </a:schemeClr>
+                        </a:solidFill>
+                        <a:ln w="9525">
+                          <a:solidFill>
+                            <a:schemeClr val="accent5">
+                              <a:lumMod val="75000"/>
+                            </a:schemeClr>
+                          </a:solidFill>
+                          <a:miter lim="800000"/>
+                          <a:headEnd/>
+                          <a:tailEnd/>
+                        </a:ln>
+                      </wps:spPr>
+                      <wps:txbx>
+                        <w:txbxContent>
+                          <w:p>
+                            <w:pPr>
+                              <w:spacing w:line="120" w:lineRule="atLeast"/>
+                              <w:rPr>
+                                <w:rFonts w:ascii="Consolas" w:hAnsi="Consolas"/>
+                                <w:color w:val="FFFFFF" w:themeColor="background1"/>
+                              </w:rPr>
+                            </w:pPr>
+                            <w:r>
+                              <w:rPr>
+                                <w:rFonts w:ascii="Consolas" w:hAnsi="Consolas"/>
+                                <w:color w:val="FFFFFF" w:themeColor="background1"/>
+                              </w:rPr>
+                              <w:t>$ git branch</w:t>
+                            </w:r>
+                          </w:p>
+                          <w:p>
+                            <w:pPr>
+                              <w:spacing w:line="120" w:lineRule="atLeast"/>
+                              <w:rPr>
+                                <w:rFonts w:ascii="Consolas" w:hAnsi="Consolas"/>
+                                <w:b/>
+                                <w:color w:val="F79646" w:themeColor="accent6"/>
+                              </w:rPr>
+                            </w:pPr>
+                            <w:r>
+                              <w:rPr>
+                                <w:rFonts w:ascii="Consolas" w:hAnsi="Consolas"/>
+                                <w:b/>
+                                <w:color w:val="F79646" w:themeColor="accent6"/>
+                              </w:rPr>
+                              <w:t xml:space="preserve">* </w:t>
+                            </w:r>
+                            <w:r>
+                              <w:rPr>
+                                <w:rFonts w:ascii="Consolas" w:hAnsi="Consolas"/>
+                                <w:b/>
+                                <w:color w:val="F79646" w:themeColor="accent6"/>
+                              </w:rPr>
+                              <w:t>Desarrollo</w:t>
+                            </w:r>
+                          </w:p>
+                          <w:p>
+                            <w:pPr>
+                              <w:spacing w:line="120" w:lineRule="atLeast"/>
+                              <w:rPr>
+                                <w:rFonts w:ascii="Consolas" w:hAnsi="Consolas"/>
+                                <w:color w:val="FFFFFF" w:themeColor="background1"/>
+                              </w:rPr>
+                            </w:pPr>
+                            <w:r>
+                              <w:rPr>
+                                <w:rFonts w:ascii="Consolas" w:hAnsi="Consolas"/>
+                                <w:color w:val="FFFFFF" w:themeColor="background1"/>
+                              </w:rPr>
+                              <w:t>master</w:t>
+                            </w:r>
+                          </w:p>
+                          <w:p/>
+                        </w:txbxContent>
+                      </wps:txbx>
+                      <wps:bodyPr rot="0" vert="horz" wrap="square" lIns="91440" tIns="45720" rIns="91440" bIns="45720" anchor="t" anchorCtr="0">
+                        <a:noAutofit/>
+                      </wps:bodyPr>
+                    </wps:wsp>
+                  </a:graphicData>
+                </a:graphic>
+                <wp14:sizeRelH relativeFrom="margin">
+                  <wp14:pctWidth>0</wp14:pctWidth>
+                </wp14:sizeRelH>
+                <wp14:sizeRelV relativeFrom="margin">
+                  <wp14:pctHeight>0</wp14:pctHeight>
+                </wp14:sizeRelV>
+              </wp:anchor>
+            </w:drawing>
+          </mc:Choice>
+          <mc:Fallback>
+            <w:pict>
+              <v:shape w14:anchorId="24DC7EFF" id="_x0000_s1034" type="#_x0000_t202" style="position:absolute;left:0;text-align:left;margin-left:0;margin-top:26.85pt;width:423pt;height:54pt;z-index:251672576;visibility:visible;mso-wrap-style:square;mso-width-percent:0;mso-height-percent:0;mso-wrap-distance-left:9pt;mso-wrap-distance-top:3.6pt;mso-wrap-distance-right:9pt;mso-wrap-distance-bottom:3.6pt;mso-position-horizontal:absolute;mso-position-horizontal-relative:margin;mso-position-vertical:absolute;mso-position-vertical-relative:text;mso-width-percent:0;mso-height-percent:0;mso-width-relative:margin;mso-height-relative:margin;v-text-anchor:top" o:gfxdata="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" fillcolor="#243f60 [1604]" strokecolor="#31849b [2408]">
+                <v:textbox>
+                  <w:txbxContent>
+                    <w:p>
+                      <w:pPr>
+                        <w:spacing w:line="120" w:lineRule="atLeast"/>
+                        <w:rPr>
+                          <w:rFonts w:ascii="Consolas" w:hAnsi="Consolas"/>
+                          <w:color w:val="FFFFFF" w:themeColor="background1"/>
+                        </w:rPr>
+                      </w:pPr>
+                      <w:r>
+                        <w:rPr>
+                          <w:rFonts w:ascii="Consolas" w:hAnsi="Consolas"/>
+                          <w:color w:val="FFFFFF" w:themeColor="background1"/>
+                        </w:rPr>
+                        <w:t>$ git branch</w:t>
+                      </w:r>
+                    </w:p>
+                    <w:p>
+                      <w:pPr>
+                        <w:spacing w:line="120" w:lineRule="atLeast"/>
+                        <w:rPr>
+                          <w:rFonts w:ascii="Consolas" w:hAnsi="Consolas"/>
+                          <w:b/>
+                          <w:color w:val="F79646" w:themeColor="accent6"/>
+                        </w:rPr>
+                      </w:pPr>
+                      <w:r>
+                        <w:rPr>
+                          <w:rFonts w:ascii="Consolas" w:hAnsi="Consolas"/>
+                          <w:b/>
+                          <w:color w:val="F79646" w:themeColor="accent6"/>
+                        </w:rPr>
+                        <w:t xml:space="preserve">* </w:t>
+                      </w:r>
+                      <w:r>
+                        <w:rPr>
+                          <w:rFonts w:ascii="Consolas" w:hAnsi="Consolas"/>
+                          <w:b/>
+                          <w:color w:val="F79646" w:themeColor="accent6"/>
+                        </w:rPr>
+                        <w:t>Desarrollo</w:t>
+                      </w:r>
+                    </w:p>
+                    <w:p>
+                      <w:pPr>
+                        <w:spacing w:line="120" w:lineRule="atLeast"/>
+                        <w:rPr>
+                          <w:rFonts w:ascii="Consolas" w:hAnsi="Consolas"/>
+                          <w:color w:val="FFFFFF" w:themeColor="background1"/>
+                        </w:rPr>
+                      </w:pPr>
+                      <w:r>
+                        <w:rPr>
+                          <w:rFonts w:ascii="Consolas" w:hAnsi="Consolas"/>
+                          <w:color w:val="FFFFFF" w:themeColor="background1"/>
+                        </w:rPr>
+                        <w:t>master</w:t>
+                      </w:r>
+                    </w:p>
+                    <w:p/>
+                  </w:txbxContent>
+                </v:textbox>
+                <w10:wrap type="square" anchorx="margin"/>
+              </v:shape>
+            </w:pict>
+          </mc:Fallback>
+        </mc:AlternateContent>
+      </w:r>
+    </w:p>
+    <w:p>
+      <w:pPr>
+        <w:jc w:val="both"/>
+        <w:rPr>
+          <w:rFonts w:asciiTheme="minorHAnsi" w:hAnsiTheme="minorHAnsi"/>
+        </w:rPr>
+      </w:pPr>
+    </w:p>
+    <w:p>
+      <w:pPr>
+        <w:jc w:val="both"/>
+        <w:rPr>
+          <w:rFonts w:asciiTheme="minorHAnsi" w:hAnsiTheme="minorHAnsi"/>
+        </w:rPr>
+      </w:pPr>
+      <w:r>
+        <w:rPr>
+          <w:rFonts w:asciiTheme="minorHAnsi" w:hAnsiTheme="minorHAnsi"/>
+        </w:rPr>
+        <w:t xml:space="preserve">En ejemplo anterior podemos ver como nos encontramos en la rama Desarrollo. Esto significa </w:t>
+      </w:r>
+      <w:r>
+        <w:t>que,</w:t>
+      </w:r>
+      <w:r>
+        <w:rPr>
+          <w:rFonts w:asciiTheme="minorHAnsi" w:hAnsiTheme="minorHAnsi"/>
+        </w:rPr>
+        <w:t xml:space="preserve"> si modificamos, borramos o añadimos archivos, ésta rama Desarrollo incluirá esos </w:t>
+      </w:r>
+      <w:r>
+        <w:t>cambios,</w:t>
+      </w:r>
+      <w:r>
+        <w:rPr>
+          <w:rFonts w:asciiTheme="minorHAnsi" w:hAnsiTheme="minorHAnsi"/>
+        </w:rPr>
+        <w:t xml:space="preserve"> pero no así la rama master.</w:t>
+      </w:r>
+    </w:p>
+    <w:p>
+      <w:pPr>
+        <w:jc w:val="both"/>
+        <w:rPr>
+          <w:rFonts w:asciiTheme="minorHAnsi" w:hAnsiTheme="minorHAnsi"/>
+        </w:rPr>
+      </w:pPr>
+    </w:p>
+    <w:p>
+      <w:pPr>
+        <w:jc w:val="both"/>
+        <w:rPr>
+          <w:rFonts w:asciiTheme="minorHAnsi" w:hAnsiTheme="minorHAnsi"/>
+        </w:rPr>
+      </w:pPr>
+    </w:p>
+    <w:p>
+      <w:pPr>
+        <w:jc w:val="both"/>
+        <w:rPr>
+          <w:rFonts w:asciiTheme="minorHAnsi" w:hAnsiTheme="minorHAnsi"/>
+          <w:b/>
+        </w:rPr>
+      </w:pPr>
+      <w:r>
+        <w:rPr>
+          <w:rFonts w:asciiTheme="minorHAnsi" w:hAnsiTheme="minorHAnsi"/>
+          <w:b/>
+        </w:rPr>
+        <w:t>FUSIONES</w:t>
+      </w:r>
+    </w:p>
+    <w:p>
+      <w:pPr>
+        <w:jc w:val="both"/>
+        <w:rPr>
+          <w:rFonts w:asciiTheme="minorHAnsi" w:hAnsiTheme="minorHAnsi"/>
+          <w:b/>
+        </w:rPr>
+      </w:pPr>
+    </w:p>
+    <w:p>
+      <w:pPr>
+        <w:jc w:val="both"/>
+        <w:rPr>
+          <w:rFonts w:asciiTheme="minorHAnsi" w:hAnsiTheme="minorHAnsi"/>
+        </w:rPr>
+      </w:pPr>
+      <w:r>
+        <w:rPr>
+          <w:rFonts w:asciiTheme="minorHAnsi" w:hAnsiTheme="minorHAnsi"/>
+        </w:rPr>
+        <w:t>Cuando se trabaja con ramas en Git, en algún momento el trabajo realizado en una rama será fusionado con otra rama. Por ejemplo, hemos testeado profundamente nuestros cambios y estamos listos para moverla de la rama Desarrollo a la rama principal master. Dicha acción requiere que mezclemos el contenido de una de las ramas dentro de la otra.</w:t>
+      </w:r>
+    </w:p>
+    <w:p>
+      <w:pPr>
+        <w:jc w:val="both"/>
+        <w:rPr>
+          <w:rFonts w:asciiTheme="minorHAnsi" w:hAnsiTheme="minorHAnsi"/>
+        </w:rPr>
+      </w:pPr>
+      <w:r>
+        <w:rPr>
+          <w:rFonts w:asciiTheme="minorHAnsi" w:hAnsiTheme="minorHAnsi"/>
+          <w:b/>
+          <w:noProof/>
+          <w:color w:val="FF0000"/>
+        </w:rPr>
+        <mc:AlternateContent>
+          <mc:Choice Requires="wps">
+            <w:drawing>
+              <wp:anchor distT="45720" distB="45720" distL="114300" distR="114300" simplePos="0" relativeHeight="251669504" behindDoc="0" locked="0" layoutInCell="1" allowOverlap="1" wp14:anchorId="4B1A300C" wp14:editId="46B21500">
+                <wp:simplePos x="0" y="0"/>
+                <wp:positionH relativeFrom="margin">
+                  <wp:align>left</wp:align>
+                </wp:positionH>
+                <wp:positionV relativeFrom="paragraph">
+                  <wp:posOffset>514350</wp:posOffset>
+                </wp:positionV>
+                <wp:extent cx="5372100" cy="485775"/>
+                <wp:effectExtent l="0" t="0" r="19050" b="28575"/>
+                <wp:wrapSquare wrapText="bothSides"/>
+                <wp:docPr id="12" name="Cuadro de texto 12"/>
+                <wp:cNvGraphicFramePr>
+                  <a:graphicFrameLocks xmlns:a="http://schemas.openxmlformats.org/drawingml/2006/main"/>
+                </wp:cNvGraphicFramePr>
+                <a:graphic xmlns:a="http://schemas.openxmlformats.org/drawingml/2006/main">
+                  <a:graphicData uri="http://schemas.microsoft.com/office/word/2010/wordprocessingShape">
+                    <wps:wsp>
+                      <wps:cNvSpPr txBox="1">
+                        <a:spLocks noChangeArrowheads="1"/>
+                      </wps:cNvSpPr>
+                      <wps:spPr bwMode="auto">
+                        <a:xfrm>
+                          <a:off x="0" y="0"/>
+                          <a:ext cx="5372100" cy="485775"/>
+                        </a:xfrm>
+                        <a:prstGeom prst="rect">
+                          <a:avLst/>
+                        </a:prstGeom>
+                        <a:solidFill>
+                          <a:schemeClr val="accent1">
+                            <a:lumMod val="50000"/>
+                          </a:schemeClr>
+                        </a:solidFill>
+                        <a:ln w="9525">
+                          <a:solidFill>
+                            <a:schemeClr val="accent5">
+                              <a:lumMod val="75000"/>
+                            </a:schemeClr>
+                          </a:solidFill>
+                          <a:miter lim="800000"/>
+                          <a:headEnd/>
+                          <a:tailEnd/>
+                        </a:ln>
+                      </wps:spPr>
+                      <wps:txbx>
+                        <w:txbxContent>
+                          <w:p>
+                            <w:pPr>
+                              <w:spacing w:line="120" w:lineRule="atLeast"/>
+                              <w:rPr>
+                                <w:rFonts w:ascii="Consolas" w:hAnsi="Consolas"/>
+                                <w:color w:val="FFFFFF" w:themeColor="background1"/>
+                              </w:rPr>
+                            </w:pPr>
+                            <w:r>
+                              <w:rPr>
+                                <w:rFonts w:ascii="Consolas" w:hAnsi="Consolas"/>
+                                <w:color w:val="FFFFFF" w:themeColor="background1"/>
+                              </w:rPr>
+                              <w:t>$ git checkout master</w:t>
+                            </w:r>
+                          </w:p>
+                          <w:p>
+                            <w:pPr>
+                              <w:spacing w:line="120" w:lineRule="atLeast"/>
+                              <w:rPr>
+                                <w:rFonts w:ascii="Consolas" w:hAnsi="Consolas"/>
+                                <w:color w:val="FFFFFF" w:themeColor="background1"/>
+                              </w:rPr>
+                            </w:pPr>
+                            <w:r>
+                              <w:rPr>
+                                <w:rFonts w:ascii="Consolas" w:hAnsi="Consolas"/>
+                                <w:color w:val="FFFFFF" w:themeColor="background1"/>
+                              </w:rPr>
+                              <w:t>$ git merge Desarrollo</w:t>
+                            </w:r>
+                          </w:p>
+                        </w:txbxContent>
+                      </wps:txbx>
+                      <wps:bodyPr rot="0" vert="horz" wrap="square" lIns="91440" tIns="45720" rIns="91440" bIns="45720" anchor="t" anchorCtr="0">
+                        <a:noAutofit/>
+                      </wps:bodyPr>
+                    </wps:wsp>
+                  </a:graphicData>
+                </a:graphic>
+                <wp14:sizeRelH relativeFrom="margin">
+                  <wp14:pctWidth>0</wp14:pctWidth>
+                </wp14:sizeRelH>
+                <wp14:sizeRelV relativeFrom="margin">
+                  <wp14:pctHeight>0</wp14:pctHeight>
+                </wp14:sizeRelV>
+              </wp:anchor>
+            </w:drawing>
+          </mc:Choice>
+          <mc:Fallback>
+            <w:pict>
+              <v:shape w14:anchorId="4B1A300C" id="Cuadro de texto 12" o:spid="_x0000_s1035" type="#_x0000_t202" style="position:absolute;left:0;text-align:left;margin-left:0;margin-top:40.5pt;width:423pt;height:38.25pt;z-index:251669504;visibility:visible;mso-wrap-style:square;mso-width-percent:0;mso-height-percent:0;mso-wrap-distance-left:9pt;mso-wrap-distance-top:3.6pt;mso-wrap-distance-right:9pt;mso-wrap-distance-bottom:3.6pt;mso-position-horizontal:left;mso-position-horizontal-relative:margin;mso-position-vertical:absolute;mso-position-vertical-relative:text;mso-width-percent:0;mso-height-percent:0;mso-width-relative:margin;mso-height-relative:margin;v-text-anchor:top" o:gfxdata="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" fillcolor="#243f60 [1604]" strokecolor="#31849b [2408]">
+                <v:textbox>
+                  <w:txbxContent>
+                    <w:p>
+                      <w:pPr>
+                        <w:spacing w:line="120" w:lineRule="atLeast"/>
+                        <w:rPr>
+                          <w:rFonts w:ascii="Consolas" w:hAnsi="Consolas"/>
+                          <w:color w:val="FFFFFF" w:themeColor="background1"/>
+                        </w:rPr>
+                      </w:pPr>
+                      <w:r>
+                        <w:rPr>
+                          <w:rFonts w:ascii="Consolas" w:hAnsi="Consolas"/>
+                          <w:color w:val="FFFFFF" w:themeColor="background1"/>
+                        </w:rPr>
+                        <w:t>$ git checkout master</w:t>
+                      </w:r>
+                    </w:p>
+                    <w:p>
+                      <w:pPr>
+                        <w:spacing w:line="120" w:lineRule="atLeast"/>
+                        <w:rPr>
+                          <w:rFonts w:ascii="Consolas" w:hAnsi="Consolas"/>
+                          <w:color w:val="FFFFFF" w:themeColor="background1"/>
+                        </w:rPr>
+                      </w:pPr>
+                      <w:r>
+                        <w:rPr>
+                          <w:rFonts w:ascii="Consolas" w:hAnsi="Consolas"/>
+                          <w:color w:val="FFFFFF" w:themeColor="background1"/>
+                        </w:rPr>
+                        <w:t>$ git merge Desarrollo</w:t>
+                      </w:r>
+                    </w:p>
+                  </w:txbxContent>
+                </v:textbox>
+                <w10:wrap type="square" anchorx="margin"/>
+              </v:shape>
+            </w:pict>
+          </mc:Fallback>
+        </mc:AlternateContent>
+      </w:r>
+      <w:r>
+        <w:rPr>
+          <w:rFonts w:asciiTheme="minorHAnsi" w:hAnsiTheme="minorHAnsi"/>
+        </w:rPr>
+        <w:t>Para realizar la mezcla de la rama Desarrollo dentro de master vamos a situarnos en la rama master y a mezclar ambas con el siguiente comando:</w:t>
+      </w:r>
+    </w:p>
+    <w:p>
+      <w:pPr>
+        <w:jc w:val="both"/>
+        <w:rPr>
+          <w:rFonts w:asciiTheme="minorHAnsi" w:hAnsiTheme="minorHAnsi"/>
+        </w:rPr>
+      </w:pPr>
+    </w:p>
+    <w:p>
+      <w:pPr>
+        <w:jc w:val="both"/>
+        <w:rPr>
+          <w:rFonts w:asciiTheme="minorHAnsi" w:hAnsiTheme="minorHAnsi"/>
+        </w:rPr>
+      </w:pPr>
+      <w:r>
+        <w:rPr>
+          <w:rFonts w:asciiTheme="minorHAnsi" w:hAnsiTheme="minorHAnsi"/>
+        </w:rPr>
+        <w:t xml:space="preserve">Visualizamos los commit </w:t>
+      </w:r>
+      <w:r>
+        <w:t xml:space="preserve">de master </w:t>
+      </w:r>
+      <w:r>
+        <w:rPr>
+          <w:rFonts w:asciiTheme="minorHAnsi" w:hAnsiTheme="minorHAnsi"/>
+        </w:rPr>
+        <w:t>y vemos que los commit de Desarrollo ya están</w:t>
+      </w:r>
+      <w:r>
+        <w:t xml:space="preserve"> en la rama</w:t>
+      </w:r>
+      <w:r>
+        <w:rPr>
+          <w:rFonts w:asciiTheme="minorHAnsi" w:hAnsiTheme="minorHAnsi"/>
+        </w:rPr>
+        <w:t>, absorbimos los cambios de la rama Desarrollo.</w:t>
+      </w:r>
+    </w:p>
+    <w:p>
+      <w:pPr>
+        <w:rPr>
+          <w:rFonts w:asciiTheme="minorHAnsi" w:hAnsiTheme="minorHAnsi"/>
+        </w:rPr>
+      </w:pPr>
+    </w:p>
+    <w:p>
+      <w:pPr>
+        <w:ind w:firstLine="360"/>
+        <w:jc w:val="both"/>
+      </w:pPr>
+    </w:p>
+    <w:p>
+      <w:pPr>
+        <w:ind w:firstLine="360"/>
+        <w:jc w:val="both"/>
+      </w:pPr>
+    </w:p>
+    <w:p>
+      <w:pPr>
+        <w:ind w:firstLine="360"/>
+        <w:jc w:val="both"/>
+      </w:pPr>
+    </w:p>
+    <w:p>
+      <w:pPr>
+        <w:ind w:firstLine="360"/>
+        <w:jc w:val="both"/>
+      </w:pPr>
+    </w:p>
+    <w:p>
+      <w:pPr>
+        <w:ind w:firstLine="360"/>
+        <w:jc w:val="both"/>
+      </w:pPr>
+    </w:p>
+    <w:p>
+      <w:pPr>
+        <w:ind w:firstLine="360"/>
+        <w:jc w:val="both"/>
+      </w:pPr>
+    </w:p>
+    <w:p>
+      <w:pPr>
+        <w:ind w:firstLine="360"/>
+        <w:jc w:val="both"/>
+      </w:pPr>
+    </w:p>
+    <w:p>
+      <w:pPr>
+        <w:ind w:firstLine="360"/>
+        <w:jc w:val="both"/>
+      </w:pPr>
+    </w:p>
+    <w:p>
+      <w:pPr>
+        <w:ind w:firstLine="360"/>
+        <w:jc w:val="both"/>
+      </w:pPr>
+    </w:p>
+    <w:p>
+      <w:pPr>
+        <w:ind w:firstLine="360"/>
+        <w:jc w:val="both"/>
+      </w:pPr>
+    </w:p>
+    <w:p>
+      <w:pPr>
+        <w:ind w:firstLine="360"/>
+        <w:jc w:val="both"/>
+      </w:pPr>
+    </w:p>
+    <w:p>
+      <w:pPr>
+        <w:ind w:firstLine="360"/>
+        <w:jc w:val="both"/>
+      </w:pPr>
+    </w:p>
+    <w:p>
+      <w:pPr>
+        <w:ind w:firstLine="360"/>
+        <w:jc w:val="both"/>
+      </w:pPr>
+    </w:p>
+    <w:p>
+      <w:pPr>
+        <w:ind w:firstLine="360"/>
+        <w:jc w:val="both"/>
+      </w:pPr>
+    </w:p>
+    <w:p>
+      <w:pPr>
+        <w:ind w:firstLine="360"/>
+        <w:jc w:val="both"/>
+      </w:pPr>
+    </w:p>
+    <w:p>
+      <w:pPr>
+        <w:ind w:firstLine="360"/>
+        <w:jc w:val="both"/>
+      </w:pPr>
+    </w:p>
+    <w:p>
+      <w:pPr>
+        <w:ind w:firstLine="360"/>
+        <w:jc w:val="both"/>
+      </w:pPr>
+    </w:p>
+    <w:p>
+      <w:pPr>
+        <w:ind w:firstLine="360"/>
+        <w:jc w:val="both"/>
+      </w:pPr>
+    </w:p>
+    <w:p>
+      <w:pPr>
+        <w:ind w:firstLine="360"/>
+        <w:jc w:val="both"/>
+      </w:pPr>
+    </w:p>
+    <w:p>
+      <w:pPr>
+        <w:ind w:firstLine="360"/>
+        <w:jc w:val="both"/>
+      </w:pPr>
+    </w:p>
+    <w:p>
+      <w:pPr>
+        <w:ind w:firstLine="360"/>
+        <w:jc w:val="both"/>
+      </w:pPr>
+    </w:p>
+    <w:p>
+      <w:pPr>
+        <w:ind w:firstLine="360"/>
+        <w:jc w:val="both"/>
+      </w:pPr>
+    </w:p>
+    <w:p>
+      <w:pPr>
+        <w:ind w:firstLine="360"/>
+        <w:jc w:val="both"/>
+      </w:pPr>
+    </w:p>
+    <w:p>
+      <w:pPr>
+        <w:ind w:firstLine="360"/>
+        <w:jc w:val="both"/>
+      </w:pPr>
+    </w:p>
+    <w:p>
+      <w:pPr>
+        <w:ind w:firstLine="360"/>
+        <w:jc w:val="both"/>
+      </w:pPr>
+    </w:p>
+    <w:p>
+      <w:pPr>
+        <w:ind w:firstLine="360"/>
+        <w:jc w:val="both"/>
+      </w:pPr>
+      <w:bookmarkStart w:id="0" w:name="_GoBack"/>
+      <w:bookmarkEnd w:id="0"/>
     </w:p>
     <w:p>
       <w:pPr>
@@ -3230,6 +5411,7 @@
           <w:sz w:val="28"/>
           <w:szCs w:val="28"/>
         </w:rPr>
+        <w:lastRenderedPageBreak/>
         <w:t>ANEXOS</w:t>
       </w:r>
     </w:p>
@@ -3648,6 +5830,7 @@
           <w:sz w:val="28"/>
           <w:szCs w:val="28"/>
         </w:rPr>
+        <w:lastRenderedPageBreak/>
         <w:t>CONCLUSION</w:t>
       </w:r>
     </w:p>
@@ -3752,6 +5935,7 @@
           <w:sz w:val="28"/>
           <w:szCs w:val="28"/>
         </w:rPr>
+        <w:lastRenderedPageBreak/>
         <w:t>BIBLIOGRAFIA O WEBLIOGRAFIA</w:t>
       </w:r>
     </w:p>
@@ -5573,7 +7757,7 @@
 </file>
 
 <file path=customXml/itemProps1.xml><?xml version="1.0" encoding="utf-8"?>
-<ds:datastoreItem xmlns:ds="http://schemas.openxmlformats.org/officeDocument/2006/customXml" ds:itemID="{4AFDF866-B28F-4D75-AEB8-9191BAB3B8EA}">
+<ds:datastoreItem xmlns:ds="http://schemas.openxmlformats.org/officeDocument/2006/customXml" ds:itemID="{5EBF2742-ADA1-4300-8DBF-3C49F36AF19B}">
   <ds:schemaRefs>
     <ds:schemaRef ds:uri="http://schemas.openxmlformats.org/officeDocument/2006/bibliography"/>
   </ds:schemaRefs>

</xml_diff>

<commit_message>
Se agrego a contenido información sobre Git (concepto, fundamentos y estados)
</commit_message>
<xml_diff>
--- a/Git_word.docx
+++ b/Git_word.docx
@@ -1,6 +1,6 @@
 
 <file path=word/document.xml><?xml version="1.0" encoding="utf-8"?>
-<w:document xmlns:wpc="http://schemas.microsoft.com/office/word/2010/wordprocessingCanvas" xmlns:cx="http://schemas.microsoft.com/office/drawing/2014/chartex" xmlns:mc="http://schemas.openxmlformats.org/markup-compatibility/2006" xmlns:o="urn:schemas-microsoft-com:office:office" xmlns:r="http://schemas.openxmlformats.org/officeDocument/2006/relationships" xmlns:m="http://schemas.openxmlformats.org/officeDocument/2006/math" xmlns:v="urn:schemas-microsoft-com:vml" xmlns:wp14="http://schemas.microsoft.com/office/word/2010/wordprocessingDrawing" xmlns:wp="http://schemas.openxmlformats.org/drawingml/2006/wordprocessingDrawing" xmlns:w10="urn:schemas-microsoft-com:office:word" xmlns:w="http://schemas.openxmlformats.org/wordprocessingml/2006/main" xmlns:w14="http://schemas.microsoft.com/office/word/2010/wordml" xmlns:w15="http://schemas.microsoft.com/office/word/2012/wordml" xmlns:w16se="http://schemas.microsoft.com/office/word/2015/wordml/symex" xmlns:wpg="http://schemas.microsoft.com/office/word/2010/wordprocessingGroup" xmlns:wpi="http://schemas.microsoft.com/office/word/2010/wordprocessingInk" xmlns:wne="http://schemas.microsoft.com/office/word/2006/wordml" xmlns:wps="http://schemas.microsoft.com/office/word/2010/wordprocessingShape" mc:Ignorable="w14 w15 w16se wp14">
+<w:document xmlns:wpc="http://schemas.microsoft.com/office/word/2010/wordprocessingCanvas" xmlns:cx="http://schemas.microsoft.com/office/drawing/2014/chartex" xmlns:cx1="http://schemas.microsoft.com/office/drawing/2015/9/8/chartex" xmlns:mc="http://schemas.openxmlformats.org/markup-compatibility/2006" xmlns:o="urn:schemas-microsoft-com:office:office" xmlns:r="http://schemas.openxmlformats.org/officeDocument/2006/relationships" xmlns:m="http://schemas.openxmlformats.org/officeDocument/2006/math" xmlns:v="urn:schemas-microsoft-com:vml" xmlns:wp14="http://schemas.microsoft.com/office/word/2010/wordprocessingDrawing" xmlns:wp="http://schemas.openxmlformats.org/drawingml/2006/wordprocessingDrawing" xmlns:w10="urn:schemas-microsoft-com:office:word" xmlns:w="http://schemas.openxmlformats.org/wordprocessingml/2006/main" xmlns:w14="http://schemas.microsoft.com/office/word/2010/wordml" xmlns:w15="http://schemas.microsoft.com/office/word/2012/wordml" xmlns:w16se="http://schemas.microsoft.com/office/word/2015/wordml/symex" xmlns:wpg="http://schemas.microsoft.com/office/word/2010/wordprocessingGroup" xmlns:wpi="http://schemas.microsoft.com/office/word/2010/wordprocessingInk" xmlns:wne="http://schemas.microsoft.com/office/word/2006/wordml" xmlns:wps="http://schemas.microsoft.com/office/word/2010/wordprocessingShape" mc:Ignorable="w14 w15 w16se wp14">
   <w:body>
     <w:p>
       <w:pPr>
@@ -31,7 +31,7 @@
         <mc:AlternateContent>
           <mc:Choice Requires="wps">
             <w:drawing>
-              <wp:anchor distT="0" distB="0" distL="114300" distR="114300" simplePos="0" relativeHeight="251659264" behindDoc="0" locked="0" layoutInCell="1" allowOverlap="1" wp14:anchorId="1F888259" wp14:editId="52FD435B">
+              <wp:anchor distT="0" distB="0" distL="114300" distR="114300" simplePos="0" relativeHeight="251659264" behindDoc="0" locked="0" layoutInCell="1" allowOverlap="1" wp14:anchorId="4536F9BB" wp14:editId="69175226">
                 <wp:simplePos x="0" y="0"/>
                 <wp:positionH relativeFrom="margin">
                   <wp:align>center</wp:align>
@@ -110,17 +110,25 @@
           <w:szCs w:val="32"/>
         </w:rPr>
         <w:drawing>
-          <wp:anchor distT="0" distB="0" distL="114300" distR="114300" simplePos="0" relativeHeight="251660288" behindDoc="1" locked="0" layoutInCell="1" allowOverlap="1" wp14:anchorId="590DEEA5" wp14:editId="06892210">
+          <wp:anchor distT="0" distB="0" distL="114300" distR="114300" simplePos="0" relativeHeight="251660288" behindDoc="1" locked="0" layoutInCell="1" allowOverlap="1" wp14:anchorId="48CFB295" wp14:editId="6302EA40">
             <wp:simplePos x="0" y="0"/>
             <wp:positionH relativeFrom="margin">
-              <wp:align>center</wp:align>
+              <wp:posOffset>1631875</wp:posOffset>
             </wp:positionH>
             <wp:positionV relativeFrom="paragraph">
-              <wp:posOffset>50165</wp:posOffset>
+              <wp:posOffset>179257</wp:posOffset>
             </wp:positionV>
             <wp:extent cx="2179335" cy="2186609"/>
             <wp:effectExtent l="0" t="0" r="0" b="4445"/>
-            <wp:wrapNone/>
+            <wp:wrapThrough wrapText="bothSides">
+              <wp:wrapPolygon edited="0">
+                <wp:start x="0" y="0"/>
+                <wp:lineTo x="0" y="21456"/>
+                <wp:lineTo x="21336" y="21456"/>
+                <wp:lineTo x="21336" y="0"/>
+                <wp:lineTo x="0" y="0"/>
+              </wp:wrapPolygon>
+            </wp:wrapThrough>
             <wp:docPr id="3" name="0 Imagen"/>
             <wp:cNvGraphicFramePr>
               <a:graphicFrameLocks xmlns:a="http://schemas.openxmlformats.org/drawingml/2006/main" noChangeAspect="1"/>
@@ -213,6 +221,41 @@
         <w:ind w:right="99"/>
         <w:jc w:val="center"/>
         <w:rPr>
+          <w:rFonts w:ascii="Times New Roman" w:hAnsi="Times New Roman" w:cs="Times New Roman"/>
+          <w:b w:val="0"/>
+          <w:i w:val="0"/>
+          <w:color w:val="FF0000"/>
+          <w:sz w:val="36"/>
+          <w:lang w:val="pt-BR"/>
+          <w14:shadow w14:blurRad="0" w14:dist="25400" w14:dir="2700000" w14:sx="0" w14:sy="0" w14:kx="0" w14:ky="0" w14:algn="none">
+            <w14:srgbClr w14:val="000000">
+              <w14:alpha w14:val="50000"/>
+            </w14:srgbClr>
+          </w14:shadow>
+          <w14:textOutline w14:w="9525" w14:cap="flat" w14:cmpd="sng" w14:algn="ctr">
+            <w14:solidFill>
+              <w14:schemeClr w14:val="bg1">
+                <w14:alpha w14:val="50000"/>
+                <w14:lumMod w14:val="75000"/>
+              </w14:schemeClr>
+            </w14:solidFill>
+            <w14:prstDash w14:val="solid"/>
+            <w14:round/>
+          </w14:textOutline>
+        </w:rPr>
+      </w:pPr>
+    </w:p>
+    <w:p>
+      <w:pPr>
+        <w:pStyle w:val="Ttulo1"/>
+        <w:keepNext/>
+        <w:tabs>
+          <w:tab w:val="left" w:pos="6480"/>
+        </w:tabs>
+        <w:spacing w:before="0" w:beforeAutospacing="0" w:after="0" w:afterAutospacing="0"/>
+        <w:ind w:right="99"/>
+        <w:jc w:val="center"/>
+        <w:rPr>
           <w:rFonts w:ascii="Times New Roman" w:eastAsia="Times New Roman" w:hAnsi="Times New Roman" w:cs="Times New Roman"/>
           <w:i w:val="0"/>
           <w:iCs w:val="0"/>
@@ -237,6 +280,8 @@
           </w14:textOutline>
         </w:rPr>
       </w:pPr>
+      <w:bookmarkStart w:id="0" w:name="_GoBack"/>
+      <w:bookmarkEnd w:id="0"/>
     </w:p>
     <w:p>
       <w:pPr>
@@ -1099,10 +1144,7 @@
           <w:lang w:eastAsia="en-US"/>
         </w:rPr>
       </w:pPr>
-    </w:p>
-    <w:p>
-      <w:pPr>
-        <w:jc w:val="center"/>
+      <w:r>
         <w:rPr>
           <w:rFonts w:ascii="Arial" w:hAnsi="Arial" w:cs="Arial"/>
           <w:b/>
@@ -1111,66 +1153,22 @@
           <w:sz w:val="32"/>
           <w:lang w:eastAsia="en-US"/>
         </w:rPr>
+        <w:t>Asunción – Paraguay</w:t>
+      </w:r>
+    </w:p>
+    <w:p>
+      <w:pPr>
+        <w:jc w:val="center"/>
       </w:pPr>
       <w:r>
         <w:rPr>
           <w:rFonts w:ascii="Arial" w:hAnsi="Arial" w:cs="Arial"/>
           <w:b/>
-          <w:bCs/>
-          <w:color w:val="000000"/>
           <w:sz w:val="32"/>
-          <w:lang w:eastAsia="en-US"/>
-        </w:rPr>
-        <w:t>Asunción – Paraguay</w:t>
-      </w:r>
-    </w:p>
-    <w:p>
-      <w:pPr>
-        <w:jc w:val="center"/>
-        <w:rPr>
-          <w:rFonts w:ascii="Arial" w:hAnsi="Arial" w:cs="Arial"/>
-          <w:b/>
-          <w:sz w:val="32"/>
-        </w:rPr>
-      </w:pPr>
-      <w:r>
-        <w:rPr>
-          <w:rFonts w:ascii="Arial" w:hAnsi="Arial" w:cs="Arial"/>
-          <w:b/>
-          <w:sz w:val="32"/>
         </w:rPr>
         <w:t>Año 2016.</w:t>
       </w:r>
     </w:p>
-    <w:p>
-      <w:pPr>
-        <w:rPr>
-          <w:lang w:eastAsia="en-US"/>
-        </w:rPr>
-      </w:pPr>
-    </w:p>
-    <w:p>
-      <w:pPr>
-        <w:rPr>
-          <w:lang w:eastAsia="en-US"/>
-        </w:rPr>
-      </w:pPr>
-    </w:p>
-    <w:p>
-      <w:pPr>
-        <w:rPr>
-          <w:lang w:eastAsia="en-US"/>
-        </w:rPr>
-      </w:pPr>
-    </w:p>
-    <w:p>
-      <w:pPr>
-        <w:rPr>
-          <w:lang w:eastAsia="en-US"/>
-        </w:rPr>
-      </w:pPr>
-    </w:p>
-    <w:p/>
     <w:p>
       <w:pPr>
         <w:shd w:val="clear" w:color="auto" w:fill="C0C0C0"/>
@@ -1184,6 +1182,7 @@
           <w:sz w:val="32"/>
           <w:szCs w:val="32"/>
         </w:rPr>
+        <w:lastRenderedPageBreak/>
         <w:t>Tabla de contenidos</w:t>
       </w:r>
     </w:p>
@@ -1536,6 +1535,20 @@
         <w:rPr>
           <w:i/>
         </w:rPr>
+      </w:pPr>
+    </w:p>
+    <w:p>
+      <w:pPr>
+        <w:tabs>
+          <w:tab w:val="left" w:leader="dot" w:pos="7740"/>
+        </w:tabs>
+      </w:pPr>
+    </w:p>
+    <w:p>
+      <w:pPr>
+        <w:tabs>
+          <w:tab w:val="left" w:leader="dot" w:pos="7740"/>
+        </w:tabs>
       </w:pPr>
     </w:p>
     <w:p>
@@ -1763,6 +1776,7 @@
           <w:sz w:val="28"/>
           <w:szCs w:val="28"/>
         </w:rPr>
+        <w:lastRenderedPageBreak/>
         <w:t>INTRODUCCIÓN</w:t>
       </w:r>
     </w:p>
@@ -2061,6 +2075,7 @@
           <w:sz w:val="28"/>
           <w:szCs w:val="28"/>
         </w:rPr>
+        <w:lastRenderedPageBreak/>
         <w:t xml:space="preserve">OBJETIVOS </w:t>
       </w:r>
     </w:p>
@@ -2552,6 +2567,7 @@
           <w:sz w:val="28"/>
           <w:szCs w:val="28"/>
         </w:rPr>
+        <w:lastRenderedPageBreak/>
         <w:t>CONTENIDO</w:t>
       </w:r>
     </w:p>
@@ -2616,7 +2632,42 @@
           <w:rFonts w:asciiTheme="minorHAnsi" w:hAnsiTheme="minorHAnsi"/>
           <w:lang w:val="es-PY"/>
         </w:rPr>
-        <w:t>Un control de versiones es un sistema que se utiliza para registrar los cambios que hacemos en un documento o proyecto a medida que pasa el tiempo. Nos da la posibilidad de poder volver a cualquier versión específica de nuestro proyecto, poder ver los cambios realizados en esas versiones, comparar los cambios que hicimos durante el proceso de desarrollo, ver quien modificó y en qué momento, entre otras cosas más.</w:t>
+        <w:t>Un</w:t>
+      </w:r>
+      <w:r>
+        <w:rPr>
+          <w:rFonts w:asciiTheme="minorHAnsi" w:hAnsiTheme="minorHAnsi"/>
+          <w:lang w:val="es-PY"/>
+        </w:rPr>
+        <w:t xml:space="preserve"> </w:t>
+      </w:r>
+      <w:r>
+        <w:rPr>
+          <w:rFonts w:asciiTheme="minorHAnsi" w:hAnsiTheme="minorHAnsi"/>
+          <w:lang w:val="es-PY"/>
+        </w:rPr>
+        <w:t>cont</w:t>
+      </w:r>
+      <w:r>
+        <w:rPr>
+          <w:rFonts w:asciiTheme="minorHAnsi" w:hAnsiTheme="minorHAnsi"/>
+          <w:lang w:val="es-PY"/>
+        </w:rPr>
+        <w:t xml:space="preserve">rol de versiones </w:t>
+      </w:r>
+      <w:r>
+        <w:rPr>
+          <w:rFonts w:asciiTheme="minorHAnsi" w:hAnsiTheme="minorHAnsi"/>
+          <w:lang w:val="es-PY"/>
+        </w:rPr>
+        <w:t>es un sistema que</w:t>
+      </w:r>
+      <w:r>
+        <w:rPr>
+          <w:rFonts w:asciiTheme="minorHAnsi" w:hAnsiTheme="minorHAnsi"/>
+          <w:lang w:val="es-PY"/>
+        </w:rPr>
+        <w:t xml:space="preserve"> se utiliza para registrar los cambios que hacemos en un documento o proyecto a medida que pasa el tiempo. Nos da la posibilidad de poder volver a cualquier versión específica de nuestro proyecto, poder ver los cambios realizados en esas versiones, comparar los cambios que hicimos durante el proceso de desarrollo, ver quien modificó y en qué momento, entre otras cosas más.</w:t>
       </w:r>
     </w:p>
     <w:p>
@@ -2641,6 +2692,14 @@
         </w:rPr>
         <w:t xml:space="preserve">Existen 3 tipos de sistemas de control de versiones, las cuales son: </w:t>
       </w:r>
+    </w:p>
+    <w:p>
+      <w:pPr>
+        <w:rPr>
+          <w:rFonts w:asciiTheme="minorHAnsi" w:hAnsiTheme="minorHAnsi"/>
+          <w:lang w:val="es-PY"/>
+        </w:rPr>
+      </w:pPr>
     </w:p>
     <w:p>
       <w:pPr>
@@ -2659,10 +2718,59 @@
       <w:r>
         <w:rPr>
           <w:rFonts w:asciiTheme="minorHAnsi" w:hAnsiTheme="minorHAnsi"/>
-          <w:lang w:val="es-PY"/>
-        </w:rPr>
-        <w:t>Sistema de control de versiones locales.</w:t>
-      </w:r>
+          <w:b/>
+          <w:lang w:val="es-PY"/>
+        </w:rPr>
+        <w:t xml:space="preserve">Sistema </w:t>
+      </w:r>
+      <w:r>
+        <w:rPr>
+          <w:rFonts w:asciiTheme="minorHAnsi" w:hAnsiTheme="minorHAnsi"/>
+          <w:b/>
+          <w:lang w:val="es-PY"/>
+        </w:rPr>
+        <w:t>de control de versiones locales</w:t>
+      </w:r>
+      <w:r>
+        <w:rPr>
+          <w:rFonts w:asciiTheme="minorHAnsi" w:hAnsiTheme="minorHAnsi"/>
+          <w:lang w:val="es-PY"/>
+        </w:rPr>
+        <w:t xml:space="preserve">: </w:t>
+      </w:r>
+      <w:r>
+        <w:rPr>
+          <w:rFonts w:asciiTheme="minorHAnsi" w:hAnsiTheme="minorHAnsi"/>
+          <w:lang w:val="es-PY"/>
+        </w:rPr>
+        <w:t>Es cuando</w:t>
+      </w:r>
+      <w:r>
+        <w:rPr>
+          <w:rFonts w:asciiTheme="minorHAnsi" w:hAnsiTheme="minorHAnsi"/>
+          <w:lang w:val="es-PY"/>
+        </w:rPr>
+        <w:t xml:space="preserve"> el estado actual de un archivo y su control de versiones </w:t>
+      </w:r>
+      <w:r>
+        <w:rPr>
+          <w:rFonts w:asciiTheme="minorHAnsi" w:hAnsiTheme="minorHAnsi"/>
+          <w:lang w:val="es-PY"/>
+        </w:rPr>
+        <w:t>se encuentran en una misma computadora.</w:t>
+      </w:r>
+    </w:p>
+    <w:p>
+      <w:pPr>
+        <w:pStyle w:val="Prrafodelista"/>
+        <w:spacing w:after="160" w:line="259" w:lineRule="auto"/>
+        <w:ind w:left="720"/>
+        <w:contextualSpacing/>
+        <w:rPr>
+          <w:rFonts w:asciiTheme="minorHAnsi" w:hAnsiTheme="minorHAnsi"/>
+          <w:lang w:val="es-PY"/>
+        </w:rPr>
+      </w:pPr>
     </w:p>
     <w:p>
       <w:pPr>
@@ -2681,10 +2789,38 @@
       <w:r>
         <w:rPr>
           <w:rFonts w:asciiTheme="minorHAnsi" w:hAnsiTheme="minorHAnsi"/>
-          <w:lang w:val="es-PY"/>
-        </w:rPr>
-        <w:t>Sistema de control de versiones centralizado.</w:t>
-      </w:r>
+          <w:b/>
+          <w:lang w:val="es-PY"/>
+        </w:rPr>
+        <w:t>Sistema de co</w:t>
+      </w:r>
+      <w:r>
+        <w:rPr>
+          <w:rFonts w:asciiTheme="minorHAnsi" w:hAnsiTheme="minorHAnsi"/>
+          <w:b/>
+          <w:lang w:val="es-PY"/>
+        </w:rPr>
+        <w:t>ntrol de versiones centralizado</w:t>
+      </w:r>
+      <w:r>
+        <w:rPr>
+          <w:rFonts w:asciiTheme="minorHAnsi" w:hAnsiTheme="minorHAnsi"/>
+          <w:lang w:val="es-PY"/>
+        </w:rPr>
+        <w:t>: Es cuando el estado actual del archivo se encuentra en las computadoras de los usuarios y el control de versiones se encuentra en un servidor.</w:t>
+      </w:r>
+    </w:p>
+    <w:p>
+      <w:pPr>
+        <w:pStyle w:val="Prrafodelista"/>
+        <w:spacing w:after="160" w:line="259" w:lineRule="auto"/>
+        <w:ind w:left="720"/>
+        <w:contextualSpacing/>
+        <w:rPr>
+          <w:rFonts w:asciiTheme="minorHAnsi" w:hAnsiTheme="minorHAnsi"/>
+          <w:lang w:val="es-PY"/>
+        </w:rPr>
+      </w:pPr>
     </w:p>
     <w:p>
       <w:pPr>
@@ -2703,10 +2839,1081 @@
       <w:r>
         <w:rPr>
           <w:rFonts w:asciiTheme="minorHAnsi" w:hAnsiTheme="minorHAnsi"/>
-          <w:lang w:val="es-PY"/>
-        </w:rPr>
-        <w:t>Sistema de control de versiones distribuido.</w:t>
-      </w:r>
+          <w:b/>
+          <w:lang w:val="es-PY"/>
+        </w:rPr>
+        <w:t>Sistema de c</w:t>
+      </w:r>
+      <w:r>
+        <w:rPr>
+          <w:rFonts w:asciiTheme="minorHAnsi" w:hAnsiTheme="minorHAnsi"/>
+          <w:b/>
+          <w:lang w:val="es-PY"/>
+        </w:rPr>
+        <w:t>ontrol de versiones distribuido</w:t>
+      </w:r>
+      <w:r>
+        <w:rPr>
+          <w:rFonts w:asciiTheme="minorHAnsi" w:hAnsiTheme="minorHAnsi"/>
+          <w:lang w:val="es-PY"/>
+        </w:rPr>
+        <w:t>: Es cuando, tanto las computadoras de los usuarios como el servidor almacenan el archivo actual junto con su control de versiones.</w:t>
+      </w:r>
+    </w:p>
+    <w:p>
+      <w:pPr>
+        <w:pStyle w:val="Prrafodelista"/>
+        <w:rPr>
+          <w:rFonts w:asciiTheme="minorHAnsi" w:hAnsiTheme="minorHAnsi"/>
+          <w:lang w:val="es-PY"/>
+        </w:rPr>
+      </w:pPr>
+    </w:p>
+    <w:p>
+      <w:pPr>
+        <w:spacing w:after="160" w:line="259" w:lineRule="auto"/>
+        <w:ind w:firstLine="360"/>
+        <w:contextualSpacing/>
+        <w:rPr>
+          <w:rFonts w:asciiTheme="minorHAnsi" w:hAnsiTheme="minorHAnsi"/>
+          <w:b/>
+          <w:sz w:val="28"/>
+        </w:rPr>
+      </w:pPr>
+      <w:r>
+        <w:rPr>
+          <w:rFonts w:asciiTheme="minorHAnsi" w:hAnsiTheme="minorHAnsi"/>
+          <w:b/>
+          <w:sz w:val="28"/>
+        </w:rPr>
+        <w:t>GIT</w:t>
+      </w:r>
+    </w:p>
+    <w:p>
+      <w:pPr>
+        <w:spacing w:after="160" w:line="259" w:lineRule="auto"/>
+        <w:ind w:firstLine="360"/>
+        <w:contextualSpacing/>
+        <w:jc w:val="both"/>
+        <w:rPr>
+          <w:rFonts w:asciiTheme="minorHAnsi" w:hAnsiTheme="minorHAnsi"/>
+          <w:lang w:val="es-PY"/>
+        </w:rPr>
+      </w:pPr>
+    </w:p>
+    <w:p>
+      <w:pPr>
+        <w:spacing w:after="160" w:line="259" w:lineRule="auto"/>
+        <w:ind w:firstLine="360"/>
+        <w:contextualSpacing/>
+        <w:rPr>
+          <w:rFonts w:asciiTheme="minorHAnsi" w:hAnsiTheme="minorHAnsi"/>
+          <w:lang w:val="es-PY"/>
+        </w:rPr>
+      </w:pPr>
+      <w:r>
+        <w:rPr>
+          <w:rFonts w:asciiTheme="minorHAnsi" w:hAnsiTheme="minorHAnsi"/>
+          <w:lang w:val="es-PY"/>
+        </w:rPr>
+        <w:t xml:space="preserve">Git es un sistema de control de versiones distribuido </w:t>
+      </w:r>
+      <w:r>
+        <w:rPr>
+          <w:rFonts w:asciiTheme="minorHAnsi" w:hAnsiTheme="minorHAnsi"/>
+          <w:lang w:val="es-PY"/>
+        </w:rPr>
+        <w:t>diseñado por Linus Torvalds</w:t>
+      </w:r>
+      <w:r>
+        <w:rPr>
+          <w:rFonts w:asciiTheme="minorHAnsi" w:hAnsiTheme="minorHAnsi"/>
+          <w:lang w:val="es-PY"/>
+        </w:rPr>
+        <w:t>, pensa</w:t>
+      </w:r>
+      <w:r>
+        <w:rPr>
+          <w:rFonts w:asciiTheme="minorHAnsi" w:hAnsiTheme="minorHAnsi"/>
+          <w:lang w:val="es-PY"/>
+        </w:rPr>
+        <w:t>do en la eficiencia y la confiabilidad del mantenimiento de versiones de aplicaciones cuando éstas tienen un gran núme</w:t>
+      </w:r>
+      <w:r>
+        <w:rPr>
+          <w:rFonts w:asciiTheme="minorHAnsi" w:hAnsiTheme="minorHAnsi"/>
+          <w:lang w:val="es-PY"/>
+        </w:rPr>
+        <w:t>ro de archivos de código fuente, es c</w:t>
+      </w:r>
+      <w:r>
+        <w:rPr>
+          <w:rFonts w:asciiTheme="minorHAnsi" w:hAnsiTheme="minorHAnsi"/>
+          <w:lang w:val="es-PY"/>
+        </w:rPr>
+        <w:t xml:space="preserve">apaz de manejar grandes proyectos </w:t>
+      </w:r>
+      <w:r>
+        <w:rPr>
+          <w:rFonts w:asciiTheme="minorHAnsi" w:hAnsiTheme="minorHAnsi"/>
+          <w:lang w:val="es-PY"/>
+        </w:rPr>
+        <w:t>de forma rápida y eficiente</w:t>
+      </w:r>
+      <w:r>
+        <w:rPr>
+          <w:rFonts w:asciiTheme="minorHAnsi" w:hAnsiTheme="minorHAnsi"/>
+          <w:lang w:val="es-PY"/>
+        </w:rPr>
+        <w:t xml:space="preserve"> </w:t>
+      </w:r>
+      <w:r>
+        <w:rPr>
+          <w:rFonts w:asciiTheme="minorHAnsi" w:hAnsiTheme="minorHAnsi"/>
+          <w:lang w:val="es-PY"/>
+        </w:rPr>
+        <w:t>(como el</w:t>
+      </w:r>
+      <w:r>
+        <w:rPr>
+          <w:rFonts w:asciiTheme="minorHAnsi" w:hAnsiTheme="minorHAnsi"/>
+          <w:lang w:val="es-PY"/>
+        </w:rPr>
+        <w:t xml:space="preserve"> kernel de Linux)</w:t>
+      </w:r>
+      <w:r>
+        <w:rPr>
+          <w:rFonts w:asciiTheme="minorHAnsi" w:hAnsiTheme="minorHAnsi"/>
+          <w:lang w:val="es-PY"/>
+        </w:rPr>
+        <w:t xml:space="preserve">. </w:t>
+      </w:r>
+      <w:r>
+        <w:rPr>
+          <w:rFonts w:asciiTheme="minorHAnsi" w:hAnsiTheme="minorHAnsi"/>
+          <w:lang w:val="es-PY"/>
+        </w:rPr>
+        <w:t>T</w:t>
+      </w:r>
+      <w:r>
+        <w:rPr>
+          <w:rFonts w:asciiTheme="minorHAnsi" w:hAnsiTheme="minorHAnsi"/>
+          <w:lang w:val="es-PY"/>
+        </w:rPr>
+        <w:t>iene un</w:t>
+      </w:r>
+      <w:r>
+        <w:rPr>
+          <w:rFonts w:asciiTheme="minorHAnsi" w:hAnsiTheme="minorHAnsi"/>
+          <w:lang w:val="es-PY"/>
+        </w:rPr>
+        <w:t xml:space="preserve"> gran soporte de desarrollo no lineal </w:t>
+      </w:r>
+      <w:r>
+        <w:rPr>
+          <w:rFonts w:asciiTheme="minorHAnsi" w:hAnsiTheme="minorHAnsi"/>
+          <w:lang w:val="es-PY"/>
+        </w:rPr>
+        <w:t>lo que permite miles de ramas paralelas</w:t>
+      </w:r>
+      <w:r>
+        <w:rPr>
+          <w:rFonts w:asciiTheme="minorHAnsi" w:hAnsiTheme="minorHAnsi"/>
+          <w:lang w:val="es-PY"/>
+        </w:rPr>
+        <w:t xml:space="preserve"> y tiene un diseño sencillo.</w:t>
+      </w:r>
+    </w:p>
+    <w:p>
+      <w:pPr>
+        <w:spacing w:after="160" w:line="259" w:lineRule="auto"/>
+        <w:ind w:firstLine="360"/>
+        <w:contextualSpacing/>
+        <w:rPr>
+          <w:rFonts w:asciiTheme="minorHAnsi" w:hAnsiTheme="minorHAnsi"/>
+          <w:lang w:val="es-PY"/>
+        </w:rPr>
+      </w:pPr>
+    </w:p>
+    <w:p>
+      <w:pPr>
+        <w:spacing w:after="160" w:line="259" w:lineRule="auto"/>
+        <w:ind w:firstLine="360"/>
+        <w:contextualSpacing/>
+        <w:rPr>
+          <w:rFonts w:asciiTheme="minorHAnsi" w:hAnsiTheme="minorHAnsi"/>
+          <w:b/>
+          <w:lang w:val="es-PY"/>
+        </w:rPr>
+      </w:pPr>
+      <w:r>
+        <w:rPr>
+          <w:rFonts w:asciiTheme="minorHAnsi" w:hAnsiTheme="minorHAnsi"/>
+          <w:b/>
+          <w:lang w:val="es-PY"/>
+        </w:rPr>
+        <w:t xml:space="preserve">Diferencias con otros </w:t>
+      </w:r>
+      <w:r>
+        <w:rPr>
+          <w:rFonts w:asciiTheme="minorHAnsi" w:hAnsiTheme="minorHAnsi"/>
+          <w:b/>
+          <w:lang w:val="es-PY"/>
+        </w:rPr>
+        <w:t>Sistemas de Control de Versiones</w:t>
+      </w:r>
+    </w:p>
+    <w:p>
+      <w:pPr>
+        <w:spacing w:after="160" w:line="259" w:lineRule="auto"/>
+        <w:ind w:firstLine="360"/>
+        <w:contextualSpacing/>
+        <w:rPr>
+          <w:rFonts w:asciiTheme="minorHAnsi" w:hAnsiTheme="minorHAnsi"/>
+          <w:b/>
+          <w:lang w:val="es-PY"/>
+        </w:rPr>
+      </w:pPr>
+    </w:p>
+    <w:p>
+      <w:pPr>
+        <w:spacing w:after="160" w:line="259" w:lineRule="auto"/>
+        <w:ind w:firstLine="360"/>
+        <w:contextualSpacing/>
+        <w:rPr>
+          <w:rFonts w:asciiTheme="minorHAnsi" w:hAnsiTheme="minorHAnsi"/>
+          <w:lang w:val="es-PY"/>
+        </w:rPr>
+      </w:pPr>
+      <w:r>
+        <w:rPr>
+          <w:rFonts w:asciiTheme="minorHAnsi" w:hAnsiTheme="minorHAnsi"/>
+          <w:lang w:val="es-PY"/>
+        </w:rPr>
+        <w:t>La principal diferencia entre Git y cualquier otro VCS (</w:t>
+      </w:r>
+      <w:r>
+        <w:rPr>
+          <w:rFonts w:asciiTheme="minorHAnsi" w:hAnsiTheme="minorHAnsi"/>
+          <w:lang w:val="es-PY"/>
+        </w:rPr>
+        <w:t>Sistema de Control de Versiones</w:t>
+      </w:r>
+      <w:r>
+        <w:rPr>
+          <w:rFonts w:asciiTheme="minorHAnsi" w:hAnsiTheme="minorHAnsi"/>
+          <w:lang w:val="es-PY"/>
+        </w:rPr>
+        <w:t xml:space="preserve">) es la forma en la que manejan sus datos. </w:t>
+      </w:r>
+      <w:r>
+        <w:rPr>
+          <w:rFonts w:asciiTheme="minorHAnsi" w:hAnsiTheme="minorHAnsi"/>
+          <w:lang w:val="es-PY"/>
+        </w:rPr>
+        <w:t>L</w:t>
+      </w:r>
+      <w:r>
+        <w:rPr>
+          <w:rFonts w:asciiTheme="minorHAnsi" w:hAnsiTheme="minorHAnsi"/>
+          <w:lang w:val="es-PY"/>
+        </w:rPr>
+        <w:t>a mayoría de los otros sistemas almacenan la información como una lista d</w:t>
+      </w:r>
+      <w:r>
+        <w:rPr>
+          <w:rFonts w:asciiTheme="minorHAnsi" w:hAnsiTheme="minorHAnsi"/>
+          <w:lang w:val="es-PY"/>
+        </w:rPr>
+        <w:t>e cambios en los archivos, solo guardan</w:t>
+      </w:r>
+      <w:r>
+        <w:rPr>
+          <w:rFonts w:asciiTheme="minorHAnsi" w:hAnsiTheme="minorHAnsi"/>
+          <w:lang w:val="es-PY"/>
+        </w:rPr>
+        <w:t xml:space="preserve"> las modificaciones hechas a cada uno de ellos a través del tiempo.</w:t>
+      </w:r>
+      <w:r>
+        <w:rPr>
+          <w:rFonts w:asciiTheme="minorHAnsi" w:hAnsiTheme="minorHAnsi"/>
+          <w:lang w:val="es-PY"/>
+        </w:rPr>
+        <w:t xml:space="preserve"> </w:t>
+      </w:r>
+    </w:p>
+    <w:p>
+      <w:pPr>
+        <w:spacing w:after="160" w:line="259" w:lineRule="auto"/>
+        <w:ind w:firstLine="360"/>
+        <w:contextualSpacing/>
+        <w:rPr>
+          <w:rFonts w:asciiTheme="minorHAnsi" w:hAnsiTheme="minorHAnsi"/>
+          <w:lang w:val="es-PY"/>
+        </w:rPr>
+      </w:pPr>
+      <w:r>
+        <w:rPr>
+          <w:rFonts w:asciiTheme="minorHAnsi" w:hAnsiTheme="minorHAnsi"/>
+          <w:lang w:val="es-PY"/>
+        </w:rPr>
+        <w:t>Git no maneja ni almacena sus datos de esta forma. Git maneja sus datos como un conjunto de copias instantáneas de un sistema de archivos miniatura. Cada vez que confirmas un cambio, o guardas el estado de tu proyecto en Git, él básicamente toma una foto del aspecto de todos tus archivos en ese momento, y guarda una referencia a esa copia instantánea.</w:t>
+      </w:r>
+    </w:p>
+    <w:p>
+      <w:pPr>
+        <w:ind w:firstLine="360"/>
+        <w:jc w:val="both"/>
+      </w:pPr>
+      <w:r>
+        <w:rPr>
+          <w:rFonts w:asciiTheme="minorHAnsi" w:hAnsiTheme="minorHAnsi"/>
+          <w:b/>
+          <w:lang w:val="es-PY"/>
+        </w:rPr>
+        <w:lastRenderedPageBreak/>
+        <w:t>Gran parte de todas las operaciones se hacen de forma local</w:t>
+      </w:r>
+    </w:p>
+    <w:p>
+      <w:pPr>
+        <w:ind w:firstLine="360"/>
+        <w:jc w:val="both"/>
+      </w:pPr>
+    </w:p>
+    <w:p>
+      <w:pPr>
+        <w:ind w:firstLine="360"/>
+        <w:jc w:val="both"/>
+        <w:rPr>
+          <w:rFonts w:asciiTheme="minorHAnsi" w:hAnsiTheme="minorHAnsi"/>
+          <w:lang w:val="es-PY"/>
+        </w:rPr>
+      </w:pPr>
+      <w:r>
+        <w:rPr>
+          <w:rFonts w:asciiTheme="minorHAnsi" w:hAnsiTheme="minorHAnsi"/>
+          <w:lang w:val="es-PY"/>
+        </w:rPr>
+        <w:t>La mayoría de las operaciones en Git sólo necesitan archivos y recursos locales para funcionar</w:t>
+      </w:r>
+      <w:r>
+        <w:rPr>
+          <w:rFonts w:asciiTheme="minorHAnsi" w:hAnsiTheme="minorHAnsi"/>
+          <w:lang w:val="es-PY"/>
+        </w:rPr>
+        <w:t>. P</w:t>
+      </w:r>
+      <w:r>
+        <w:rPr>
+          <w:rFonts w:asciiTheme="minorHAnsi" w:hAnsiTheme="minorHAnsi"/>
+          <w:lang w:val="es-PY"/>
+        </w:rPr>
+        <w:t>or ejemplo, para navegar por la historia del proyecto, Git no necesita conectarse al servidor para obt</w:t>
+      </w:r>
+      <w:r>
+        <w:rPr>
+          <w:rFonts w:asciiTheme="minorHAnsi" w:hAnsiTheme="minorHAnsi"/>
+          <w:lang w:val="es-PY"/>
+        </w:rPr>
+        <w:t xml:space="preserve">ener la historia y mostrártela, </w:t>
+      </w:r>
+      <w:r>
+        <w:rPr>
+          <w:rFonts w:asciiTheme="minorHAnsi" w:hAnsiTheme="minorHAnsi"/>
+          <w:lang w:val="es-PY"/>
+        </w:rPr>
+        <w:t>simplemente la lee directamente de tu base de datos local. Esto significa que ves la historia del proyecto casi instantáneamente. Si quieres ver los cambios introducidos en un archivo entre la versión actual y la de hace un mes, Git puede buscar el archivo hace un mes y hacer un cálculo de diferencias localmente, en lugar de tener que pedirle a un servidor remoto que lo haga u obtener una versión antigua desde la red y hacerlo de manera local.</w:t>
+      </w:r>
+    </w:p>
+    <w:p>
+      <w:pPr>
+        <w:ind w:firstLine="360"/>
+        <w:jc w:val="both"/>
+        <w:rPr>
+          <w:rFonts w:asciiTheme="minorHAnsi" w:hAnsiTheme="minorHAnsi"/>
+          <w:lang w:val="es-PY"/>
+        </w:rPr>
+      </w:pPr>
+    </w:p>
+    <w:p>
+      <w:pPr>
+        <w:ind w:firstLine="360"/>
+        <w:jc w:val="both"/>
+      </w:pPr>
+      <w:r>
+        <w:rPr>
+          <w:rFonts w:asciiTheme="minorHAnsi" w:hAnsiTheme="minorHAnsi"/>
+          <w:b/>
+          <w:lang w:val="es-PY"/>
+        </w:rPr>
+        <w:t>Git tiene integridad</w:t>
+      </w:r>
+    </w:p>
+    <w:p>
+      <w:pPr>
+        <w:ind w:firstLine="360"/>
+        <w:jc w:val="both"/>
+      </w:pPr>
+    </w:p>
+    <w:p>
+      <w:pPr>
+        <w:ind w:firstLine="360"/>
+        <w:jc w:val="both"/>
+        <w:rPr>
+          <w:rFonts w:asciiTheme="minorHAnsi" w:hAnsiTheme="minorHAnsi"/>
+          <w:lang w:val="es-PY"/>
+        </w:rPr>
+      </w:pPr>
+      <w:r>
+        <w:rPr>
+          <w:rFonts w:asciiTheme="minorHAnsi" w:hAnsiTheme="minorHAnsi"/>
+          <w:lang w:val="es-PY"/>
+        </w:rPr>
+        <w:t xml:space="preserve">Todo </w:t>
+      </w:r>
+      <w:r>
+        <w:rPr>
+          <w:rFonts w:asciiTheme="minorHAnsi" w:hAnsiTheme="minorHAnsi"/>
+          <w:lang w:val="es-PY"/>
+        </w:rPr>
+        <w:t xml:space="preserve">es verificado antes de ser almacenado, esto significa que </w:t>
+      </w:r>
+      <w:r>
+        <w:rPr>
+          <w:rFonts w:asciiTheme="minorHAnsi" w:hAnsiTheme="minorHAnsi"/>
+          <w:lang w:val="es-PY"/>
+        </w:rPr>
+        <w:t>es imposible cambiar los contenidos de cualquier archivo o directorio sin que Git lo sepa</w:t>
+      </w:r>
+      <w:r>
+        <w:rPr>
+          <w:rFonts w:asciiTheme="minorHAnsi" w:hAnsiTheme="minorHAnsi"/>
+          <w:lang w:val="es-PY"/>
+        </w:rPr>
+        <w:t xml:space="preserve">. </w:t>
+      </w:r>
+      <w:r>
+        <w:rPr>
+          <w:rFonts w:asciiTheme="minorHAnsi" w:hAnsiTheme="minorHAnsi"/>
+          <w:lang w:val="es-PY"/>
+        </w:rPr>
+        <w:t>No puedes perder información durante su transmisión o sufrir corrupción de archivos sin que Git sea capaz de detectarlo.</w:t>
+      </w:r>
+    </w:p>
+    <w:p>
+      <w:pPr>
+        <w:ind w:firstLine="360"/>
+        <w:jc w:val="both"/>
+        <w:rPr>
+          <w:rFonts w:asciiTheme="minorHAnsi" w:hAnsiTheme="minorHAnsi"/>
+          <w:lang w:val="es-PY"/>
+        </w:rPr>
+      </w:pPr>
+      <w:r>
+        <w:rPr>
+          <w:rFonts w:asciiTheme="minorHAnsi" w:hAnsiTheme="minorHAnsi"/>
+          <w:lang w:val="es-PY"/>
+        </w:rPr>
+        <w:t xml:space="preserve">El mecanismo que usa Git </w:t>
+      </w:r>
+      <w:r>
+        <w:rPr>
+          <w:rFonts w:asciiTheme="minorHAnsi" w:hAnsiTheme="minorHAnsi"/>
+          <w:lang w:val="es-PY"/>
+        </w:rPr>
+        <w:t>realizar esto</w:t>
+      </w:r>
+      <w:r>
+        <w:rPr>
+          <w:rFonts w:asciiTheme="minorHAnsi" w:hAnsiTheme="minorHAnsi"/>
+          <w:lang w:val="es-PY"/>
+        </w:rPr>
+        <w:t xml:space="preserve"> se conoce como hash SHA-1. Se trata de una cadena de 40 caracteres hexadecimales (0-9 y a-f), y se calcula en base a los contenidos del archivo o estructura del directorio en Git. </w:t>
+      </w:r>
+    </w:p>
+    <w:p>
+      <w:pPr>
+        <w:ind w:firstLine="360"/>
+        <w:jc w:val="both"/>
+        <w:rPr>
+          <w:rFonts w:asciiTheme="minorHAnsi" w:hAnsiTheme="minorHAnsi"/>
+          <w:lang w:val="es-PY"/>
+        </w:rPr>
+      </w:pPr>
+      <w:r>
+        <w:rPr>
+          <w:rFonts w:asciiTheme="minorHAnsi" w:hAnsiTheme="minorHAnsi"/>
+          <w:lang w:val="es-PY"/>
+        </w:rPr>
+        <w:t>Un hash SHA-1 se ve de la siguiente forma:</w:t>
+      </w:r>
+    </w:p>
+    <w:p>
+      <w:pPr>
+        <w:ind w:firstLine="360"/>
+        <w:jc w:val="both"/>
+        <w:rPr>
+          <w:rFonts w:asciiTheme="minorHAnsi" w:hAnsiTheme="minorHAnsi"/>
+          <w:lang w:val="es-PY"/>
+        </w:rPr>
+      </w:pPr>
+    </w:p>
+    <w:p>
+      <w:pPr>
+        <w:ind w:firstLine="360"/>
+        <w:jc w:val="both"/>
+        <w:rPr>
+          <w:rFonts w:asciiTheme="minorHAnsi" w:hAnsiTheme="minorHAnsi"/>
+          <w:i/>
+          <w:lang w:val="es-PY"/>
+        </w:rPr>
+      </w:pPr>
+      <w:r>
+        <w:rPr>
+          <w:rFonts w:asciiTheme="minorHAnsi" w:hAnsiTheme="minorHAnsi"/>
+          <w:i/>
+          <w:lang w:val="es-PY"/>
+        </w:rPr>
+        <w:t>24b9da6552252987aa493b52f8696cd6d3b00373</w:t>
+      </w:r>
+    </w:p>
+    <w:p>
+      <w:pPr>
+        <w:ind w:firstLine="360"/>
+        <w:jc w:val="both"/>
+        <w:rPr>
+          <w:rFonts w:asciiTheme="minorHAnsi" w:hAnsiTheme="minorHAnsi"/>
+          <w:lang w:val="es-PY"/>
+        </w:rPr>
+      </w:pPr>
+    </w:p>
+    <w:p>
+      <w:pPr>
+        <w:ind w:firstLine="360"/>
+        <w:jc w:val="both"/>
+        <w:rPr>
+          <w:rFonts w:asciiTheme="minorHAnsi" w:hAnsiTheme="minorHAnsi"/>
+          <w:lang w:val="es-PY"/>
+        </w:rPr>
+      </w:pPr>
+      <w:r>
+        <w:rPr>
+          <w:rFonts w:asciiTheme="minorHAnsi" w:hAnsiTheme="minorHAnsi"/>
+          <w:lang w:val="es-PY"/>
+        </w:rPr>
+        <w:t>Estos valores son usados con mucha frecuencia porque Git guarda todo por el valor hash de sus contenidos y no por nombre.</w:t>
+      </w:r>
+    </w:p>
+    <w:p>
+      <w:pPr>
+        <w:ind w:firstLine="360"/>
+        <w:jc w:val="both"/>
+        <w:rPr>
+          <w:rFonts w:asciiTheme="minorHAnsi" w:hAnsiTheme="minorHAnsi"/>
+          <w:lang w:val="es-PY"/>
+        </w:rPr>
+      </w:pPr>
+    </w:p>
+    <w:p>
+      <w:pPr>
+        <w:ind w:firstLine="360"/>
+        <w:jc w:val="both"/>
+        <w:rPr>
+          <w:rFonts w:asciiTheme="minorHAnsi" w:hAnsiTheme="minorHAnsi"/>
+          <w:b/>
+          <w:lang w:val="es-PY"/>
+        </w:rPr>
+      </w:pPr>
+      <w:r>
+        <w:rPr>
+          <w:rFonts w:asciiTheme="minorHAnsi" w:hAnsiTheme="minorHAnsi"/>
+          <w:b/>
+          <w:lang w:val="es-PY"/>
+        </w:rPr>
+        <w:t>Git generalmente solo añade información</w:t>
+      </w:r>
+    </w:p>
+    <w:p>
+      <w:pPr>
+        <w:ind w:firstLine="360"/>
+        <w:jc w:val="both"/>
+        <w:rPr>
+          <w:rFonts w:asciiTheme="minorHAnsi" w:hAnsiTheme="minorHAnsi"/>
+          <w:lang w:val="es-PY"/>
+        </w:rPr>
+      </w:pPr>
+    </w:p>
+    <w:p>
+      <w:pPr>
+        <w:ind w:firstLine="360"/>
+        <w:jc w:val="both"/>
+        <w:rPr>
+          <w:rFonts w:asciiTheme="minorHAnsi" w:hAnsiTheme="minorHAnsi"/>
+          <w:lang w:val="es-PY"/>
+        </w:rPr>
+      </w:pPr>
+      <w:r>
+        <w:rPr>
+          <w:rFonts w:asciiTheme="minorHAnsi" w:hAnsiTheme="minorHAnsi"/>
+          <w:lang w:val="es-PY"/>
+        </w:rPr>
+        <w:t>Cuando realizas acciones en Git, casi todas ellas solo añaden información a la base de datos de Git. Es muy difícil conseguir que el sistema haga algo que no se pueda enmendar, o que de algún modo borre información. Como en cualquier VCS, puedes perder o estropear cambios que no has confirmado todavía. Pero después de confirmar una copia instantánea en Git es muy difícil de perderla, especialmente si envías tu base de datos a otro repositorio con regularidad.</w:t>
+      </w:r>
+    </w:p>
+    <w:p>
+      <w:pPr>
+        <w:ind w:firstLine="360"/>
+        <w:jc w:val="both"/>
+        <w:rPr>
+          <w:rFonts w:asciiTheme="minorHAnsi" w:hAnsiTheme="minorHAnsi"/>
+          <w:lang w:val="es-PY"/>
+        </w:rPr>
+      </w:pPr>
+    </w:p>
+    <w:p>
+      <w:pPr>
+        <w:spacing w:after="160" w:line="259" w:lineRule="auto"/>
+        <w:ind w:firstLine="360"/>
+        <w:contextualSpacing/>
+        <w:rPr>
+          <w:rFonts w:asciiTheme="minorHAnsi" w:hAnsiTheme="minorHAnsi"/>
+          <w:b/>
+          <w:sz w:val="28"/>
+        </w:rPr>
+      </w:pPr>
+      <w:r>
+        <w:rPr>
+          <w:rFonts w:asciiTheme="minorHAnsi" w:hAnsiTheme="minorHAnsi"/>
+          <w:b/>
+          <w:sz w:val="28"/>
+        </w:rPr>
+        <w:t xml:space="preserve">Los tres estados </w:t>
+      </w:r>
+    </w:p>
+    <w:p>
+      <w:pPr>
+        <w:ind w:firstLine="360"/>
+        <w:jc w:val="both"/>
+        <w:rPr>
+          <w:rFonts w:asciiTheme="minorHAnsi" w:hAnsiTheme="minorHAnsi"/>
+          <w:lang w:val="es-PY"/>
+        </w:rPr>
+      </w:pPr>
+    </w:p>
+    <w:p>
+      <w:pPr>
+        <w:ind w:firstLine="360"/>
+        <w:jc w:val="both"/>
+        <w:rPr>
+          <w:rFonts w:asciiTheme="minorHAnsi" w:hAnsiTheme="minorHAnsi"/>
+          <w:lang w:val="es-PY"/>
+        </w:rPr>
+      </w:pPr>
+      <w:r>
+        <w:rPr>
+          <w:rFonts w:asciiTheme="minorHAnsi" w:hAnsiTheme="minorHAnsi"/>
+          <w:lang w:val="es-PY"/>
+        </w:rPr>
+        <w:t>Git tiene tres estados principales en los que se</w:t>
+      </w:r>
+      <w:r>
+        <w:rPr>
+          <w:rFonts w:asciiTheme="minorHAnsi" w:hAnsiTheme="minorHAnsi"/>
+          <w:lang w:val="es-PY"/>
+        </w:rPr>
+        <w:t xml:space="preserve"> pueden encontrar tus archivos:</w:t>
+      </w:r>
+    </w:p>
+    <w:p>
+      <w:pPr>
+        <w:ind w:firstLine="360"/>
+        <w:jc w:val="both"/>
+        <w:rPr>
+          <w:rFonts w:asciiTheme="minorHAnsi" w:hAnsiTheme="minorHAnsi"/>
+          <w:lang w:val="es-PY"/>
+        </w:rPr>
+      </w:pPr>
+    </w:p>
+    <w:p>
+      <w:pPr>
+        <w:pStyle w:val="Prrafodelista"/>
+        <w:numPr>
+          <w:ilvl w:val="0"/>
+          <w:numId w:val="8"/>
+        </w:numPr>
+        <w:jc w:val="both"/>
+        <w:rPr>
+          <w:rFonts w:asciiTheme="minorHAnsi" w:hAnsiTheme="minorHAnsi"/>
+          <w:lang w:val="es-PY"/>
+        </w:rPr>
+      </w:pPr>
+      <w:r>
+        <w:rPr>
+          <w:rFonts w:asciiTheme="minorHAnsi" w:hAnsiTheme="minorHAnsi"/>
+          <w:b/>
+          <w:lang w:val="es-PY"/>
+        </w:rPr>
+        <w:t>C</w:t>
+      </w:r>
+      <w:r>
+        <w:rPr>
+          <w:rFonts w:asciiTheme="minorHAnsi" w:hAnsiTheme="minorHAnsi"/>
+          <w:b/>
+          <w:lang w:val="es-PY"/>
+        </w:rPr>
+        <w:t>onfirmado (committed):</w:t>
+      </w:r>
+      <w:r>
+        <w:rPr>
+          <w:rFonts w:asciiTheme="minorHAnsi" w:hAnsiTheme="minorHAnsi"/>
+          <w:lang w:val="es-PY"/>
+        </w:rPr>
+        <w:t xml:space="preserve"> significa que los datos están almacenados de manera segura en tu base de datos local. </w:t>
+      </w:r>
+    </w:p>
+    <w:p>
+      <w:pPr>
+        <w:pStyle w:val="Prrafodelista"/>
+        <w:numPr>
+          <w:ilvl w:val="0"/>
+          <w:numId w:val="8"/>
+        </w:numPr>
+        <w:jc w:val="both"/>
+        <w:rPr>
+          <w:rFonts w:asciiTheme="minorHAnsi" w:hAnsiTheme="minorHAnsi"/>
+          <w:lang w:val="es-PY"/>
+        </w:rPr>
+      </w:pPr>
+      <w:r>
+        <w:rPr>
+          <w:rFonts w:asciiTheme="minorHAnsi" w:hAnsiTheme="minorHAnsi"/>
+          <w:b/>
+          <w:lang w:val="es-PY"/>
+        </w:rPr>
+        <w:t>M</w:t>
+      </w:r>
+      <w:r>
+        <w:rPr>
+          <w:rFonts w:asciiTheme="minorHAnsi" w:hAnsiTheme="minorHAnsi"/>
+          <w:b/>
+          <w:lang w:val="es-PY"/>
+        </w:rPr>
+        <w:t>odificado (modified):</w:t>
+      </w:r>
+      <w:r>
+        <w:rPr>
+          <w:rFonts w:asciiTheme="minorHAnsi" w:hAnsiTheme="minorHAnsi"/>
+          <w:lang w:val="es-PY"/>
+        </w:rPr>
+        <w:t xml:space="preserve"> significa que has modificado el </w:t>
+      </w:r>
+      <w:r>
+        <w:rPr>
+          <w:rFonts w:asciiTheme="minorHAnsi" w:hAnsiTheme="minorHAnsi"/>
+          <w:lang w:val="es-PY"/>
+        </w:rPr>
+        <w:t>archivo,</w:t>
+      </w:r>
+      <w:r>
+        <w:rPr>
+          <w:rFonts w:asciiTheme="minorHAnsi" w:hAnsiTheme="minorHAnsi"/>
+          <w:lang w:val="es-PY"/>
+        </w:rPr>
+        <w:t xml:space="preserve"> pero todavía no lo has</w:t>
+      </w:r>
+      <w:r>
+        <w:rPr>
+          <w:rFonts w:asciiTheme="minorHAnsi" w:hAnsiTheme="minorHAnsi"/>
+          <w:lang w:val="es-PY"/>
+        </w:rPr>
+        <w:t xml:space="preserve"> confirmado a tu base de datos.</w:t>
+      </w:r>
+    </w:p>
+    <w:p>
+      <w:pPr>
+        <w:pStyle w:val="Prrafodelista"/>
+        <w:numPr>
+          <w:ilvl w:val="0"/>
+          <w:numId w:val="8"/>
+        </w:numPr>
+        <w:jc w:val="both"/>
+        <w:rPr>
+          <w:rFonts w:asciiTheme="minorHAnsi" w:hAnsiTheme="minorHAnsi"/>
+          <w:lang w:val="es-PY"/>
+        </w:rPr>
+      </w:pPr>
+      <w:r>
+        <w:rPr>
+          <w:rFonts w:asciiTheme="minorHAnsi" w:hAnsiTheme="minorHAnsi"/>
+          <w:b/>
+          <w:lang w:val="es-PY"/>
+        </w:rPr>
+        <w:t>P</w:t>
+      </w:r>
+      <w:r>
+        <w:rPr>
+          <w:rFonts w:asciiTheme="minorHAnsi" w:hAnsiTheme="minorHAnsi"/>
+          <w:b/>
+          <w:lang w:val="es-PY"/>
+        </w:rPr>
+        <w:t>reparado (staged):</w:t>
+      </w:r>
+      <w:r>
+        <w:rPr>
+          <w:rFonts w:asciiTheme="minorHAnsi" w:hAnsiTheme="minorHAnsi"/>
+          <w:lang w:val="es-PY"/>
+        </w:rPr>
+        <w:t xml:space="preserve"> significa que has marcado un archivo modificado en su versión actual para que vaya en tu próxima confirmación. </w:t>
+      </w:r>
+    </w:p>
+    <w:p>
+      <w:pPr>
+        <w:pStyle w:val="Prrafodelista"/>
+        <w:ind w:left="1080"/>
+        <w:jc w:val="both"/>
+        <w:rPr>
+          <w:rFonts w:asciiTheme="minorHAnsi" w:hAnsiTheme="minorHAnsi"/>
+          <w:lang w:val="es-PY"/>
+        </w:rPr>
+      </w:pPr>
+    </w:p>
+    <w:p>
+      <w:pPr>
+        <w:ind w:firstLine="360"/>
+        <w:jc w:val="both"/>
+        <w:rPr>
+          <w:rFonts w:asciiTheme="minorHAnsi" w:hAnsiTheme="minorHAnsi"/>
+          <w:lang w:val="es-PY"/>
+        </w:rPr>
+      </w:pPr>
+      <w:r>
+        <w:rPr>
+          <w:rFonts w:asciiTheme="minorHAnsi" w:hAnsiTheme="minorHAnsi"/>
+          <w:lang w:val="es-PY"/>
+        </w:rPr>
+        <w:lastRenderedPageBreak/>
+        <w:t xml:space="preserve">Esto nos lleva a las tres secciones principales de un proyecto de Git: </w:t>
+      </w:r>
+    </w:p>
+    <w:p>
+      <w:pPr>
+        <w:ind w:firstLine="360"/>
+        <w:jc w:val="both"/>
+        <w:rPr>
+          <w:rFonts w:asciiTheme="minorHAnsi" w:hAnsiTheme="minorHAnsi"/>
+          <w:lang w:val="es-PY"/>
+        </w:rPr>
+      </w:pPr>
+    </w:p>
+    <w:p>
+      <w:pPr>
+        <w:pStyle w:val="Prrafodelista"/>
+        <w:numPr>
+          <w:ilvl w:val="0"/>
+          <w:numId w:val="9"/>
+        </w:numPr>
+        <w:jc w:val="both"/>
+        <w:rPr>
+          <w:rFonts w:asciiTheme="minorHAnsi" w:hAnsiTheme="minorHAnsi"/>
+          <w:lang w:val="es-PY"/>
+        </w:rPr>
+      </w:pPr>
+      <w:r>
+        <w:rPr>
+          <w:rFonts w:asciiTheme="minorHAnsi" w:hAnsiTheme="minorHAnsi"/>
+          <w:b/>
+          <w:lang w:val="es-PY"/>
+        </w:rPr>
+        <w:t>El dir</w:t>
+      </w:r>
+      <w:r>
+        <w:rPr>
+          <w:rFonts w:asciiTheme="minorHAnsi" w:hAnsiTheme="minorHAnsi"/>
+          <w:b/>
+          <w:lang w:val="es-PY"/>
+        </w:rPr>
+        <w:t>ectorio de Git (Git directory):</w:t>
+      </w:r>
+      <w:r>
+        <w:rPr>
+          <w:rFonts w:asciiTheme="minorHAnsi" w:hAnsiTheme="minorHAnsi"/>
+          <w:lang w:val="es-PY"/>
+        </w:rPr>
+        <w:t xml:space="preserve"> </w:t>
+      </w:r>
+      <w:r>
+        <w:rPr>
+          <w:rFonts w:asciiTheme="minorHAnsi" w:hAnsiTheme="minorHAnsi"/>
+          <w:lang w:val="es-PY"/>
+        </w:rPr>
+        <w:t>es donde se almacenan los metadatos y la base de datos de objetos para tu proyecto. Es la parte más importante de Git, y es lo que se copia cuando clonas un repositorio desde otra computadora.</w:t>
+      </w:r>
+    </w:p>
+    <w:p>
+      <w:pPr>
+        <w:pStyle w:val="Prrafodelista"/>
+        <w:numPr>
+          <w:ilvl w:val="0"/>
+          <w:numId w:val="9"/>
+        </w:numPr>
+        <w:rPr>
+          <w:rFonts w:asciiTheme="minorHAnsi" w:hAnsiTheme="minorHAnsi"/>
+          <w:b/>
+          <w:lang w:val="es-PY"/>
+        </w:rPr>
+      </w:pPr>
+      <w:r>
+        <w:rPr>
+          <w:rFonts w:asciiTheme="minorHAnsi" w:hAnsiTheme="minorHAnsi"/>
+          <w:b/>
+          <w:lang w:val="es-PY"/>
+        </w:rPr>
+        <w:t>E</w:t>
+      </w:r>
+      <w:r>
+        <w:rPr>
+          <w:rFonts w:asciiTheme="minorHAnsi" w:hAnsiTheme="minorHAnsi"/>
+          <w:b/>
+          <w:lang w:val="es-PY"/>
+        </w:rPr>
+        <w:t>l directorio</w:t>
+      </w:r>
+      <w:r>
+        <w:rPr>
+          <w:rFonts w:asciiTheme="minorHAnsi" w:hAnsiTheme="minorHAnsi"/>
+          <w:b/>
+          <w:lang w:val="es-PY"/>
+        </w:rPr>
+        <w:t xml:space="preserve"> de trabajo (working directory)</w:t>
+      </w:r>
+      <w:r>
+        <w:rPr>
+          <w:rFonts w:asciiTheme="minorHAnsi" w:hAnsiTheme="minorHAnsi"/>
+          <w:b/>
+          <w:lang w:val="es-PY"/>
+        </w:rPr>
+        <w:t>:</w:t>
+      </w:r>
+      <w:r>
+        <w:rPr>
+          <w:rFonts w:asciiTheme="minorHAnsi" w:hAnsiTheme="minorHAnsi"/>
+          <w:b/>
+          <w:lang w:val="es-PY"/>
+        </w:rPr>
+        <w:t xml:space="preserve"> </w:t>
+      </w:r>
+      <w:r>
+        <w:rPr>
+          <w:rFonts w:asciiTheme="minorHAnsi" w:hAnsiTheme="minorHAnsi"/>
+          <w:lang w:val="es-PY"/>
+        </w:rPr>
+        <w:t>es una copia de una versión del proyecto. Estos archivos se sacan de la base de datos comprimida en el directorio de Git, y se colocan en disco para que los puedas usar o modificar.</w:t>
+      </w:r>
+    </w:p>
+    <w:p>
+      <w:pPr>
+        <w:pStyle w:val="Prrafodelista"/>
+        <w:numPr>
+          <w:ilvl w:val="0"/>
+          <w:numId w:val="9"/>
+        </w:numPr>
+        <w:rPr>
+          <w:rFonts w:asciiTheme="minorHAnsi" w:hAnsiTheme="minorHAnsi"/>
+          <w:b/>
+          <w:lang w:val="es-PY"/>
+        </w:rPr>
+      </w:pPr>
+      <w:r>
+        <w:rPr>
+          <w:rFonts w:asciiTheme="minorHAnsi" w:hAnsiTheme="minorHAnsi"/>
+          <w:b/>
+          <w:lang w:val="es-PY"/>
+        </w:rPr>
+        <w:t>E</w:t>
+      </w:r>
+      <w:r>
+        <w:rPr>
+          <w:rFonts w:asciiTheme="minorHAnsi" w:hAnsiTheme="minorHAnsi"/>
+          <w:b/>
+          <w:lang w:val="es-PY"/>
+        </w:rPr>
+        <w:t>l áre</w:t>
+      </w:r>
+      <w:r>
+        <w:rPr>
+          <w:rFonts w:asciiTheme="minorHAnsi" w:hAnsiTheme="minorHAnsi"/>
+          <w:b/>
+          <w:lang w:val="es-PY"/>
+        </w:rPr>
+        <w:t>a de preparación (staging area):</w:t>
+      </w:r>
+      <w:r>
+        <w:rPr>
+          <w:rFonts w:asciiTheme="minorHAnsi" w:hAnsiTheme="minorHAnsi"/>
+          <w:b/>
+          <w:lang w:val="es-PY"/>
+        </w:rPr>
+        <w:t xml:space="preserve"> </w:t>
+      </w:r>
+      <w:r>
+        <w:rPr>
+          <w:rFonts w:asciiTheme="minorHAnsi" w:hAnsiTheme="minorHAnsi"/>
+          <w:lang w:val="es-PY"/>
+        </w:rPr>
+        <w:t>generalmente está contenido en tu directorio de Git. Al</w:t>
+      </w:r>
+      <w:r>
+        <w:rPr>
+          <w:rFonts w:asciiTheme="minorHAnsi" w:hAnsiTheme="minorHAnsi"/>
+          <w:lang w:val="es-PY"/>
+        </w:rPr>
+        <w:t>macena información</w:t>
+      </w:r>
+      <w:r>
+        <w:rPr>
+          <w:rFonts w:asciiTheme="minorHAnsi" w:hAnsiTheme="minorHAnsi"/>
+          <w:lang w:val="es-PY"/>
+        </w:rPr>
+        <w:t xml:space="preserve"> (un archivo modificado que has marcado como preparado)</w:t>
+      </w:r>
+      <w:r>
+        <w:rPr>
+          <w:rFonts w:asciiTheme="minorHAnsi" w:hAnsiTheme="minorHAnsi"/>
+          <w:lang w:val="es-PY"/>
+        </w:rPr>
+        <w:t xml:space="preserve"> acerca de lo que va a ir en tu próxima confirmación. </w:t>
+      </w:r>
+    </w:p>
+    <w:p>
+      <w:pPr>
+        <w:ind w:firstLine="360"/>
+        <w:jc w:val="both"/>
+      </w:pPr>
+    </w:p>
+    <w:p>
+      <w:pPr>
+        <w:ind w:firstLine="360"/>
+        <w:jc w:val="both"/>
+      </w:pPr>
+    </w:p>
+    <w:p>
+      <w:pPr>
+        <w:ind w:firstLine="360"/>
+        <w:jc w:val="both"/>
+      </w:pPr>
+    </w:p>
+    <w:p>
+      <w:pPr>
+        <w:ind w:firstLine="360"/>
+        <w:jc w:val="both"/>
+      </w:pPr>
+    </w:p>
+    <w:p>
+      <w:pPr>
+        <w:ind w:firstLine="360"/>
+        <w:jc w:val="both"/>
+      </w:pPr>
     </w:p>
     <w:p>
       <w:pPr>
@@ -5386,8 +6593,6 @@
         <w:ind w:firstLine="360"/>
         <w:jc w:val="both"/>
       </w:pPr>
-      <w:bookmarkStart w:id="0" w:name="_GoBack"/>
-      <w:bookmarkEnd w:id="0"/>
     </w:p>
     <w:p>
       <w:pPr>
@@ -5949,19 +7154,110 @@
       <w:pPr>
         <w:ind w:firstLine="360"/>
         <w:jc w:val="both"/>
-      </w:pPr>
-      <w:r>
-        <w:t xml:space="preserve">Se describirá en forma detallada los libros o direcciones completas URL, desde donde fueron </w:t>
-      </w:r>
-      <w:r>
-        <w:t>extraídos</w:t>
-      </w:r>
-      <w:r>
-        <w:t xml:space="preserve"> los datos o informaciones</w:t>
-      </w:r>
-      <w:r>
-        <w:t xml:space="preserve"> utilizados en el desarrollo del trabajo.</w:t>
-      </w:r>
+        <w:rPr>
+          <w:rFonts w:asciiTheme="minorHAnsi" w:hAnsiTheme="minorHAnsi"/>
+        </w:rPr>
+      </w:pPr>
+    </w:p>
+    <w:p>
+      <w:pPr>
+        <w:pStyle w:val="Prrafodelista"/>
+        <w:numPr>
+          <w:ilvl w:val="0"/>
+          <w:numId w:val="10"/>
+        </w:numPr>
+        <w:jc w:val="both"/>
+        <w:rPr>
+          <w:rFonts w:asciiTheme="minorHAnsi" w:hAnsiTheme="minorHAnsi"/>
+        </w:rPr>
+      </w:pPr>
+      <w:r>
+        <w:rPr>
+          <w:rFonts w:asciiTheme="minorHAnsi" w:hAnsiTheme="minorHAnsi"/>
+        </w:rPr>
+        <w:t xml:space="preserve">Libro “Pro Git v2 - 2014” </w:t>
+      </w:r>
+      <w:r>
+        <w:rPr>
+          <w:rFonts w:asciiTheme="minorHAnsi" w:hAnsiTheme="minorHAnsi"/>
+          <w:i/>
+        </w:rPr>
+        <w:t>Scott Chacon and Ben Straub</w:t>
+      </w:r>
+    </w:p>
+    <w:p>
+      <w:pPr>
+        <w:pStyle w:val="Prrafodelista"/>
+        <w:numPr>
+          <w:ilvl w:val="0"/>
+          <w:numId w:val="10"/>
+        </w:numPr>
+        <w:jc w:val="both"/>
+        <w:rPr>
+          <w:rFonts w:asciiTheme="minorHAnsi" w:hAnsiTheme="minorHAnsi"/>
+        </w:rPr>
+      </w:pPr>
+      <w:hyperlink r:id="rId9" w:history="1">
+        <w:r>
+          <w:rPr>
+            <w:rStyle w:val="Hipervnculo"/>
+            <w:rFonts w:asciiTheme="minorHAnsi" w:hAnsiTheme="minorHAnsi"/>
+          </w:rPr>
+          <w:t>https://es.wikipedia.org/wiki/Git</w:t>
+        </w:r>
+      </w:hyperlink>
+    </w:p>
+    <w:p>
+      <w:pPr>
+        <w:pStyle w:val="Prrafodelista"/>
+        <w:numPr>
+          <w:ilvl w:val="0"/>
+          <w:numId w:val="10"/>
+        </w:numPr>
+        <w:jc w:val="both"/>
+        <w:rPr>
+          <w:rFonts w:asciiTheme="minorHAnsi" w:hAnsiTheme="minorHAnsi"/>
+        </w:rPr>
+      </w:pPr>
+      <w:hyperlink r:id="rId10" w:history="1">
+        <w:r>
+          <w:rPr>
+            <w:rStyle w:val="Hipervnculo"/>
+            <w:rFonts w:asciiTheme="minorHAnsi" w:hAnsiTheme="minorHAnsi"/>
+          </w:rPr>
+          <w:t>http://wpmallorca.com/2013/02/12/pero-que-es-github/</w:t>
+        </w:r>
+      </w:hyperlink>
+    </w:p>
+    <w:p>
+      <w:pPr>
+        <w:pStyle w:val="Prrafodelista"/>
+        <w:numPr>
+          <w:ilvl w:val="0"/>
+          <w:numId w:val="10"/>
+        </w:numPr>
+        <w:jc w:val="both"/>
+        <w:rPr>
+          <w:rFonts w:asciiTheme="minorHAnsi" w:hAnsiTheme="minorHAnsi"/>
+        </w:rPr>
+      </w:pPr>
+      <w:hyperlink r:id="rId11" w:history="1">
+        <w:r>
+          <w:rPr>
+            <w:rStyle w:val="Hipervnculo"/>
+            <w:rFonts w:asciiTheme="minorHAnsi" w:hAnsiTheme="minorHAnsi"/>
+          </w:rPr>
+          <w:t>https://es.wikipedia.org/wiki/Control_de_versiones</w:t>
+        </w:r>
+      </w:hyperlink>
+    </w:p>
+    <w:p>
+      <w:pPr>
+        <w:jc w:val="both"/>
+        <w:rPr>
+          <w:rFonts w:asciiTheme="minorHAnsi" w:hAnsiTheme="minorHAnsi"/>
+        </w:rPr>
+      </w:pPr>
     </w:p>
     <w:p>
       <w:pPr>
@@ -5981,7 +7277,7 @@
 </file>
 
 <file path=word/endnotes.xml><?xml version="1.0" encoding="utf-8"?>
-<w:endnotes xmlns:wpc="http://schemas.microsoft.com/office/word/2010/wordprocessingCanvas" xmlns:cx="http://schemas.microsoft.com/office/drawing/2014/chartex" xmlns:mc="http://schemas.openxmlformats.org/markup-compatibility/2006" xmlns:o="urn:schemas-microsoft-com:office:office" xmlns:r="http://schemas.openxmlformats.org/officeDocument/2006/relationships" xmlns:m="http://schemas.openxmlformats.org/officeDocument/2006/math" xmlns:v="urn:schemas-microsoft-com:vml" xmlns:wp14="http://schemas.microsoft.com/office/word/2010/wordprocessingDrawing" xmlns:wp="http://schemas.openxmlformats.org/drawingml/2006/wordprocessingDrawing" xmlns:w10="urn:schemas-microsoft-com:office:word" xmlns:w="http://schemas.openxmlformats.org/wordprocessingml/2006/main" xmlns:w14="http://schemas.microsoft.com/office/word/2010/wordml" xmlns:w15="http://schemas.microsoft.com/office/word/2012/wordml" xmlns:w16se="http://schemas.microsoft.com/office/word/2015/wordml/symex" xmlns:wpg="http://schemas.microsoft.com/office/word/2010/wordprocessingGroup" xmlns:wpi="http://schemas.microsoft.com/office/word/2010/wordprocessingInk" xmlns:wne="http://schemas.microsoft.com/office/word/2006/wordml" xmlns:wps="http://schemas.microsoft.com/office/word/2010/wordprocessingShape" mc:Ignorable="w14 w15 w16se wp14">
+<w:endnotes xmlns:wpc="http://schemas.microsoft.com/office/word/2010/wordprocessingCanvas" xmlns:cx="http://schemas.microsoft.com/office/drawing/2014/chartex" xmlns:cx1="http://schemas.microsoft.com/office/drawing/2015/9/8/chartex" xmlns:mc="http://schemas.openxmlformats.org/markup-compatibility/2006" xmlns:o="urn:schemas-microsoft-com:office:office" xmlns:r="http://schemas.openxmlformats.org/officeDocument/2006/relationships" xmlns:m="http://schemas.openxmlformats.org/officeDocument/2006/math" xmlns:v="urn:schemas-microsoft-com:vml" xmlns:wp14="http://schemas.microsoft.com/office/word/2010/wordprocessingDrawing" xmlns:wp="http://schemas.openxmlformats.org/drawingml/2006/wordprocessingDrawing" xmlns:w10="urn:schemas-microsoft-com:office:word" xmlns:w="http://schemas.openxmlformats.org/wordprocessingml/2006/main" xmlns:w14="http://schemas.microsoft.com/office/word/2010/wordml" xmlns:w15="http://schemas.microsoft.com/office/word/2012/wordml" xmlns:w16se="http://schemas.microsoft.com/office/word/2015/wordml/symex" xmlns:wpg="http://schemas.microsoft.com/office/word/2010/wordprocessingGroup" xmlns:wpi="http://schemas.microsoft.com/office/word/2010/wordprocessingInk" xmlns:wne="http://schemas.microsoft.com/office/word/2006/wordml" xmlns:wps="http://schemas.microsoft.com/office/word/2010/wordprocessingShape" mc:Ignorable="w14 w15 w16se wp14">
   <w:endnote w:type="separator" w:id="-1">
     <w:p>
       <w:r>
@@ -6000,7 +7296,7 @@
 </file>
 
 <file path=word/footnotes.xml><?xml version="1.0" encoding="utf-8"?>
-<w:footnotes xmlns:wpc="http://schemas.microsoft.com/office/word/2010/wordprocessingCanvas" xmlns:cx="http://schemas.microsoft.com/office/drawing/2014/chartex" xmlns:mc="http://schemas.openxmlformats.org/markup-compatibility/2006" xmlns:o="urn:schemas-microsoft-com:office:office" xmlns:r="http://schemas.openxmlformats.org/officeDocument/2006/relationships" xmlns:m="http://schemas.openxmlformats.org/officeDocument/2006/math" xmlns:v="urn:schemas-microsoft-com:vml" xmlns:wp14="http://schemas.microsoft.com/office/word/2010/wordprocessingDrawing" xmlns:wp="http://schemas.openxmlformats.org/drawingml/2006/wordprocessingDrawing" xmlns:w10="urn:schemas-microsoft-com:office:word" xmlns:w="http://schemas.openxmlformats.org/wordprocessingml/2006/main" xmlns:w14="http://schemas.microsoft.com/office/word/2010/wordml" xmlns:w15="http://schemas.microsoft.com/office/word/2012/wordml" xmlns:w16se="http://schemas.microsoft.com/office/word/2015/wordml/symex" xmlns:wpg="http://schemas.microsoft.com/office/word/2010/wordprocessingGroup" xmlns:wpi="http://schemas.microsoft.com/office/word/2010/wordprocessingInk" xmlns:wne="http://schemas.microsoft.com/office/word/2006/wordml" xmlns:wps="http://schemas.microsoft.com/office/word/2010/wordprocessingShape" mc:Ignorable="w14 w15 w16se wp14">
+<w:footnotes xmlns:wpc="http://schemas.microsoft.com/office/word/2010/wordprocessingCanvas" xmlns:cx="http://schemas.microsoft.com/office/drawing/2014/chartex" xmlns:cx1="http://schemas.microsoft.com/office/drawing/2015/9/8/chartex" xmlns:mc="http://schemas.openxmlformats.org/markup-compatibility/2006" xmlns:o="urn:schemas-microsoft-com:office:office" xmlns:r="http://schemas.openxmlformats.org/officeDocument/2006/relationships" xmlns:m="http://schemas.openxmlformats.org/officeDocument/2006/math" xmlns:v="urn:schemas-microsoft-com:vml" xmlns:wp14="http://schemas.microsoft.com/office/word/2010/wordprocessingDrawing" xmlns:wp="http://schemas.openxmlformats.org/drawingml/2006/wordprocessingDrawing" xmlns:w10="urn:schemas-microsoft-com:office:word" xmlns:w="http://schemas.openxmlformats.org/wordprocessingml/2006/main" xmlns:w14="http://schemas.microsoft.com/office/word/2010/wordml" xmlns:w15="http://schemas.microsoft.com/office/word/2012/wordml" xmlns:w16se="http://schemas.microsoft.com/office/word/2015/wordml/symex" xmlns:wpg="http://schemas.microsoft.com/office/word/2010/wordprocessingGroup" xmlns:wpi="http://schemas.microsoft.com/office/word/2010/wordprocessingInk" xmlns:wne="http://schemas.microsoft.com/office/word/2006/wordml" xmlns:wps="http://schemas.microsoft.com/office/word/2010/wordprocessingShape" mc:Ignorable="w14 w15 w16se wp14">
   <w:footnote w:type="separator" w:id="-1">
     <w:p>
       <w:r>
@@ -6019,7 +7315,7 @@
 </file>
 
 <file path=word/numbering.xml><?xml version="1.0" encoding="utf-8"?>
-<w:numbering xmlns:wpc="http://schemas.microsoft.com/office/word/2010/wordprocessingCanvas" xmlns:cx="http://schemas.microsoft.com/office/drawing/2014/chartex" xmlns:mc="http://schemas.openxmlformats.org/markup-compatibility/2006" xmlns:o="urn:schemas-microsoft-com:office:office" xmlns:r="http://schemas.openxmlformats.org/officeDocument/2006/relationships" xmlns:m="http://schemas.openxmlformats.org/officeDocument/2006/math" xmlns:v="urn:schemas-microsoft-com:vml" xmlns:wp14="http://schemas.microsoft.com/office/word/2010/wordprocessingDrawing" xmlns:wp="http://schemas.openxmlformats.org/drawingml/2006/wordprocessingDrawing" xmlns:w10="urn:schemas-microsoft-com:office:word" xmlns:w="http://schemas.openxmlformats.org/wordprocessingml/2006/main" xmlns:w14="http://schemas.microsoft.com/office/word/2010/wordml" xmlns:w15="http://schemas.microsoft.com/office/word/2012/wordml" xmlns:w16se="http://schemas.microsoft.com/office/word/2015/wordml/symex" xmlns:wpg="http://schemas.microsoft.com/office/word/2010/wordprocessingGroup" xmlns:wpi="http://schemas.microsoft.com/office/word/2010/wordprocessingInk" xmlns:wne="http://schemas.microsoft.com/office/word/2006/wordml" xmlns:wps="http://schemas.microsoft.com/office/word/2010/wordprocessingShape" mc:Ignorable="w14 w15 w16se wp14">
+<w:numbering xmlns:wpc="http://schemas.microsoft.com/office/word/2010/wordprocessingCanvas" xmlns:cx="http://schemas.microsoft.com/office/drawing/2014/chartex" xmlns:cx1="http://schemas.microsoft.com/office/drawing/2015/9/8/chartex" xmlns:mc="http://schemas.openxmlformats.org/markup-compatibility/2006" xmlns:o="urn:schemas-microsoft-com:office:office" xmlns:r="http://schemas.openxmlformats.org/officeDocument/2006/relationships" xmlns:m="http://schemas.openxmlformats.org/officeDocument/2006/math" xmlns:v="urn:schemas-microsoft-com:vml" xmlns:wp14="http://schemas.microsoft.com/office/word/2010/wordprocessingDrawing" xmlns:wp="http://schemas.openxmlformats.org/drawingml/2006/wordprocessingDrawing" xmlns:w10="urn:schemas-microsoft-com:office:word" xmlns:w="http://schemas.openxmlformats.org/wordprocessingml/2006/main" xmlns:w14="http://schemas.microsoft.com/office/word/2010/wordml" xmlns:w15="http://schemas.microsoft.com/office/word/2012/wordml" xmlns:w16se="http://schemas.microsoft.com/office/word/2015/wordml/symex" xmlns:wpg="http://schemas.microsoft.com/office/word/2010/wordprocessingGroup" xmlns:wpi="http://schemas.microsoft.com/office/word/2010/wordprocessingInk" xmlns:wne="http://schemas.microsoft.com/office/word/2006/wordml" xmlns:wps="http://schemas.microsoft.com/office/word/2010/wordprocessingShape" mc:Ignorable="w14 w15 w16se wp14">
   <w:abstractNum w:abstractNumId="0" w15:restartNumberingAfterBreak="0">
     <w:nsid w:val="05A119B1"/>
     <w:multiLevelType w:val="multilevel"/>
@@ -6360,6 +7656,232 @@
     </w:lvl>
   </w:abstractNum>
   <w:abstractNum w:abstractNumId="3" w15:restartNumberingAfterBreak="0">
+    <w:nsid w:val="2B453E9D"/>
+    <w:multiLevelType w:val="hybridMultilevel"/>
+    <w:tmpl w:val="AD5E8CBA"/>
+    <w:lvl w:ilvl="0" w:tplc="0C0A0001">
+      <w:start w:val="1"/>
+      <w:numFmt w:val="bullet"/>
+      <w:lvlText w:val=""/>
+      <w:lvlJc w:val="left"/>
+      <w:pPr>
+        <w:ind w:left="1080" w:hanging="360"/>
+      </w:pPr>
+      <w:rPr>
+        <w:rFonts w:ascii="Symbol" w:hAnsi="Symbol" w:hint="default"/>
+      </w:rPr>
+    </w:lvl>
+    <w:lvl w:ilvl="1" w:tplc="0C0A0003" w:tentative="1">
+      <w:start w:val="1"/>
+      <w:numFmt w:val="bullet"/>
+      <w:lvlText w:val="o"/>
+      <w:lvlJc w:val="left"/>
+      <w:pPr>
+        <w:ind w:left="1800" w:hanging="360"/>
+      </w:pPr>
+      <w:rPr>
+        <w:rFonts w:ascii="Courier New" w:hAnsi="Courier New" w:cs="Courier New" w:hint="default"/>
+      </w:rPr>
+    </w:lvl>
+    <w:lvl w:ilvl="2" w:tplc="0C0A0005" w:tentative="1">
+      <w:start w:val="1"/>
+      <w:numFmt w:val="bullet"/>
+      <w:lvlText w:val=""/>
+      <w:lvlJc w:val="left"/>
+      <w:pPr>
+        <w:ind w:left="2520" w:hanging="360"/>
+      </w:pPr>
+      <w:rPr>
+        <w:rFonts w:ascii="Wingdings" w:hAnsi="Wingdings" w:hint="default"/>
+      </w:rPr>
+    </w:lvl>
+    <w:lvl w:ilvl="3" w:tplc="0C0A0001" w:tentative="1">
+      <w:start w:val="1"/>
+      <w:numFmt w:val="bullet"/>
+      <w:lvlText w:val=""/>
+      <w:lvlJc w:val="left"/>
+      <w:pPr>
+        <w:ind w:left="3240" w:hanging="360"/>
+      </w:pPr>
+      <w:rPr>
+        <w:rFonts w:ascii="Symbol" w:hAnsi="Symbol" w:hint="default"/>
+      </w:rPr>
+    </w:lvl>
+    <w:lvl w:ilvl="4" w:tplc="0C0A0003" w:tentative="1">
+      <w:start w:val="1"/>
+      <w:numFmt w:val="bullet"/>
+      <w:lvlText w:val="o"/>
+      <w:lvlJc w:val="left"/>
+      <w:pPr>
+        <w:ind w:left="3960" w:hanging="360"/>
+      </w:pPr>
+      <w:rPr>
+        <w:rFonts w:ascii="Courier New" w:hAnsi="Courier New" w:cs="Courier New" w:hint="default"/>
+      </w:rPr>
+    </w:lvl>
+    <w:lvl w:ilvl="5" w:tplc="0C0A0005" w:tentative="1">
+      <w:start w:val="1"/>
+      <w:numFmt w:val="bullet"/>
+      <w:lvlText w:val=""/>
+      <w:lvlJc w:val="left"/>
+      <w:pPr>
+        <w:ind w:left="4680" w:hanging="360"/>
+      </w:pPr>
+      <w:rPr>
+        <w:rFonts w:ascii="Wingdings" w:hAnsi="Wingdings" w:hint="default"/>
+      </w:rPr>
+    </w:lvl>
+    <w:lvl w:ilvl="6" w:tplc="0C0A0001" w:tentative="1">
+      <w:start w:val="1"/>
+      <w:numFmt w:val="bullet"/>
+      <w:lvlText w:val=""/>
+      <w:lvlJc w:val="left"/>
+      <w:pPr>
+        <w:ind w:left="5400" w:hanging="360"/>
+      </w:pPr>
+      <w:rPr>
+        <w:rFonts w:ascii="Symbol" w:hAnsi="Symbol" w:hint="default"/>
+      </w:rPr>
+    </w:lvl>
+    <w:lvl w:ilvl="7" w:tplc="0C0A0003" w:tentative="1">
+      <w:start w:val="1"/>
+      <w:numFmt w:val="bullet"/>
+      <w:lvlText w:val="o"/>
+      <w:lvlJc w:val="left"/>
+      <w:pPr>
+        <w:ind w:left="6120" w:hanging="360"/>
+      </w:pPr>
+      <w:rPr>
+        <w:rFonts w:ascii="Courier New" w:hAnsi="Courier New" w:cs="Courier New" w:hint="default"/>
+      </w:rPr>
+    </w:lvl>
+    <w:lvl w:ilvl="8" w:tplc="0C0A0005" w:tentative="1">
+      <w:start w:val="1"/>
+      <w:numFmt w:val="bullet"/>
+      <w:lvlText w:val=""/>
+      <w:lvlJc w:val="left"/>
+      <w:pPr>
+        <w:ind w:left="6840" w:hanging="360"/>
+      </w:pPr>
+      <w:rPr>
+        <w:rFonts w:ascii="Wingdings" w:hAnsi="Wingdings" w:hint="default"/>
+      </w:rPr>
+    </w:lvl>
+  </w:abstractNum>
+  <w:abstractNum w:abstractNumId="4" w15:restartNumberingAfterBreak="0">
+    <w:nsid w:val="5CEC23E6"/>
+    <w:multiLevelType w:val="hybridMultilevel"/>
+    <w:tmpl w:val="E5FE04DC"/>
+    <w:lvl w:ilvl="0" w:tplc="0C0A0001">
+      <w:start w:val="1"/>
+      <w:numFmt w:val="bullet"/>
+      <w:lvlText w:val=""/>
+      <w:lvlJc w:val="left"/>
+      <w:pPr>
+        <w:ind w:left="1080" w:hanging="360"/>
+      </w:pPr>
+      <w:rPr>
+        <w:rFonts w:ascii="Symbol" w:hAnsi="Symbol" w:hint="default"/>
+      </w:rPr>
+    </w:lvl>
+    <w:lvl w:ilvl="1" w:tplc="0C0A0003" w:tentative="1">
+      <w:start w:val="1"/>
+      <w:numFmt w:val="bullet"/>
+      <w:lvlText w:val="o"/>
+      <w:lvlJc w:val="left"/>
+      <w:pPr>
+        <w:ind w:left="1800" w:hanging="360"/>
+      </w:pPr>
+      <w:rPr>
+        <w:rFonts w:ascii="Courier New" w:hAnsi="Courier New" w:cs="Courier New" w:hint="default"/>
+      </w:rPr>
+    </w:lvl>
+    <w:lvl w:ilvl="2" w:tplc="0C0A0005" w:tentative="1">
+      <w:start w:val="1"/>
+      <w:numFmt w:val="bullet"/>
+      <w:lvlText w:val=""/>
+      <w:lvlJc w:val="left"/>
+      <w:pPr>
+        <w:ind w:left="2520" w:hanging="360"/>
+      </w:pPr>
+      <w:rPr>
+        <w:rFonts w:ascii="Wingdings" w:hAnsi="Wingdings" w:hint="default"/>
+      </w:rPr>
+    </w:lvl>
+    <w:lvl w:ilvl="3" w:tplc="0C0A0001" w:tentative="1">
+      <w:start w:val="1"/>
+      <w:numFmt w:val="bullet"/>
+      <w:lvlText w:val=""/>
+      <w:lvlJc w:val="left"/>
+      <w:pPr>
+        <w:ind w:left="3240" w:hanging="360"/>
+      </w:pPr>
+      <w:rPr>
+        <w:rFonts w:ascii="Symbol" w:hAnsi="Symbol" w:hint="default"/>
+      </w:rPr>
+    </w:lvl>
+    <w:lvl w:ilvl="4" w:tplc="0C0A0003" w:tentative="1">
+      <w:start w:val="1"/>
+      <w:numFmt w:val="bullet"/>
+      <w:lvlText w:val="o"/>
+      <w:lvlJc w:val="left"/>
+      <w:pPr>
+        <w:ind w:left="3960" w:hanging="360"/>
+      </w:pPr>
+      <w:rPr>
+        <w:rFonts w:ascii="Courier New" w:hAnsi="Courier New" w:cs="Courier New" w:hint="default"/>
+      </w:rPr>
+    </w:lvl>
+    <w:lvl w:ilvl="5" w:tplc="0C0A0005" w:tentative="1">
+      <w:start w:val="1"/>
+      <w:numFmt w:val="bullet"/>
+      <w:lvlText w:val=""/>
+      <w:lvlJc w:val="left"/>
+      <w:pPr>
+        <w:ind w:left="4680" w:hanging="360"/>
+      </w:pPr>
+      <w:rPr>
+        <w:rFonts w:ascii="Wingdings" w:hAnsi="Wingdings" w:hint="default"/>
+      </w:rPr>
+    </w:lvl>
+    <w:lvl w:ilvl="6" w:tplc="0C0A0001" w:tentative="1">
+      <w:start w:val="1"/>
+      <w:numFmt w:val="bullet"/>
+      <w:lvlText w:val=""/>
+      <w:lvlJc w:val="left"/>
+      <w:pPr>
+        <w:ind w:left="5400" w:hanging="360"/>
+      </w:pPr>
+      <w:rPr>
+        <w:rFonts w:ascii="Symbol" w:hAnsi="Symbol" w:hint="default"/>
+      </w:rPr>
+    </w:lvl>
+    <w:lvl w:ilvl="7" w:tplc="0C0A0003" w:tentative="1">
+      <w:start w:val="1"/>
+      <w:numFmt w:val="bullet"/>
+      <w:lvlText w:val="o"/>
+      <w:lvlJc w:val="left"/>
+      <w:pPr>
+        <w:ind w:left="6120" w:hanging="360"/>
+      </w:pPr>
+      <w:rPr>
+        <w:rFonts w:ascii="Courier New" w:hAnsi="Courier New" w:cs="Courier New" w:hint="default"/>
+      </w:rPr>
+    </w:lvl>
+    <w:lvl w:ilvl="8" w:tplc="0C0A0005" w:tentative="1">
+      <w:start w:val="1"/>
+      <w:numFmt w:val="bullet"/>
+      <w:lvlText w:val=""/>
+      <w:lvlJc w:val="left"/>
+      <w:pPr>
+        <w:ind w:left="6840" w:hanging="360"/>
+      </w:pPr>
+      <w:rPr>
+        <w:rFonts w:ascii="Wingdings" w:hAnsi="Wingdings" w:hint="default"/>
+      </w:rPr>
+    </w:lvl>
+  </w:abstractNum>
+  <w:abstractNum w:abstractNumId="5" w15:restartNumberingAfterBreak="0">
     <w:nsid w:val="6C596EEB"/>
     <w:multiLevelType w:val="multilevel"/>
     <w:tmpl w:val="E9EA3F6C"/>
@@ -6499,10 +8021,10 @@
       </w:rPr>
     </w:lvl>
   </w:abstractNum>
-  <w:abstractNum w:abstractNumId="4" w15:restartNumberingAfterBreak="0">
-    <w:nsid w:val="72433249"/>
+  <w:abstractNum w:abstractNumId="6" w15:restartNumberingAfterBreak="0">
+    <w:nsid w:val="71A63257"/>
     <w:multiLevelType w:val="hybridMultilevel"/>
-    <w:tmpl w:val="A20E8DCE"/>
+    <w:tmpl w:val="D0F4D970"/>
     <w:lvl w:ilvl="0" w:tplc="0C0A0001">
       <w:start w:val="1"/>
       <w:numFmt w:val="bullet"/>
@@ -6612,17 +8134,17 @@
       </w:rPr>
     </w:lvl>
   </w:abstractNum>
-  <w:abstractNum w:abstractNumId="5" w15:restartNumberingAfterBreak="0">
-    <w:nsid w:val="730842E5"/>
+  <w:abstractNum w:abstractNumId="7" w15:restartNumberingAfterBreak="0">
+    <w:nsid w:val="72433249"/>
     <w:multiLevelType w:val="hybridMultilevel"/>
-    <w:tmpl w:val="FA0E6E8A"/>
+    <w:tmpl w:val="A20E8DCE"/>
     <w:lvl w:ilvl="0" w:tplc="0C0A0001">
       <w:start w:val="1"/>
       <w:numFmt w:val="bullet"/>
       <w:lvlText w:val=""/>
       <w:lvlJc w:val="left"/>
       <w:pPr>
-        <w:ind w:left="720" w:hanging="360"/>
+        <w:ind w:left="1080" w:hanging="360"/>
       </w:pPr>
       <w:rPr>
         <w:rFonts w:ascii="Symbol" w:hAnsi="Symbol" w:hint="default"/>
@@ -6634,7 +8156,7 @@
       <w:lvlText w:val="o"/>
       <w:lvlJc w:val="left"/>
       <w:pPr>
-        <w:ind w:left="1440" w:hanging="360"/>
+        <w:ind w:left="1800" w:hanging="360"/>
       </w:pPr>
       <w:rPr>
         <w:rFonts w:ascii="Courier New" w:hAnsi="Courier New" w:cs="Courier New" w:hint="default"/>
@@ -6646,7 +8168,7 @@
       <w:lvlText w:val=""/>
       <w:lvlJc w:val="left"/>
       <w:pPr>
-        <w:ind w:left="2160" w:hanging="360"/>
+        <w:ind w:left="2520" w:hanging="360"/>
       </w:pPr>
       <w:rPr>
         <w:rFonts w:ascii="Wingdings" w:hAnsi="Wingdings" w:hint="default"/>
@@ -6658,7 +8180,7 @@
       <w:lvlText w:val=""/>
       <w:lvlJc w:val="left"/>
       <w:pPr>
-        <w:ind w:left="2880" w:hanging="360"/>
+        <w:ind w:left="3240" w:hanging="360"/>
       </w:pPr>
       <w:rPr>
         <w:rFonts w:ascii="Symbol" w:hAnsi="Symbol" w:hint="default"/>
@@ -6670,7 +8192,7 @@
       <w:lvlText w:val="o"/>
       <w:lvlJc w:val="left"/>
       <w:pPr>
-        <w:ind w:left="3600" w:hanging="360"/>
+        <w:ind w:left="3960" w:hanging="360"/>
       </w:pPr>
       <w:rPr>
         <w:rFonts w:ascii="Courier New" w:hAnsi="Courier New" w:cs="Courier New" w:hint="default"/>
@@ -6682,7 +8204,7 @@
       <w:lvlText w:val=""/>
       <w:lvlJc w:val="left"/>
       <w:pPr>
-        <w:ind w:left="4320" w:hanging="360"/>
+        <w:ind w:left="4680" w:hanging="360"/>
       </w:pPr>
       <w:rPr>
         <w:rFonts w:ascii="Wingdings" w:hAnsi="Wingdings" w:hint="default"/>
@@ -6694,7 +8216,7 @@
       <w:lvlText w:val=""/>
       <w:lvlJc w:val="left"/>
       <w:pPr>
-        <w:ind w:left="5040" w:hanging="360"/>
+        <w:ind w:left="5400" w:hanging="360"/>
       </w:pPr>
       <w:rPr>
         <w:rFonts w:ascii="Symbol" w:hAnsi="Symbol" w:hint="default"/>
@@ -6706,7 +8228,7 @@
       <w:lvlText w:val="o"/>
       <w:lvlJc w:val="left"/>
       <w:pPr>
-        <w:ind w:left="5760" w:hanging="360"/>
+        <w:ind w:left="6120" w:hanging="360"/>
       </w:pPr>
       <w:rPr>
         <w:rFonts w:ascii="Courier New" w:hAnsi="Courier New" w:cs="Courier New" w:hint="default"/>
@@ -6718,14 +8240,127 @@
       <w:lvlText w:val=""/>
       <w:lvlJc w:val="left"/>
       <w:pPr>
-        <w:ind w:left="6480" w:hanging="360"/>
+        <w:ind w:left="6840" w:hanging="360"/>
       </w:pPr>
       <w:rPr>
         <w:rFonts w:ascii="Wingdings" w:hAnsi="Wingdings" w:hint="default"/>
       </w:rPr>
     </w:lvl>
   </w:abstractNum>
-  <w:abstractNum w:abstractNumId="6" w15:restartNumberingAfterBreak="0">
+  <w:abstractNum w:abstractNumId="8" w15:restartNumberingAfterBreak="0">
+    <w:nsid w:val="730842E5"/>
+    <w:multiLevelType w:val="hybridMultilevel"/>
+    <w:tmpl w:val="FA0E6E8A"/>
+    <w:lvl w:ilvl="0" w:tplc="0C0A0001">
+      <w:start w:val="1"/>
+      <w:numFmt w:val="bullet"/>
+      <w:lvlText w:val=""/>
+      <w:lvlJc w:val="left"/>
+      <w:pPr>
+        <w:ind w:left="720" w:hanging="360"/>
+      </w:pPr>
+      <w:rPr>
+        <w:rFonts w:ascii="Symbol" w:hAnsi="Symbol" w:hint="default"/>
+      </w:rPr>
+    </w:lvl>
+    <w:lvl w:ilvl="1" w:tplc="0C0A0003" w:tentative="1">
+      <w:start w:val="1"/>
+      <w:numFmt w:val="bullet"/>
+      <w:lvlText w:val="o"/>
+      <w:lvlJc w:val="left"/>
+      <w:pPr>
+        <w:ind w:left="1440" w:hanging="360"/>
+      </w:pPr>
+      <w:rPr>
+        <w:rFonts w:ascii="Courier New" w:hAnsi="Courier New" w:cs="Courier New" w:hint="default"/>
+      </w:rPr>
+    </w:lvl>
+    <w:lvl w:ilvl="2" w:tplc="0C0A0005" w:tentative="1">
+      <w:start w:val="1"/>
+      <w:numFmt w:val="bullet"/>
+      <w:lvlText w:val=""/>
+      <w:lvlJc w:val="left"/>
+      <w:pPr>
+        <w:ind w:left="2160" w:hanging="360"/>
+      </w:pPr>
+      <w:rPr>
+        <w:rFonts w:ascii="Wingdings" w:hAnsi="Wingdings" w:hint="default"/>
+      </w:rPr>
+    </w:lvl>
+    <w:lvl w:ilvl="3" w:tplc="0C0A0001" w:tentative="1">
+      <w:start w:val="1"/>
+      <w:numFmt w:val="bullet"/>
+      <w:lvlText w:val=""/>
+      <w:lvlJc w:val="left"/>
+      <w:pPr>
+        <w:ind w:left="2880" w:hanging="360"/>
+      </w:pPr>
+      <w:rPr>
+        <w:rFonts w:ascii="Symbol" w:hAnsi="Symbol" w:hint="default"/>
+      </w:rPr>
+    </w:lvl>
+    <w:lvl w:ilvl="4" w:tplc="0C0A0003" w:tentative="1">
+      <w:start w:val="1"/>
+      <w:numFmt w:val="bullet"/>
+      <w:lvlText w:val="o"/>
+      <w:lvlJc w:val="left"/>
+      <w:pPr>
+        <w:ind w:left="3600" w:hanging="360"/>
+      </w:pPr>
+      <w:rPr>
+        <w:rFonts w:ascii="Courier New" w:hAnsi="Courier New" w:cs="Courier New" w:hint="default"/>
+      </w:rPr>
+    </w:lvl>
+    <w:lvl w:ilvl="5" w:tplc="0C0A0005" w:tentative="1">
+      <w:start w:val="1"/>
+      <w:numFmt w:val="bullet"/>
+      <w:lvlText w:val=""/>
+      <w:lvlJc w:val="left"/>
+      <w:pPr>
+        <w:ind w:left="4320" w:hanging="360"/>
+      </w:pPr>
+      <w:rPr>
+        <w:rFonts w:ascii="Wingdings" w:hAnsi="Wingdings" w:hint="default"/>
+      </w:rPr>
+    </w:lvl>
+    <w:lvl w:ilvl="6" w:tplc="0C0A0001" w:tentative="1">
+      <w:start w:val="1"/>
+      <w:numFmt w:val="bullet"/>
+      <w:lvlText w:val=""/>
+      <w:lvlJc w:val="left"/>
+      <w:pPr>
+        <w:ind w:left="5040" w:hanging="360"/>
+      </w:pPr>
+      <w:rPr>
+        <w:rFonts w:ascii="Symbol" w:hAnsi="Symbol" w:hint="default"/>
+      </w:rPr>
+    </w:lvl>
+    <w:lvl w:ilvl="7" w:tplc="0C0A0003" w:tentative="1">
+      <w:start w:val="1"/>
+      <w:numFmt w:val="bullet"/>
+      <w:lvlText w:val="o"/>
+      <w:lvlJc w:val="left"/>
+      <w:pPr>
+        <w:ind w:left="5760" w:hanging="360"/>
+      </w:pPr>
+      <w:rPr>
+        <w:rFonts w:ascii="Courier New" w:hAnsi="Courier New" w:cs="Courier New" w:hint="default"/>
+      </w:rPr>
+    </w:lvl>
+    <w:lvl w:ilvl="8" w:tplc="0C0A0005" w:tentative="1">
+      <w:start w:val="1"/>
+      <w:numFmt w:val="bullet"/>
+      <w:lvlText w:val=""/>
+      <w:lvlJc w:val="left"/>
+      <w:pPr>
+        <w:ind w:left="6480" w:hanging="360"/>
+      </w:pPr>
+      <w:rPr>
+        <w:rFonts w:ascii="Wingdings" w:hAnsi="Wingdings" w:hint="default"/>
+      </w:rPr>
+    </w:lvl>
+  </w:abstractNum>
+  <w:abstractNum w:abstractNumId="9" w15:restartNumberingAfterBreak="0">
     <w:nsid w:val="7C8D04E4"/>
     <w:multiLevelType w:val="multilevel"/>
     <w:tmpl w:val="0C0A001F"/>
@@ -6839,16 +8474,16 @@
     </w:lvl>
   </w:abstractNum>
   <w:num w:numId="1">
-    <w:abstractNumId w:val="6"/>
+    <w:abstractNumId w:val="9"/>
   </w:num>
   <w:num w:numId="2">
     <w:abstractNumId w:val="0"/>
   </w:num>
   <w:num w:numId="3">
-    <w:abstractNumId w:val="3"/>
+    <w:abstractNumId w:val="5"/>
   </w:num>
   <w:num w:numId="4">
-    <w:abstractNumId w:val="4"/>
+    <w:abstractNumId w:val="7"/>
   </w:num>
   <w:num w:numId="5">
     <w:abstractNumId w:val="1"/>
@@ -6857,7 +8492,16 @@
     <w:abstractNumId w:val="2"/>
   </w:num>
   <w:num w:numId="7">
-    <w:abstractNumId w:val="5"/>
+    <w:abstractNumId w:val="8"/>
+  </w:num>
+  <w:num w:numId="8">
+    <w:abstractNumId w:val="4"/>
+  </w:num>
+  <w:num w:numId="9">
+    <w:abstractNumId w:val="3"/>
+  </w:num>
+  <w:num w:numId="10">
+    <w:abstractNumId w:val="6"/>
   </w:num>
 </w:numbering>
 </file>
@@ -7757,7 +9401,7 @@
 </file>
 
 <file path=customXml/itemProps1.xml><?xml version="1.0" encoding="utf-8"?>
-<ds:datastoreItem xmlns:ds="http://schemas.openxmlformats.org/officeDocument/2006/customXml" ds:itemID="{5EBF2742-ADA1-4300-8DBF-3C49F36AF19B}">
+<ds:datastoreItem xmlns:ds="http://schemas.openxmlformats.org/officeDocument/2006/customXml" ds:itemID="{9794EF75-5129-451D-A0F2-7EB6F242D326}">
   <ds:schemaRefs>
     <ds:schemaRef ds:uri="http://schemas.openxmlformats.org/officeDocument/2006/bibliography"/>
   </ds:schemaRefs>

</xml_diff>

<commit_message>
Nuevo contenido sobre fusiones entre ramas
</commit_message>
<xml_diff>
--- a/Git_word.docx
+++ b/Git_word.docx
@@ -1,6 +1,6 @@
 
 <file path=word/document.xml><?xml version="1.0" encoding="utf-8"?>
-<w:document xmlns:wpc="http://schemas.microsoft.com/office/word/2010/wordprocessingCanvas" xmlns:cx="http://schemas.microsoft.com/office/drawing/2014/chartex" xmlns:cx1="http://schemas.microsoft.com/office/drawing/2015/9/8/chartex" xmlns:mc="http://schemas.openxmlformats.org/markup-compatibility/2006" xmlns:o="urn:schemas-microsoft-com:office:office" xmlns:r="http://schemas.openxmlformats.org/officeDocument/2006/relationships" xmlns:m="http://schemas.openxmlformats.org/officeDocument/2006/math" xmlns:v="urn:schemas-microsoft-com:vml" xmlns:wp14="http://schemas.microsoft.com/office/word/2010/wordprocessingDrawing" xmlns:wp="http://schemas.openxmlformats.org/drawingml/2006/wordprocessingDrawing" xmlns:w10="urn:schemas-microsoft-com:office:word" xmlns:w="http://schemas.openxmlformats.org/wordprocessingml/2006/main" xmlns:w14="http://schemas.microsoft.com/office/word/2010/wordml" xmlns:w15="http://schemas.microsoft.com/office/word/2012/wordml" xmlns:w16se="http://schemas.microsoft.com/office/word/2015/wordml/symex" xmlns:wpg="http://schemas.microsoft.com/office/word/2010/wordprocessingGroup" xmlns:wpi="http://schemas.microsoft.com/office/word/2010/wordprocessingInk" xmlns:wne="http://schemas.microsoft.com/office/word/2006/wordml" xmlns:wps="http://schemas.microsoft.com/office/word/2010/wordprocessingShape" mc:Ignorable="w14 w15 w16se wp14">
+<w:document xmlns:wpc="http://schemas.microsoft.com/office/word/2010/wordprocessingCanvas" xmlns:cx="http://schemas.microsoft.com/office/drawing/2014/chartex" xmlns:mc="http://schemas.openxmlformats.org/markup-compatibility/2006" xmlns:o="urn:schemas-microsoft-com:office:office" xmlns:r="http://schemas.openxmlformats.org/officeDocument/2006/relationships" xmlns:m="http://schemas.openxmlformats.org/officeDocument/2006/math" xmlns:v="urn:schemas-microsoft-com:vml" xmlns:wp14="http://schemas.microsoft.com/office/word/2010/wordprocessingDrawing" xmlns:wp="http://schemas.openxmlformats.org/drawingml/2006/wordprocessingDrawing" xmlns:w10="urn:schemas-microsoft-com:office:word" xmlns:w="http://schemas.openxmlformats.org/wordprocessingml/2006/main" xmlns:w14="http://schemas.microsoft.com/office/word/2010/wordml" xmlns:w15="http://schemas.microsoft.com/office/word/2012/wordml" xmlns:w16se="http://schemas.microsoft.com/office/word/2015/wordml/symex" xmlns:wpg="http://schemas.microsoft.com/office/word/2010/wordprocessingGroup" xmlns:wpi="http://schemas.microsoft.com/office/word/2010/wordprocessingInk" xmlns:wne="http://schemas.microsoft.com/office/word/2006/wordml" xmlns:wps="http://schemas.microsoft.com/office/word/2010/wordprocessingShape" mc:Ignorable="w14 w15 w16se wp14">
   <w:body>
     <w:p>
       <w:pPr>
@@ -90,7 +90,7 @@
               </wp:anchor>
             </w:drawing>
           </mc:Choice>
-          <mc:Fallback>
+          <mc:Fallback xmlns:cx1="http://schemas.microsoft.com/office/drawing/2015/9/8/chartex">
             <w:pict>
               <v:line w14:anchorId="03023CCF" id="Line 2" o:spid="_x0000_s1026" style="position:absolute;z-index:251659264;visibility:visible;mso-wrap-style:square;mso-width-percent:0;mso-height-percent:0;mso-wrap-distance-left:9pt;mso-wrap-distance-top:0;mso-wrap-distance-right:9pt;mso-wrap-distance-bottom:0;mso-position-horizontal:center;mso-position-horizontal-relative:margin;mso-position-vertical:absolute;mso-position-vertical-relative:text;mso-width-percent:0;mso-height-percent:0;mso-width-relative:page;mso-height-relative:page" from="0,15.05pt" to="450pt,15.05pt" o:gfxdata="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">
                 <w10:wrap anchorx="margin"/>
@@ -280,8 +280,6 @@
           </w14:textOutline>
         </w:rPr>
       </w:pPr>
-      <w:bookmarkStart w:id="0" w:name="_GoBack"/>
-      <w:bookmarkEnd w:id="0"/>
     </w:p>
     <w:p>
       <w:pPr>
@@ -803,7 +801,7 @@
               </wp:anchor>
             </w:drawing>
           </mc:Choice>
-          <mc:Fallback>
+          <mc:Fallback xmlns:cx1="http://schemas.microsoft.com/office/drawing/2015/9/8/chartex">
             <w:pict>
               <v:line w14:anchorId="09B3603E" id="Line 2" o:spid="_x0000_s1026" style="position:absolute;z-index:251661312;visibility:visible;mso-wrap-style:square;mso-width-percent:0;mso-height-percent:0;mso-wrap-distance-left:9pt;mso-wrap-distance-top:0;mso-wrap-distance-right:9pt;mso-wrap-distance-bottom:0;mso-position-horizontal:center;mso-position-horizontal-relative:margin;mso-position-vertical:absolute;mso-position-vertical-relative:text;mso-width-percent:0;mso-height-percent:0;mso-width-relative:page;mso-height-relative:page" from="0,13.8pt" to="450pt,13.8pt" o:gfxdata="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">
                 <w10:wrap anchorx="margin"/>
@@ -4143,7 +4141,27 @@
         <w:rPr>
           <w:rFonts w:asciiTheme="minorHAnsi" w:hAnsiTheme="minorHAnsi"/>
         </w:rPr>
-        <w:t xml:space="preserve"> trabajar con ellas. Es muy importante tener muy claro que es una rama, para que sirve</w:t>
+        <w:t xml:space="preserve"> trabajar con ellas. Es </w:t>
+      </w:r>
+      <w:r>
+        <w:rPr>
+          <w:rFonts w:asciiTheme="minorHAnsi" w:hAnsiTheme="minorHAnsi"/>
+        </w:rPr>
+        <w:t xml:space="preserve">importante tener </w:t>
+      </w:r>
+      <w:r>
+        <w:rPr>
+          <w:rFonts w:asciiTheme="minorHAnsi" w:hAnsiTheme="minorHAnsi"/>
+        </w:rPr>
+        <w:t>en</w:t>
+      </w:r>
+      <w:bookmarkStart w:id="0" w:name="_GoBack"/>
+      <w:bookmarkEnd w:id="0"/>
+      <w:r>
+        <w:rPr>
+          <w:rFonts w:asciiTheme="minorHAnsi" w:hAnsiTheme="minorHAnsi"/>
+        </w:rPr>
+        <w:t xml:space="preserve"> claro que es una rama, para que sirve</w:t>
       </w:r>
       <w:r>
         <w:t>, así</w:t>
@@ -4358,7 +4376,7 @@
               </wp:anchor>
             </w:drawing>
           </mc:Choice>
-          <mc:Fallback>
+          <mc:Fallback xmlns:cx1="http://schemas.microsoft.com/office/drawing/2015/9/8/chartex">
             <w:pict>
               <v:shapetype w14:anchorId="17B1F88C" id="_x0000_t202" coordsize="21600,21600" o:spt="202" path="m,l,21600r21600,l21600,xe">
                 <v:stroke joinstyle="miter"/>
@@ -4515,7 +4533,7 @@
               </wp:anchor>
             </w:drawing>
           </mc:Choice>
-          <mc:Fallback>
+          <mc:Fallback xmlns:cx1="http://schemas.microsoft.com/office/drawing/2015/9/8/chartex">
             <w:pict>
               <v:shape w14:anchorId="7CA1A70D" id="_x0000_s1027" type="#_x0000_t202" style="position:absolute;left:0;text-align:left;margin-left:0;margin-top:61.35pt;width:423pt;height:25.5pt;z-index:251664384;visibility:visible;mso-wrap-style:square;mso-width-percent:0;mso-height-percent:0;mso-wrap-distance-left:9pt;mso-wrap-distance-top:3.6pt;mso-wrap-distance-right:9pt;mso-wrap-distance-bottom:3.6pt;mso-position-horizontal:left;mso-position-horizontal-relative:margin;mso-position-vertical:absolute;mso-position-vertical-relative:text;mso-width-percent:0;mso-height-percent:0;mso-width-relative:margin;mso-height-relative:margin;v-text-anchor:top" o:gfxdata="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" fillcolor="#243f60 [1604]" strokecolor="#31849b [2408]">
                 <v:textbox>
@@ -4842,7 +4860,7 @@
               </wp:anchor>
             </w:drawing>
           </mc:Choice>
-          <mc:Fallback>
+          <mc:Fallback xmlns:cx1="http://schemas.microsoft.com/office/drawing/2015/9/8/chartex">
             <w:pict>
               <v:shape w14:anchorId="707444DD" id="Cuadro de texto 5" o:spid="_x0000_s1028" type="#_x0000_t202" style="position:absolute;left:0;text-align:left;margin-left:0;margin-top:46.25pt;width:423pt;height:25.5pt;z-index:251665408;visibility:visible;mso-wrap-style:square;mso-width-percent:0;mso-height-percent:0;mso-wrap-distance-left:9pt;mso-wrap-distance-top:3.6pt;mso-wrap-distance-right:9pt;mso-wrap-distance-bottom:3.6pt;mso-position-horizontal:left;mso-position-horizontal-relative:margin;mso-position-vertical:absolute;mso-position-vertical-relative:text;mso-width-percent:0;mso-height-percent:0;mso-width-relative:margin;mso-height-relative:margin;v-text-anchor:top" o:gfxdata="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" fillcolor="#243f60 [1604]" strokecolor="#31849b [2408]">
                 <v:textbox>
@@ -5034,7 +5052,7 @@
               </wp:anchor>
             </w:drawing>
           </mc:Choice>
-          <mc:Fallback>
+          <mc:Fallback xmlns:cx1="http://schemas.microsoft.com/office/drawing/2015/9/8/chartex">
             <w:pict>
               <v:shape w14:anchorId="2F64C782" id="Cuadro de texto 8" o:spid="_x0000_s1029" type="#_x0000_t202" style="position:absolute;left:0;text-align:left;margin-left:0;margin-top:26.75pt;width:423pt;height:42pt;z-index:251671552;visibility:visible;mso-wrap-style:square;mso-width-percent:0;mso-height-percent:0;mso-wrap-distance-left:9pt;mso-wrap-distance-top:3.6pt;mso-wrap-distance-right:9pt;mso-wrap-distance-bottom:3.6pt;mso-position-horizontal:left;mso-position-horizontal-relative:margin;mso-position-vertical:absolute;mso-position-vertical-relative:text;mso-width-percent:0;mso-height-percent:0;mso-width-relative:margin;mso-height-relative:margin;v-text-anchor:top" o:gfxdata="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" fillcolor="#243f60 [1604]" strokecolor="#31849b [2408]">
                 <v:textbox>
@@ -5223,7 +5241,7 @@
               </wp:anchor>
             </w:drawing>
           </mc:Choice>
-          <mc:Fallback>
+          <mc:Fallback xmlns:cx1="http://schemas.microsoft.com/office/drawing/2015/9/8/chartex">
             <w:pict>
               <v:shape w14:anchorId="5658364A" id="Cuadro de texto 6" o:spid="_x0000_s1030" type="#_x0000_t202" style="position:absolute;left:0;text-align:left;margin-left:0;margin-top:26.85pt;width:423pt;height:25.5pt;z-index:251666432;visibility:visible;mso-wrap-style:square;mso-width-percent:0;mso-height-percent:0;mso-wrap-distance-left:9pt;mso-wrap-distance-top:3.6pt;mso-wrap-distance-right:9pt;mso-wrap-distance-bottom:3.6pt;mso-position-horizontal:absolute;mso-position-horizontal-relative:margin;mso-position-vertical:absolute;mso-position-vertical-relative:text;mso-width-percent:0;mso-height-percent:0;mso-width-relative:margin;mso-height-relative:margin;v-text-anchor:top" o:gfxdata="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" fillcolor="#243f60 [1604]" strokecolor="#31849b [2408]">
                 <v:textbox>
@@ -5404,7 +5422,7 @@
               </wp:anchor>
             </w:drawing>
           </mc:Choice>
-          <mc:Fallback>
+          <mc:Fallback xmlns:cx1="http://schemas.microsoft.com/office/drawing/2015/9/8/chartex">
             <w:pict>
               <v:shape w14:anchorId="37476D9C" id="_x0000_s1031" type="#_x0000_t202" style="position:absolute;left:0;text-align:left;margin-left:0;margin-top:37.25pt;width:423pt;height:54pt;z-index:251663360;visibility:visible;mso-wrap-style:square;mso-width-percent:0;mso-height-percent:0;mso-wrap-distance-left:9pt;mso-wrap-distance-top:3.6pt;mso-wrap-distance-right:9pt;mso-wrap-distance-bottom:3.6pt;mso-position-horizontal:left;mso-position-horizontal-relative:margin;mso-position-vertical:absolute;mso-position-vertical-relative:text;mso-width-percent:0;mso-height-percent:0;mso-width-relative:margin;mso-height-relative:margin;v-text-anchor:top" o:gfxdata="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" fillcolor="#243f60 [1604]" strokecolor="#31849b [2408]">
                 <v:textbox>
@@ -5650,7 +5668,7 @@
               </wp:anchor>
             </w:drawing>
           </mc:Choice>
-          <mc:Fallback>
+          <mc:Fallback xmlns:cx1="http://schemas.microsoft.com/office/drawing/2015/9/8/chartex">
             <w:pict>
               <v:shape w14:anchorId="4D593B6D" id="Cuadro de texto 9" o:spid="_x0000_s1032" type="#_x0000_t202" style="position:absolute;left:0;text-align:left;margin-left:0;margin-top:33.2pt;width:423pt;height:25.5pt;z-index:251667456;visibility:visible;mso-wrap-style:square;mso-width-percent:0;mso-height-percent:0;mso-wrap-distance-left:9pt;mso-wrap-distance-top:3.6pt;mso-wrap-distance-right:9pt;mso-wrap-distance-bottom:3.6pt;mso-position-horizontal:left;mso-position-horizontal-relative:margin;mso-position-vertical:absolute;mso-position-vertical-relative:text;mso-width-percent:0;mso-height-percent:0;mso-width-relative:margin;mso-height-relative:margin;v-text-anchor:top" o:gfxdata="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" fillcolor="#243f60 [1604]" strokecolor="#31849b [2408]">
                 <v:textbox>
@@ -5856,7 +5874,7 @@
               </wp:anchor>
             </w:drawing>
           </mc:Choice>
-          <mc:Fallback>
+          <mc:Fallback xmlns:cx1="http://schemas.microsoft.com/office/drawing/2015/9/8/chartex">
             <w:pict>
               <v:shape w14:anchorId="6A0DE355" id="Cuadro de texto 10" o:spid="_x0000_s1033" type="#_x0000_t202" style="position:absolute;left:0;text-align:left;margin-left:0;margin-top:26.1pt;width:423pt;height:25.5pt;z-index:251668480;visibility:visible;mso-wrap-style:square;mso-width-percent:0;mso-height-percent:0;mso-wrap-distance-left:9pt;mso-wrap-distance-top:3.6pt;mso-wrap-distance-right:9pt;mso-wrap-distance-bottom:3.6pt;mso-position-horizontal:absolute;mso-position-horizontal-relative:margin;mso-position-vertical:absolute;mso-position-vertical-relative:text;mso-width-percent:0;mso-height-percent:0;mso-width-relative:margin;mso-height-relative:margin;v-text-anchor:top" o:gfxdata="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" fillcolor="#243f60 [1604]" strokecolor="#31849b [2408]">
                 <v:textbox>
@@ -6058,7 +6076,7 @@
               </wp:anchor>
             </w:drawing>
           </mc:Choice>
-          <mc:Fallback>
+          <mc:Fallback xmlns:cx1="http://schemas.microsoft.com/office/drawing/2015/9/8/chartex">
             <w:pict>
               <v:shape w14:anchorId="24DC7EFF" id="_x0000_s1034" type="#_x0000_t202" style="position:absolute;left:0;text-align:left;margin-left:0;margin-top:26.85pt;width:423pt;height:54pt;z-index:251672576;visibility:visible;mso-wrap-style:square;mso-width-percent:0;mso-height-percent:0;mso-wrap-distance-left:9pt;mso-wrap-distance-top:3.6pt;mso-wrap-distance-right:9pt;mso-wrap-distance-bottom:3.6pt;mso-position-horizontal:absolute;mso-position-horizontal-relative:margin;mso-position-vertical:absolute;mso-position-vertical-relative:text;mso-width-percent:0;mso-height-percent:0;mso-width-relative:margin;mso-height-relative:margin;v-text-anchor:top" o:gfxdata="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" fillcolor="#243f60 [1604]" strokecolor="#31849b [2408]">
                 <v:textbox>
@@ -6339,7 +6357,7 @@
               </wp:anchor>
             </w:drawing>
           </mc:Choice>
-          <mc:Fallback>
+          <mc:Fallback xmlns:cx1="http://schemas.microsoft.com/office/drawing/2015/9/8/chartex">
             <w:pict>
               <v:shape w14:anchorId="4B1A300C" id="Cuadro de texto 12" o:spid="_x0000_s1035" type="#_x0000_t202" style="position:absolute;left:0;text-align:left;margin-left:0;margin-top:40.5pt;width:423pt;height:38.25pt;z-index:251669504;visibility:visible;mso-wrap-style:square;mso-width-percent:0;mso-height-percent:0;mso-wrap-distance-left:9pt;mso-wrap-distance-top:3.6pt;mso-wrap-distance-right:9pt;mso-wrap-distance-bottom:3.6pt;mso-position-horizontal:left;mso-position-horizontal-relative:margin;mso-position-vertical:absolute;mso-position-vertical-relative:text;mso-width-percent:0;mso-height-percent:0;mso-width-relative:margin;mso-height-relative:margin;v-text-anchor:top" o:gfxdata="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" fillcolor="#243f60 [1604]" strokecolor="#31849b [2408]">
                 <v:textbox>
@@ -6430,161 +6448,700 @@
         </w:rPr>
         <w:t>, absorbimos los cambios de la rama Desarrollo.</w:t>
       </w:r>
-    </w:p>
-    <w:p>
-      <w:pPr>
-        <w:rPr>
-          <w:rFonts w:asciiTheme="minorHAnsi" w:hAnsiTheme="minorHAnsi"/>
-        </w:rPr>
-      </w:pPr>
-    </w:p>
-    <w:p>
-      <w:pPr>
-        <w:ind w:firstLine="360"/>
-        <w:jc w:val="both"/>
-      </w:pPr>
-    </w:p>
-    <w:p>
-      <w:pPr>
-        <w:ind w:firstLine="360"/>
-        <w:jc w:val="both"/>
-      </w:pPr>
-    </w:p>
-    <w:p>
-      <w:pPr>
-        <w:ind w:firstLine="360"/>
-        <w:jc w:val="both"/>
-      </w:pPr>
-    </w:p>
-    <w:p>
-      <w:pPr>
-        <w:ind w:firstLine="360"/>
-        <w:jc w:val="both"/>
-      </w:pPr>
-    </w:p>
-    <w:p>
-      <w:pPr>
-        <w:ind w:firstLine="360"/>
-        <w:jc w:val="both"/>
-      </w:pPr>
-    </w:p>
-    <w:p>
-      <w:pPr>
-        <w:ind w:firstLine="360"/>
-        <w:jc w:val="both"/>
-      </w:pPr>
-    </w:p>
-    <w:p>
-      <w:pPr>
-        <w:ind w:firstLine="360"/>
-        <w:jc w:val="both"/>
-      </w:pPr>
-    </w:p>
-    <w:p>
-      <w:pPr>
-        <w:ind w:firstLine="360"/>
-        <w:jc w:val="both"/>
-      </w:pPr>
-    </w:p>
-    <w:p>
-      <w:pPr>
-        <w:ind w:firstLine="360"/>
-        <w:jc w:val="both"/>
-      </w:pPr>
-    </w:p>
-    <w:p>
-      <w:pPr>
-        <w:ind w:firstLine="360"/>
-        <w:jc w:val="both"/>
-      </w:pPr>
-    </w:p>
-    <w:p>
-      <w:pPr>
-        <w:ind w:firstLine="360"/>
-        <w:jc w:val="both"/>
-      </w:pPr>
-    </w:p>
-    <w:p>
-      <w:pPr>
-        <w:ind w:firstLine="360"/>
-        <w:jc w:val="both"/>
-      </w:pPr>
-    </w:p>
-    <w:p>
-      <w:pPr>
-        <w:ind w:firstLine="360"/>
-        <w:jc w:val="both"/>
-      </w:pPr>
-    </w:p>
-    <w:p>
-      <w:pPr>
-        <w:ind w:firstLine="360"/>
-        <w:jc w:val="both"/>
-      </w:pPr>
-    </w:p>
-    <w:p>
-      <w:pPr>
-        <w:ind w:firstLine="360"/>
-        <w:jc w:val="both"/>
-      </w:pPr>
-    </w:p>
-    <w:p>
-      <w:pPr>
-        <w:ind w:firstLine="360"/>
-        <w:jc w:val="both"/>
-      </w:pPr>
-    </w:p>
-    <w:p>
-      <w:pPr>
-        <w:ind w:firstLine="360"/>
-        <w:jc w:val="both"/>
-      </w:pPr>
-    </w:p>
-    <w:p>
-      <w:pPr>
-        <w:ind w:firstLine="360"/>
-        <w:jc w:val="both"/>
-      </w:pPr>
-    </w:p>
-    <w:p>
-      <w:pPr>
-        <w:ind w:firstLine="360"/>
-        <w:jc w:val="both"/>
-      </w:pPr>
-    </w:p>
-    <w:p>
-      <w:pPr>
-        <w:ind w:firstLine="360"/>
-        <w:jc w:val="both"/>
-      </w:pPr>
-    </w:p>
-    <w:p>
-      <w:pPr>
-        <w:ind w:firstLine="360"/>
-        <w:jc w:val="both"/>
-      </w:pPr>
-    </w:p>
-    <w:p>
-      <w:pPr>
-        <w:ind w:firstLine="360"/>
-        <w:jc w:val="both"/>
-      </w:pPr>
-    </w:p>
-    <w:p>
-      <w:pPr>
-        <w:ind w:firstLine="360"/>
-        <w:jc w:val="both"/>
-      </w:pPr>
-    </w:p>
-    <w:p>
-      <w:pPr>
-        <w:ind w:firstLine="360"/>
-        <w:jc w:val="both"/>
-      </w:pPr>
-    </w:p>
-    <w:p>
-      <w:pPr>
-        <w:ind w:firstLine="360"/>
+      <w:r>
+        <w:rPr>
+          <w:rFonts w:asciiTheme="minorHAnsi" w:hAnsiTheme="minorHAnsi"/>
+        </w:rPr>
+        <w:t xml:space="preserve"> Una vez mezclado nuestras ramas, y en caso de que no haya conflictos, podemos eliminar la rama Desarrollo por que no vamos a necesitarla más</w:t>
+      </w:r>
+      <w:r>
+        <w:rPr>
+          <w:rFonts w:asciiTheme="minorHAnsi" w:hAnsiTheme="minorHAnsi"/>
+        </w:rPr>
+        <w:t xml:space="preserve"> con el siguiente comando:</w:t>
+      </w:r>
+    </w:p>
+    <w:p>
+      <w:pPr>
+        <w:jc w:val="both"/>
+        <w:rPr>
+          <w:rFonts w:asciiTheme="minorHAnsi" w:hAnsiTheme="minorHAnsi"/>
+        </w:rPr>
+      </w:pPr>
+      <w:r>
+        <w:rPr>
+          <w:rFonts w:asciiTheme="minorHAnsi" w:hAnsiTheme="minorHAnsi"/>
+          <w:b/>
+          <w:noProof/>
+          <w:color w:val="FF0000"/>
+        </w:rPr>
+        <mc:AlternateContent>
+          <mc:Choice Requires="wps">
+            <w:drawing>
+              <wp:anchor distT="45720" distB="45720" distL="114300" distR="114300" simplePos="0" relativeHeight="251674624" behindDoc="0" locked="0" layoutInCell="1" allowOverlap="1" wp14:anchorId="02EB0E54" wp14:editId="0E915F05">
+                <wp:simplePos x="0" y="0"/>
+                <wp:positionH relativeFrom="margin">
+                  <wp:posOffset>0</wp:posOffset>
+                </wp:positionH>
+                <wp:positionV relativeFrom="paragraph">
+                  <wp:posOffset>241300</wp:posOffset>
+                </wp:positionV>
+                <wp:extent cx="5372100" cy="323850"/>
+                <wp:effectExtent l="0" t="0" r="19050" b="19050"/>
+                <wp:wrapSquare wrapText="bothSides"/>
+                <wp:docPr id="13" name="Cuadro de texto 13"/>
+                <wp:cNvGraphicFramePr>
+                  <a:graphicFrameLocks xmlns:a="http://schemas.openxmlformats.org/drawingml/2006/main"/>
+                </wp:cNvGraphicFramePr>
+                <a:graphic xmlns:a="http://schemas.openxmlformats.org/drawingml/2006/main">
+                  <a:graphicData uri="http://schemas.microsoft.com/office/word/2010/wordprocessingShape">
+                    <wps:wsp>
+                      <wps:cNvSpPr txBox="1">
+                        <a:spLocks noChangeArrowheads="1"/>
+                      </wps:cNvSpPr>
+                      <wps:spPr bwMode="auto">
+                        <a:xfrm>
+                          <a:off x="0" y="0"/>
+                          <a:ext cx="5372100" cy="323850"/>
+                        </a:xfrm>
+                        <a:prstGeom prst="rect">
+                          <a:avLst/>
+                        </a:prstGeom>
+                        <a:solidFill>
+                          <a:schemeClr val="accent1">
+                            <a:lumMod val="50000"/>
+                          </a:schemeClr>
+                        </a:solidFill>
+                        <a:ln w="9525">
+                          <a:solidFill>
+                            <a:schemeClr val="accent5">
+                              <a:lumMod val="75000"/>
+                            </a:schemeClr>
+                          </a:solidFill>
+                          <a:miter lim="800000"/>
+                          <a:headEnd/>
+                          <a:tailEnd/>
+                        </a:ln>
+                      </wps:spPr>
+                      <wps:txbx>
+                        <w:txbxContent>
+                          <w:p>
+                            <w:pPr>
+                              <w:spacing w:line="120" w:lineRule="atLeast"/>
+                              <w:rPr>
+                                <w:rFonts w:ascii="Consolas" w:hAnsi="Consolas"/>
+                                <w:color w:val="FFFFFF" w:themeColor="background1"/>
+                              </w:rPr>
+                            </w:pPr>
+                            <w:r>
+                              <w:rPr>
+                                <w:rFonts w:ascii="Consolas" w:hAnsi="Consolas"/>
+                                <w:color w:val="FFFFFF" w:themeColor="background1"/>
+                              </w:rPr>
+                              <w:t>$ git branch –d Desarrollo</w:t>
+                            </w:r>
+                          </w:p>
+                        </w:txbxContent>
+                      </wps:txbx>
+                      <wps:bodyPr rot="0" vert="horz" wrap="square" lIns="91440" tIns="45720" rIns="91440" bIns="45720" anchor="t" anchorCtr="0">
+                        <a:noAutofit/>
+                      </wps:bodyPr>
+                    </wps:wsp>
+                  </a:graphicData>
+                </a:graphic>
+                <wp14:sizeRelH relativeFrom="margin">
+                  <wp14:pctWidth>0</wp14:pctWidth>
+                </wp14:sizeRelH>
+                <wp14:sizeRelV relativeFrom="margin">
+                  <wp14:pctHeight>0</wp14:pctHeight>
+                </wp14:sizeRelV>
+              </wp:anchor>
+            </w:drawing>
+          </mc:Choice>
+          <mc:Fallback>
+            <w:pict>
+              <v:shapetype w14:anchorId="02EB0E54" id="_x0000_t202" coordsize="21600,21600" o:spt="202" path="m,l,21600r21600,l21600,xe">
+                <v:stroke joinstyle="miter"/>
+                <v:path gradientshapeok="t" o:connecttype="rect"/>
+              </v:shapetype>
+              <v:shape id="Cuadro de texto 13" o:spid="_x0000_s1036" type="#_x0000_t202" style="position:absolute;left:0;text-align:left;margin-left:0;margin-top:19pt;width:423pt;height:25.5pt;z-index:251674624;visibility:visible;mso-wrap-style:square;mso-width-percent:0;mso-height-percent:0;mso-wrap-distance-left:9pt;mso-wrap-distance-top:3.6pt;mso-wrap-distance-right:9pt;mso-wrap-distance-bottom:3.6pt;mso-position-horizontal:absolute;mso-position-horizontal-relative:margin;mso-position-vertical:absolute;mso-position-vertical-relative:text;mso-width-percent:0;mso-height-percent:0;mso-width-relative:margin;mso-height-relative:margin;v-text-anchor:top" o:gfxdata="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" fillcolor="#243f60 [1604]" strokecolor="#31849b [2408]">
+                <v:textbox>
+                  <w:txbxContent>
+                    <w:p>
+                      <w:pPr>
+                        <w:spacing w:line="120" w:lineRule="atLeast"/>
+                        <w:rPr>
+                          <w:rFonts w:ascii="Consolas" w:hAnsi="Consolas"/>
+                          <w:color w:val="FFFFFF" w:themeColor="background1"/>
+                        </w:rPr>
+                      </w:pPr>
+                      <w:r>
+                        <w:rPr>
+                          <w:rFonts w:ascii="Consolas" w:hAnsi="Consolas"/>
+                          <w:color w:val="FFFFFF" w:themeColor="background1"/>
+                        </w:rPr>
+                        <w:t xml:space="preserve">$ git </w:t>
+                      </w:r>
+                      <w:r>
+                        <w:rPr>
+                          <w:rFonts w:ascii="Consolas" w:hAnsi="Consolas"/>
+                          <w:color w:val="FFFFFF" w:themeColor="background1"/>
+                        </w:rPr>
+                        <w:t>branch –d</w:t>
+                      </w:r>
+                      <w:r>
+                        <w:rPr>
+                          <w:rFonts w:ascii="Consolas" w:hAnsi="Consolas"/>
+                          <w:color w:val="FFFFFF" w:themeColor="background1"/>
+                        </w:rPr>
+                        <w:t xml:space="preserve"> Desarrollo</w:t>
+                      </w:r>
+                    </w:p>
+                  </w:txbxContent>
+                </v:textbox>
+                <w10:wrap type="square" anchorx="margin"/>
+              </v:shape>
+            </w:pict>
+          </mc:Fallback>
+        </mc:AlternateContent>
+      </w:r>
+    </w:p>
+    <w:p>
+      <w:pPr>
+        <w:rPr>
+          <w:rFonts w:asciiTheme="minorHAnsi" w:hAnsiTheme="minorHAnsi"/>
+        </w:rPr>
+      </w:pPr>
+    </w:p>
+    <w:p>
+      <w:pPr>
+        <w:rPr>
+          <w:rFonts w:asciiTheme="minorHAnsi" w:hAnsiTheme="minorHAnsi"/>
+        </w:rPr>
+      </w:pPr>
+      <w:r>
+        <w:rPr>
+          <w:rFonts w:asciiTheme="minorHAnsi" w:hAnsiTheme="minorHAnsi"/>
+        </w:rPr>
+        <w:t>Ahora, después que el merge se realiza con éxito en nuestro repositorio puede darse dos posibles casos: un fast-forward (merge de avance rápido) o un 3 way merge (merge a tres bandas).</w:t>
+      </w:r>
+    </w:p>
+    <w:p>
+      <w:pPr>
+        <w:rPr>
+          <w:rFonts w:asciiTheme="minorHAnsi" w:hAnsiTheme="minorHAnsi"/>
+        </w:rPr>
+      </w:pPr>
+    </w:p>
+    <w:p>
+      <w:pPr>
+        <w:rPr>
+          <w:rFonts w:asciiTheme="minorHAnsi" w:hAnsiTheme="minorHAnsi"/>
+        </w:rPr>
+      </w:pPr>
+      <w:r>
+        <w:rPr>
+          <w:rFonts w:asciiTheme="minorHAnsi" w:hAnsiTheme="minorHAnsi"/>
+        </w:rPr>
+        <w:t xml:space="preserve">Un </w:t>
+      </w:r>
+      <w:r>
+        <w:rPr>
+          <w:rFonts w:ascii="Consolas" w:hAnsi="Consolas"/>
+          <w:b/>
+        </w:rPr>
+        <w:t>fast-forward merge</w:t>
+      </w:r>
+      <w:r>
+        <w:rPr>
+          <w:rFonts w:asciiTheme="minorHAnsi" w:hAnsiTheme="minorHAnsi"/>
+        </w:rPr>
+        <w:t xml:space="preserve"> es cuando al momento de hacer merge con la rama master no se ha añadido ningún commit luego de crear Desarrollo, es decir que el Head de master es el antepasado de la rama Desarrollo</w:t>
+      </w:r>
+      <w:r>
+        <w:rPr>
+          <w:rFonts w:asciiTheme="minorHAnsi" w:hAnsiTheme="minorHAnsi"/>
+        </w:rPr>
+        <w:t>. Por lo tanto, en este caso no se genera un nuevo commit para agregar los commits de la rama Desarrollo, en vez de ello, el Head de master se actualiza al Head de la rama Desarrollo, sin crear un commit de merge adicional, de allí su nombre, fast-forward o avance rápido</w:t>
+      </w:r>
+      <w:r>
+        <w:rPr>
+          <w:rFonts w:asciiTheme="minorHAnsi" w:hAnsiTheme="minorHAnsi"/>
+        </w:rPr>
+        <w:t>, como se muestra en la imagen:</w:t>
+      </w:r>
+    </w:p>
+    <w:p>
+      <w:pPr>
+        <w:jc w:val="center"/>
+      </w:pPr>
+      <w:r>
+        <w:rPr>
+          <w:noProof/>
+        </w:rPr>
+        <w:drawing>
+          <wp:inline distT="0" distB="0" distL="0" distR="0">
+            <wp:extent cx="4293235" cy="1605064"/>
+            <wp:effectExtent l="0" t="0" r="0" b="0"/>
+            <wp:docPr id="14" name="Imagen 14"/>
+            <wp:cNvGraphicFramePr>
+              <a:graphicFrameLocks xmlns:a="http://schemas.openxmlformats.org/drawingml/2006/main" noChangeAspect="1"/>
+            </wp:cNvGraphicFramePr>
+            <a:graphic xmlns:a="http://schemas.openxmlformats.org/drawingml/2006/main">
+              <a:graphicData uri="http://schemas.openxmlformats.org/drawingml/2006/picture">
+                <pic:pic xmlns:pic="http://schemas.openxmlformats.org/drawingml/2006/picture">
+                  <pic:nvPicPr>
+                    <pic:cNvPr id="14" name="fast-forward-merge.png"/>
+                    <pic:cNvPicPr/>
+                  </pic:nvPicPr>
+                  <pic:blipFill>
+                    <a:blip r:embed="rId9">
+                      <a:extLst>
+                        <a:ext uri="{28A0092B-C50C-407E-A947-70E740481C1C}">
+                          <a14:useLocalDpi xmlns:a14="http://schemas.microsoft.com/office/drawing/2010/main" val="0"/>
+                        </a:ext>
+                      </a:extLst>
+                    </a:blip>
+                    <a:stretch>
+                      <a:fillRect/>
+                    </a:stretch>
+                  </pic:blipFill>
+                  <pic:spPr>
+                    <a:xfrm>
+                      <a:off x="0" y="0"/>
+                      <a:ext cx="4523390" cy="1691109"/>
+                    </a:xfrm>
+                    <a:prstGeom prst="rect">
+                      <a:avLst/>
+                    </a:prstGeom>
+                  </pic:spPr>
+                </pic:pic>
+              </a:graphicData>
+            </a:graphic>
+          </wp:inline>
+        </w:drawing>
+      </w:r>
+    </w:p>
+    <w:p>
+      <w:pPr>
+        <w:jc w:val="both"/>
+        <w:rPr>
+          <w:rFonts w:asciiTheme="minorHAnsi" w:hAnsiTheme="minorHAnsi"/>
+        </w:rPr>
+      </w:pPr>
+      <w:r>
+        <w:rPr>
+          <w:rFonts w:asciiTheme="minorHAnsi" w:hAnsiTheme="minorHAnsi"/>
+        </w:rPr>
+        <w:lastRenderedPageBreak/>
+        <w:t>Pero si realmente queremos que se genere un commit al hacer merge para documentar o dejar</w:t>
+      </w:r>
+      <w:r>
+        <w:rPr>
+          <w:rFonts w:asciiTheme="minorHAnsi" w:hAnsiTheme="minorHAnsi"/>
+        </w:rPr>
+        <w:t xml:space="preserve"> constancia que se hizo merge de otra rama en master debemos usar la opción   </w:t>
+      </w:r>
+      <w:r>
+        <w:rPr>
+          <w:rFonts w:ascii="Consolas" w:hAnsi="Consolas"/>
+          <w:b/>
+        </w:rPr>
+        <w:t>--</w:t>
+      </w:r>
+      <w:r>
+        <w:rPr>
+          <w:rFonts w:ascii="Consolas" w:hAnsi="Consolas"/>
+          <w:b/>
+        </w:rPr>
+        <w:t>no-ff</w:t>
+      </w:r>
+      <w:r>
+        <w:rPr>
+          <w:rFonts w:asciiTheme="minorHAnsi" w:hAnsiTheme="minorHAnsi"/>
+        </w:rPr>
+        <w:t>, es decir</w:t>
+      </w:r>
+    </w:p>
+    <w:p>
+      <w:pPr>
+        <w:jc w:val="both"/>
+      </w:pPr>
+      <w:r>
+        <w:rPr>
+          <w:rFonts w:asciiTheme="minorHAnsi" w:hAnsiTheme="minorHAnsi"/>
+          <w:b/>
+          <w:noProof/>
+          <w:color w:val="FF0000"/>
+        </w:rPr>
+        <mc:AlternateContent>
+          <mc:Choice Requires="wps">
+            <w:drawing>
+              <wp:anchor distT="45720" distB="45720" distL="114300" distR="114300" simplePos="0" relativeHeight="251676672" behindDoc="0" locked="0" layoutInCell="1" allowOverlap="1" wp14:anchorId="2E5DCAC5" wp14:editId="5F38A348">
+                <wp:simplePos x="0" y="0"/>
+                <wp:positionH relativeFrom="margin">
+                  <wp:posOffset>0</wp:posOffset>
+                </wp:positionH>
+                <wp:positionV relativeFrom="paragraph">
+                  <wp:posOffset>220345</wp:posOffset>
+                </wp:positionV>
+                <wp:extent cx="5372100" cy="323850"/>
+                <wp:effectExtent l="0" t="0" r="19050" b="19050"/>
+                <wp:wrapSquare wrapText="bothSides"/>
+                <wp:docPr id="15" name="Cuadro de texto 15"/>
+                <wp:cNvGraphicFramePr>
+                  <a:graphicFrameLocks xmlns:a="http://schemas.openxmlformats.org/drawingml/2006/main"/>
+                </wp:cNvGraphicFramePr>
+                <a:graphic xmlns:a="http://schemas.openxmlformats.org/drawingml/2006/main">
+                  <a:graphicData uri="http://schemas.microsoft.com/office/word/2010/wordprocessingShape">
+                    <wps:wsp>
+                      <wps:cNvSpPr txBox="1">
+                        <a:spLocks noChangeArrowheads="1"/>
+                      </wps:cNvSpPr>
+                      <wps:spPr bwMode="auto">
+                        <a:xfrm>
+                          <a:off x="0" y="0"/>
+                          <a:ext cx="5372100" cy="323850"/>
+                        </a:xfrm>
+                        <a:prstGeom prst="rect">
+                          <a:avLst/>
+                        </a:prstGeom>
+                        <a:solidFill>
+                          <a:schemeClr val="accent1">
+                            <a:lumMod val="50000"/>
+                          </a:schemeClr>
+                        </a:solidFill>
+                        <a:ln w="9525">
+                          <a:solidFill>
+                            <a:schemeClr val="accent5">
+                              <a:lumMod val="75000"/>
+                            </a:schemeClr>
+                          </a:solidFill>
+                          <a:miter lim="800000"/>
+                          <a:headEnd/>
+                          <a:tailEnd/>
+                        </a:ln>
+                      </wps:spPr>
+                      <wps:txbx>
+                        <w:txbxContent>
+                          <w:p>
+                            <w:pPr>
+                              <w:spacing w:line="120" w:lineRule="atLeast"/>
+                              <w:rPr>
+                                <w:rFonts w:ascii="Consolas" w:hAnsi="Consolas"/>
+                                <w:color w:val="FFFFFF" w:themeColor="background1"/>
+                              </w:rPr>
+                            </w:pPr>
+                            <w:r>
+                              <w:rPr>
+                                <w:rFonts w:ascii="Consolas" w:hAnsi="Consolas"/>
+                                <w:color w:val="FFFFFF" w:themeColor="background1"/>
+                              </w:rPr>
+                              <w:t>$</w:t>
+                            </w:r>
+                            <w:r>
+                              <w:rPr>
+                                <w:rFonts w:ascii="Consolas" w:hAnsi="Consolas"/>
+                                <w:color w:val="FFFFFF" w:themeColor="background1"/>
+                              </w:rPr>
+                              <w:t xml:space="preserve"> git merge --</w:t>
+                            </w:r>
+                            <w:r>
+                              <w:rPr>
+                                <w:rFonts w:ascii="Consolas" w:hAnsi="Consolas"/>
+                                <w:color w:val="FFFFFF" w:themeColor="background1"/>
+                              </w:rPr>
+                              <w:t>no-ff Desarrollo</w:t>
+                            </w:r>
+                          </w:p>
+                        </w:txbxContent>
+                      </wps:txbx>
+                      <wps:bodyPr rot="0" vert="horz" wrap="square" lIns="91440" tIns="45720" rIns="91440" bIns="45720" anchor="t" anchorCtr="0">
+                        <a:noAutofit/>
+                      </wps:bodyPr>
+                    </wps:wsp>
+                  </a:graphicData>
+                </a:graphic>
+                <wp14:sizeRelH relativeFrom="margin">
+                  <wp14:pctWidth>0</wp14:pctWidth>
+                </wp14:sizeRelH>
+                <wp14:sizeRelV relativeFrom="margin">
+                  <wp14:pctHeight>0</wp14:pctHeight>
+                </wp14:sizeRelV>
+              </wp:anchor>
+            </w:drawing>
+          </mc:Choice>
+          <mc:Fallback>
+            <w:pict>
+              <v:shapetype w14:anchorId="2E5DCAC5" id="_x0000_t202" coordsize="21600,21600" o:spt="202" path="m,l,21600r21600,l21600,xe">
+                <v:stroke joinstyle="miter"/>
+                <v:path gradientshapeok="t" o:connecttype="rect"/>
+              </v:shapetype>
+              <v:shape id="Cuadro de texto 15" o:spid="_x0000_s1037" type="#_x0000_t202" style="position:absolute;left:0;text-align:left;margin-left:0;margin-top:17.35pt;width:423pt;height:25.5pt;z-index:251676672;visibility:visible;mso-wrap-style:square;mso-width-percent:0;mso-height-percent:0;mso-wrap-distance-left:9pt;mso-wrap-distance-top:3.6pt;mso-wrap-distance-right:9pt;mso-wrap-distance-bottom:3.6pt;mso-position-horizontal:absolute;mso-position-horizontal-relative:margin;mso-position-vertical:absolute;mso-position-vertical-relative:text;mso-width-percent:0;mso-height-percent:0;mso-width-relative:margin;mso-height-relative:margin;v-text-anchor:top" o:gfxdata="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" fillcolor="#243f60 [1604]" strokecolor="#31849b [2408]">
+                <v:textbox>
+                  <w:txbxContent>
+                    <w:p>
+                      <w:pPr>
+                        <w:spacing w:line="120" w:lineRule="atLeast"/>
+                        <w:rPr>
+                          <w:rFonts w:ascii="Consolas" w:hAnsi="Consolas"/>
+                          <w:color w:val="FFFFFF" w:themeColor="background1"/>
+                        </w:rPr>
+                      </w:pPr>
+                      <w:r>
+                        <w:rPr>
+                          <w:rFonts w:ascii="Consolas" w:hAnsi="Consolas"/>
+                          <w:color w:val="FFFFFF" w:themeColor="background1"/>
+                        </w:rPr>
+                        <w:t>$</w:t>
+                      </w:r>
+                      <w:r>
+                        <w:rPr>
+                          <w:rFonts w:ascii="Consolas" w:hAnsi="Consolas"/>
+                          <w:color w:val="FFFFFF" w:themeColor="background1"/>
+                        </w:rPr>
+                        <w:t xml:space="preserve"> git merge --</w:t>
+                      </w:r>
+                      <w:r>
+                        <w:rPr>
+                          <w:rFonts w:ascii="Consolas" w:hAnsi="Consolas"/>
+                          <w:color w:val="FFFFFF" w:themeColor="background1"/>
+                        </w:rPr>
+                        <w:t>no-ff Desarrollo</w:t>
+                      </w:r>
+                    </w:p>
+                  </w:txbxContent>
+                </v:textbox>
+                <w10:wrap type="square" anchorx="margin"/>
+              </v:shape>
+            </w:pict>
+          </mc:Fallback>
+        </mc:AlternateContent>
+      </w:r>
+    </w:p>
+    <w:p>
+      <w:pPr>
+        <w:jc w:val="both"/>
+        <w:rPr>
+          <w:rFonts w:ascii="Consolas" w:hAnsi="Consolas"/>
+        </w:rPr>
+      </w:pPr>
+      <w:r>
+        <w:rPr>
+          <w:rFonts w:ascii="Consolas" w:hAnsi="Consolas"/>
+        </w:rPr>
+        <w:t>Quedando la rama master de esta manera:</w:t>
+      </w:r>
+    </w:p>
+    <w:p>
+      <w:pPr>
+        <w:jc w:val="both"/>
+      </w:pPr>
+    </w:p>
+    <w:p>
+      <w:pPr>
+        <w:jc w:val="center"/>
+      </w:pPr>
+      <w:r>
+        <w:rPr>
+          <w:noProof/>
+        </w:rPr>
+        <w:drawing>
+          <wp:inline distT="0" distB="0" distL="0" distR="0">
+            <wp:extent cx="4294800" cy="1666800"/>
+            <wp:effectExtent l="0" t="0" r="0" b="0"/>
+            <wp:docPr id="17" name="Imagen 17"/>
+            <wp:cNvGraphicFramePr>
+              <a:graphicFrameLocks xmlns:a="http://schemas.openxmlformats.org/drawingml/2006/main" noChangeAspect="1"/>
+            </wp:cNvGraphicFramePr>
+            <a:graphic xmlns:a="http://schemas.openxmlformats.org/drawingml/2006/main">
+              <a:graphicData uri="http://schemas.openxmlformats.org/drawingml/2006/picture">
+                <pic:pic xmlns:pic="http://schemas.openxmlformats.org/drawingml/2006/picture">
+                  <pic:nvPicPr>
+                    <pic:cNvPr id="17" name="git-merge-no-ff.png"/>
+                    <pic:cNvPicPr/>
+                  </pic:nvPicPr>
+                  <pic:blipFill>
+                    <a:blip r:embed="rId10">
+                      <a:extLst>
+                        <a:ext uri="{28A0092B-C50C-407E-A947-70E740481C1C}">
+                          <a14:useLocalDpi xmlns:a14="http://schemas.microsoft.com/office/drawing/2010/main" val="0"/>
+                        </a:ext>
+                      </a:extLst>
+                    </a:blip>
+                    <a:stretch>
+                      <a:fillRect/>
+                    </a:stretch>
+                  </pic:blipFill>
+                  <pic:spPr>
+                    <a:xfrm>
+                      <a:off x="0" y="0"/>
+                      <a:ext cx="4294800" cy="1666800"/>
+                    </a:xfrm>
+                    <a:prstGeom prst="rect">
+                      <a:avLst/>
+                    </a:prstGeom>
+                  </pic:spPr>
+                </pic:pic>
+              </a:graphicData>
+            </a:graphic>
+          </wp:inline>
+        </w:drawing>
+      </w:r>
+    </w:p>
+    <w:p>
+      <w:pPr>
+        <w:jc w:val="both"/>
+      </w:pPr>
+    </w:p>
+    <w:p>
+      <w:pPr>
+        <w:jc w:val="both"/>
+        <w:rPr>
+          <w:rFonts w:asciiTheme="minorHAnsi" w:hAnsiTheme="minorHAnsi"/>
+        </w:rPr>
+      </w:pPr>
+      <w:r>
+        <w:rPr>
+          <w:rFonts w:asciiTheme="minorHAnsi" w:hAnsiTheme="minorHAnsi"/>
+        </w:rPr>
+        <w:t xml:space="preserve">Por otro </w:t>
+      </w:r>
+      <w:r>
+        <w:rPr>
+          <w:rFonts w:asciiTheme="minorHAnsi" w:hAnsiTheme="minorHAnsi"/>
+        </w:rPr>
+        <w:t>lado,</w:t>
+      </w:r>
+      <w:r>
+        <w:rPr>
+          <w:rFonts w:asciiTheme="minorHAnsi" w:hAnsiTheme="minorHAnsi"/>
+        </w:rPr>
+        <w:t xml:space="preserve"> si la rama master ha divergido después de haber creado la rama Desarrollo ya no es posible un fast-forward merge, debido a que el commit de la rama donde actualmente se está (master) no es un antepasado directo de la rama a fusionar (Desarrollo) por tanto, Git realiza un merge a tres bandas</w:t>
+      </w:r>
+      <w:r>
+        <w:rPr>
+          <w:rFonts w:asciiTheme="minorHAnsi" w:hAnsiTheme="minorHAnsi"/>
+        </w:rPr>
+        <w:t>, es decir, que genera un commit para fusionar las dos ramas, tomando en cuenta el Head de cada una de ellas y el antepasado común de las dos:</w:t>
+      </w:r>
+    </w:p>
+    <w:p>
+      <w:pPr>
+        <w:jc w:val="both"/>
+        <w:rPr>
+          <w:rFonts w:asciiTheme="minorHAnsi" w:hAnsiTheme="minorHAnsi"/>
+        </w:rPr>
+      </w:pPr>
+    </w:p>
+    <w:p>
+      <w:pPr>
+        <w:jc w:val="both"/>
+      </w:pPr>
+    </w:p>
+    <w:p>
+      <w:pPr>
+        <w:jc w:val="center"/>
+      </w:pPr>
+      <w:r>
+        <w:rPr>
+          <w:noProof/>
+        </w:rPr>
+        <w:drawing>
+          <wp:inline distT="0" distB="0" distL="0" distR="0">
+            <wp:extent cx="4294800" cy="1666800"/>
+            <wp:effectExtent l="0" t="0" r="0" b="0"/>
+            <wp:docPr id="18" name="Imagen 18"/>
+            <wp:cNvGraphicFramePr>
+              <a:graphicFrameLocks xmlns:a="http://schemas.openxmlformats.org/drawingml/2006/main" noChangeAspect="1"/>
+            </wp:cNvGraphicFramePr>
+            <a:graphic xmlns:a="http://schemas.openxmlformats.org/drawingml/2006/main">
+              <a:graphicData uri="http://schemas.openxmlformats.org/drawingml/2006/picture">
+                <pic:pic xmlns:pic="http://schemas.openxmlformats.org/drawingml/2006/picture">
+                  <pic:nvPicPr>
+                    <pic:cNvPr id="18" name="3-way-merge.png"/>
+                    <pic:cNvPicPr/>
+                  </pic:nvPicPr>
+                  <pic:blipFill>
+                    <a:blip r:embed="rId11">
+                      <a:extLst>
+                        <a:ext uri="{28A0092B-C50C-407E-A947-70E740481C1C}">
+                          <a14:useLocalDpi xmlns:a14="http://schemas.microsoft.com/office/drawing/2010/main" val="0"/>
+                        </a:ext>
+                      </a:extLst>
+                    </a:blip>
+                    <a:stretch>
+                      <a:fillRect/>
+                    </a:stretch>
+                  </pic:blipFill>
+                  <pic:spPr>
+                    <a:xfrm>
+                      <a:off x="0" y="0"/>
+                      <a:ext cx="4294800" cy="1666800"/>
+                    </a:xfrm>
+                    <a:prstGeom prst="rect">
+                      <a:avLst/>
+                    </a:prstGeom>
+                  </pic:spPr>
+                </pic:pic>
+              </a:graphicData>
+            </a:graphic>
+          </wp:inline>
+        </w:drawing>
+      </w:r>
+    </w:p>
+    <w:p>
+      <w:pPr>
+        <w:jc w:val="both"/>
+      </w:pPr>
+    </w:p>
+    <w:p>
+      <w:pPr>
+        <w:jc w:val="both"/>
+      </w:pPr>
+    </w:p>
+    <w:p>
+      <w:pPr>
+        <w:jc w:val="both"/>
+      </w:pPr>
+    </w:p>
+    <w:p>
+      <w:pPr>
+        <w:jc w:val="both"/>
+      </w:pPr>
+    </w:p>
+    <w:p>
+      <w:pPr>
+        <w:jc w:val="both"/>
+      </w:pPr>
+    </w:p>
+    <w:p>
+      <w:pPr>
+        <w:jc w:val="both"/>
+      </w:pPr>
+    </w:p>
+    <w:p>
+      <w:pPr>
+        <w:jc w:val="both"/>
+      </w:pPr>
+    </w:p>
+    <w:p>
+      <w:pPr>
+        <w:jc w:val="both"/>
+      </w:pPr>
+    </w:p>
+    <w:p>
+      <w:pPr>
+        <w:jc w:val="both"/>
+      </w:pPr>
+    </w:p>
+    <w:p>
+      <w:pPr>
+        <w:jc w:val="both"/>
+      </w:pPr>
+    </w:p>
+    <w:p>
+      <w:pPr>
         <w:jc w:val="both"/>
       </w:pPr>
     </w:p>
@@ -7197,7 +7754,7 @@
           <w:rFonts w:asciiTheme="minorHAnsi" w:hAnsiTheme="minorHAnsi"/>
         </w:rPr>
       </w:pPr>
-      <w:hyperlink r:id="rId9" w:history="1">
+      <w:hyperlink r:id="rId12" w:history="1">
         <w:r>
           <w:rPr>
             <w:rStyle w:val="Hipervnculo"/>
@@ -7219,7 +7776,7 @@
           <w:rFonts w:asciiTheme="minorHAnsi" w:hAnsiTheme="minorHAnsi"/>
         </w:rPr>
       </w:pPr>
-      <w:hyperlink r:id="rId10" w:history="1">
+      <w:hyperlink r:id="rId13" w:history="1">
         <w:r>
           <w:rPr>
             <w:rStyle w:val="Hipervnculo"/>
@@ -7241,7 +7798,7 @@
           <w:rFonts w:asciiTheme="minorHAnsi" w:hAnsiTheme="minorHAnsi"/>
         </w:rPr>
       </w:pPr>
-      <w:hyperlink r:id="rId11" w:history="1">
+      <w:hyperlink r:id="rId14" w:history="1">
         <w:r>
           <w:rPr>
             <w:rStyle w:val="Hipervnculo"/>
@@ -7277,7 +7834,7 @@
 </file>
 
 <file path=word/endnotes.xml><?xml version="1.0" encoding="utf-8"?>
-<w:endnotes xmlns:wpc="http://schemas.microsoft.com/office/word/2010/wordprocessingCanvas" xmlns:cx="http://schemas.microsoft.com/office/drawing/2014/chartex" xmlns:cx1="http://schemas.microsoft.com/office/drawing/2015/9/8/chartex" xmlns:mc="http://schemas.openxmlformats.org/markup-compatibility/2006" xmlns:o="urn:schemas-microsoft-com:office:office" xmlns:r="http://schemas.openxmlformats.org/officeDocument/2006/relationships" xmlns:m="http://schemas.openxmlformats.org/officeDocument/2006/math" xmlns:v="urn:schemas-microsoft-com:vml" xmlns:wp14="http://schemas.microsoft.com/office/word/2010/wordprocessingDrawing" xmlns:wp="http://schemas.openxmlformats.org/drawingml/2006/wordprocessingDrawing" xmlns:w10="urn:schemas-microsoft-com:office:word" xmlns:w="http://schemas.openxmlformats.org/wordprocessingml/2006/main" xmlns:w14="http://schemas.microsoft.com/office/word/2010/wordml" xmlns:w15="http://schemas.microsoft.com/office/word/2012/wordml" xmlns:w16se="http://schemas.microsoft.com/office/word/2015/wordml/symex" xmlns:wpg="http://schemas.microsoft.com/office/word/2010/wordprocessingGroup" xmlns:wpi="http://schemas.microsoft.com/office/word/2010/wordprocessingInk" xmlns:wne="http://schemas.microsoft.com/office/word/2006/wordml" xmlns:wps="http://schemas.microsoft.com/office/word/2010/wordprocessingShape" mc:Ignorable="w14 w15 w16se wp14">
+<w:endnotes xmlns:wpc="http://schemas.microsoft.com/office/word/2010/wordprocessingCanvas" xmlns:cx="http://schemas.microsoft.com/office/drawing/2014/chartex" xmlns:mc="http://schemas.openxmlformats.org/markup-compatibility/2006" xmlns:o="urn:schemas-microsoft-com:office:office" xmlns:r="http://schemas.openxmlformats.org/officeDocument/2006/relationships" xmlns:m="http://schemas.openxmlformats.org/officeDocument/2006/math" xmlns:v="urn:schemas-microsoft-com:vml" xmlns:wp14="http://schemas.microsoft.com/office/word/2010/wordprocessingDrawing" xmlns:wp="http://schemas.openxmlformats.org/drawingml/2006/wordprocessingDrawing" xmlns:w10="urn:schemas-microsoft-com:office:word" xmlns:w="http://schemas.openxmlformats.org/wordprocessingml/2006/main" xmlns:w14="http://schemas.microsoft.com/office/word/2010/wordml" xmlns:w15="http://schemas.microsoft.com/office/word/2012/wordml" xmlns:w16se="http://schemas.microsoft.com/office/word/2015/wordml/symex" xmlns:wpg="http://schemas.microsoft.com/office/word/2010/wordprocessingGroup" xmlns:wpi="http://schemas.microsoft.com/office/word/2010/wordprocessingInk" xmlns:wne="http://schemas.microsoft.com/office/word/2006/wordml" xmlns:wps="http://schemas.microsoft.com/office/word/2010/wordprocessingShape" mc:Ignorable="w14 w15 w16se wp14">
   <w:endnote w:type="separator" w:id="-1">
     <w:p>
       <w:r>
@@ -7296,7 +7853,7 @@
 </file>
 
 <file path=word/footnotes.xml><?xml version="1.0" encoding="utf-8"?>
-<w:footnotes xmlns:wpc="http://schemas.microsoft.com/office/word/2010/wordprocessingCanvas" xmlns:cx="http://schemas.microsoft.com/office/drawing/2014/chartex" xmlns:cx1="http://schemas.microsoft.com/office/drawing/2015/9/8/chartex" xmlns:mc="http://schemas.openxmlformats.org/markup-compatibility/2006" xmlns:o="urn:schemas-microsoft-com:office:office" xmlns:r="http://schemas.openxmlformats.org/officeDocument/2006/relationships" xmlns:m="http://schemas.openxmlformats.org/officeDocument/2006/math" xmlns:v="urn:schemas-microsoft-com:vml" xmlns:wp14="http://schemas.microsoft.com/office/word/2010/wordprocessingDrawing" xmlns:wp="http://schemas.openxmlformats.org/drawingml/2006/wordprocessingDrawing" xmlns:w10="urn:schemas-microsoft-com:office:word" xmlns:w="http://schemas.openxmlformats.org/wordprocessingml/2006/main" xmlns:w14="http://schemas.microsoft.com/office/word/2010/wordml" xmlns:w15="http://schemas.microsoft.com/office/word/2012/wordml" xmlns:w16se="http://schemas.microsoft.com/office/word/2015/wordml/symex" xmlns:wpg="http://schemas.microsoft.com/office/word/2010/wordprocessingGroup" xmlns:wpi="http://schemas.microsoft.com/office/word/2010/wordprocessingInk" xmlns:wne="http://schemas.microsoft.com/office/word/2006/wordml" xmlns:wps="http://schemas.microsoft.com/office/word/2010/wordprocessingShape" mc:Ignorable="w14 w15 w16se wp14">
+<w:footnotes xmlns:wpc="http://schemas.microsoft.com/office/word/2010/wordprocessingCanvas" xmlns:cx="http://schemas.microsoft.com/office/drawing/2014/chartex" xmlns:mc="http://schemas.openxmlformats.org/markup-compatibility/2006" xmlns:o="urn:schemas-microsoft-com:office:office" xmlns:r="http://schemas.openxmlformats.org/officeDocument/2006/relationships" xmlns:m="http://schemas.openxmlformats.org/officeDocument/2006/math" xmlns:v="urn:schemas-microsoft-com:vml" xmlns:wp14="http://schemas.microsoft.com/office/word/2010/wordprocessingDrawing" xmlns:wp="http://schemas.openxmlformats.org/drawingml/2006/wordprocessingDrawing" xmlns:w10="urn:schemas-microsoft-com:office:word" xmlns:w="http://schemas.openxmlformats.org/wordprocessingml/2006/main" xmlns:w14="http://schemas.microsoft.com/office/word/2010/wordml" xmlns:w15="http://schemas.microsoft.com/office/word/2012/wordml" xmlns:w16se="http://schemas.microsoft.com/office/word/2015/wordml/symex" xmlns:wpg="http://schemas.microsoft.com/office/word/2010/wordprocessingGroup" xmlns:wpi="http://schemas.microsoft.com/office/word/2010/wordprocessingInk" xmlns:wne="http://schemas.microsoft.com/office/word/2006/wordml" xmlns:wps="http://schemas.microsoft.com/office/word/2010/wordprocessingShape" mc:Ignorable="w14 w15 w16se wp14">
   <w:footnote w:type="separator" w:id="-1">
     <w:p>
       <w:r>
@@ -7315,7 +7872,7 @@
 </file>
 
 <file path=word/numbering.xml><?xml version="1.0" encoding="utf-8"?>
-<w:numbering xmlns:wpc="http://schemas.microsoft.com/office/word/2010/wordprocessingCanvas" xmlns:cx="http://schemas.microsoft.com/office/drawing/2014/chartex" xmlns:cx1="http://schemas.microsoft.com/office/drawing/2015/9/8/chartex" xmlns:mc="http://schemas.openxmlformats.org/markup-compatibility/2006" xmlns:o="urn:schemas-microsoft-com:office:office" xmlns:r="http://schemas.openxmlformats.org/officeDocument/2006/relationships" xmlns:m="http://schemas.openxmlformats.org/officeDocument/2006/math" xmlns:v="urn:schemas-microsoft-com:vml" xmlns:wp14="http://schemas.microsoft.com/office/word/2010/wordprocessingDrawing" xmlns:wp="http://schemas.openxmlformats.org/drawingml/2006/wordprocessingDrawing" xmlns:w10="urn:schemas-microsoft-com:office:word" xmlns:w="http://schemas.openxmlformats.org/wordprocessingml/2006/main" xmlns:w14="http://schemas.microsoft.com/office/word/2010/wordml" xmlns:w15="http://schemas.microsoft.com/office/word/2012/wordml" xmlns:w16se="http://schemas.microsoft.com/office/word/2015/wordml/symex" xmlns:wpg="http://schemas.microsoft.com/office/word/2010/wordprocessingGroup" xmlns:wpi="http://schemas.microsoft.com/office/word/2010/wordprocessingInk" xmlns:wne="http://schemas.microsoft.com/office/word/2006/wordml" xmlns:wps="http://schemas.microsoft.com/office/word/2010/wordprocessingShape" mc:Ignorable="w14 w15 w16se wp14">
+<w:numbering xmlns:wpc="http://schemas.microsoft.com/office/word/2010/wordprocessingCanvas" xmlns:cx="http://schemas.microsoft.com/office/drawing/2014/chartex" xmlns:mc="http://schemas.openxmlformats.org/markup-compatibility/2006" xmlns:o="urn:schemas-microsoft-com:office:office" xmlns:r="http://schemas.openxmlformats.org/officeDocument/2006/relationships" xmlns:m="http://schemas.openxmlformats.org/officeDocument/2006/math" xmlns:v="urn:schemas-microsoft-com:vml" xmlns:wp14="http://schemas.microsoft.com/office/word/2010/wordprocessingDrawing" xmlns:wp="http://schemas.openxmlformats.org/drawingml/2006/wordprocessingDrawing" xmlns:w10="urn:schemas-microsoft-com:office:word" xmlns:w="http://schemas.openxmlformats.org/wordprocessingml/2006/main" xmlns:w14="http://schemas.microsoft.com/office/word/2010/wordml" xmlns:w15="http://schemas.microsoft.com/office/word/2012/wordml" xmlns:w16se="http://schemas.microsoft.com/office/word/2015/wordml/symex" xmlns:wpg="http://schemas.microsoft.com/office/word/2010/wordprocessingGroup" xmlns:wpi="http://schemas.microsoft.com/office/word/2010/wordprocessingInk" xmlns:wne="http://schemas.microsoft.com/office/word/2006/wordml" xmlns:wps="http://schemas.microsoft.com/office/word/2010/wordprocessingShape" mc:Ignorable="w14 w15 w16se wp14">
   <w:abstractNum w:abstractNumId="0" w15:restartNumberingAfterBreak="0">
     <w:nsid w:val="05A119B1"/>
     <w:multiLevelType w:val="multilevel"/>
@@ -9401,7 +9958,7 @@
 </file>
 
 <file path=customXml/itemProps1.xml><?xml version="1.0" encoding="utf-8"?>
-<ds:datastoreItem xmlns:ds="http://schemas.openxmlformats.org/officeDocument/2006/customXml" ds:itemID="{9794EF75-5129-451D-A0F2-7EB6F242D326}">
+<ds:datastoreItem xmlns:ds="http://schemas.openxmlformats.org/officeDocument/2006/customXml" ds:itemID="{4D47543D-002E-4406-A50B-8D377F3C6FF6}">
   <ds:schemaRefs>
     <ds:schemaRef ds:uri="http://schemas.openxmlformats.org/officeDocument/2006/bibliography"/>
   </ds:schemaRefs>

</xml_diff>

<commit_message>
Actualización del índice de acuerdo a la tabla de contenidos
</commit_message>
<xml_diff>
--- a/Git_word.docx
+++ b/Git_word.docx
@@ -1179,8 +1179,6 @@
           <w:szCs w:val="32"/>
         </w:rPr>
       </w:pPr>
-      <w:bookmarkStart w:id="0" w:name="_GoBack"/>
-      <w:bookmarkEnd w:id="0"/>
       <w:r>
         <w:rPr>
           <w:sz w:val="32"/>
@@ -1229,6 +1227,7 @@
       </w:r>
       <w:r>
         <w:rPr>
+          <w:b/>
           <w:i/>
         </w:rPr>
         <w:t>3</w:t>
@@ -1276,6 +1275,7 @@
       </w:r>
       <w:r>
         <w:rPr>
+          <w:b/>
           <w:i/>
         </w:rPr>
         <w:t>4</w:t>
@@ -1296,9 +1296,16 @@
         <w:t>Objetivo general</w:t>
       </w:r>
       <w:r>
+        <w:rPr>
+          <w:i/>
+        </w:rPr>
         <w:tab/>
       </w:r>
       <w:r>
+        <w:rPr>
+          <w:b/>
+          <w:i/>
+        </w:rPr>
         <w:t>4</w:t>
       </w:r>
     </w:p>
@@ -1317,9 +1324,16 @@
         <w:t>Objetivos específicos</w:t>
       </w:r>
       <w:r>
+        <w:rPr>
+          <w:i/>
+        </w:rPr>
         <w:tab/>
       </w:r>
       <w:r>
+        <w:rPr>
+          <w:b/>
+          <w:i/>
+        </w:rPr>
         <w:t>4</w:t>
       </w:r>
     </w:p>
@@ -1359,6 +1373,7 @@
       </w:r>
       <w:r>
         <w:rPr>
+          <w:b/>
           <w:i/>
         </w:rPr>
         <w:t>5</w:t>
@@ -1376,12 +1391,19 @@
         <w:jc w:val="both"/>
       </w:pPr>
       <w:r>
-        <w:t>Capitulo - I</w:t>
-      </w:r>
-      <w:r>
+        <w:t>Acerca del control de versiones</w:t>
+      </w:r>
+      <w:r>
+        <w:rPr>
+          <w:i/>
+        </w:rPr>
         <w:tab/>
       </w:r>
       <w:r>
+        <w:rPr>
+          <w:b/>
+          <w:i/>
+        </w:rPr>
         <w:t>5</w:t>
       </w:r>
     </w:p>
@@ -1397,10 +1419,19 @@
         <w:jc w:val="both"/>
       </w:pPr>
       <w:r>
-        <w:t>Capitulo - II</w:t>
-      </w:r>
-      <w:r>
+        <w:t>Git</w:t>
+      </w:r>
+      <w:r>
+        <w:rPr>
+          <w:i/>
+        </w:rPr>
         <w:tab/>
+      </w:r>
+      <w:r>
+        <w:rPr>
+          <w:b/>
+          <w:i/>
+        </w:rPr>
         <w:t>5</w:t>
       </w:r>
     </w:p>
@@ -1416,14 +1447,373 @@
         <w:jc w:val="both"/>
       </w:pPr>
       <w:r>
-        <w:t>Capitulo – (n)</w:t>
+        <w:t>Los tres estados</w:t>
       </w:r>
       <w:r>
         <w:t xml:space="preserve"> </w:t>
       </w:r>
       <w:r>
+        <w:rPr>
+          <w:i/>
+        </w:rPr>
         <w:tab/>
-        <w:t>5</w:t>
+      </w:r>
+      <w:r>
+        <w:rPr>
+          <w:b/>
+          <w:i/>
+        </w:rPr>
+        <w:t>6</w:t>
+      </w:r>
+    </w:p>
+    <w:p>
+      <w:pPr>
+        <w:numPr>
+          <w:ilvl w:val="1"/>
+          <w:numId w:val="1"/>
+        </w:numPr>
+        <w:tabs>
+          <w:tab w:val="left" w:leader="dot" w:pos="7740"/>
+        </w:tabs>
+        <w:jc w:val="both"/>
+      </w:pPr>
+      <w:r>
+        <w:t xml:space="preserve">Instalación </w:t>
+      </w:r>
+      <w:r>
+        <w:rPr>
+          <w:i/>
+        </w:rPr>
+        <w:tab/>
+      </w:r>
+      <w:r>
+        <w:rPr>
+          <w:b/>
+          <w:i/>
+        </w:rPr>
+        <w:t>7</w:t>
+      </w:r>
+    </w:p>
+    <w:p>
+      <w:pPr>
+        <w:numPr>
+          <w:ilvl w:val="1"/>
+          <w:numId w:val="1"/>
+        </w:numPr>
+        <w:tabs>
+          <w:tab w:val="left" w:leader="dot" w:pos="7740"/>
+        </w:tabs>
+        <w:jc w:val="both"/>
+      </w:pPr>
+      <w:r>
+        <w:t xml:space="preserve">Configuración </w:t>
+      </w:r>
+      <w:r>
+        <w:rPr>
+          <w:i/>
+        </w:rPr>
+        <w:tab/>
+      </w:r>
+      <w:r>
+        <w:rPr>
+          <w:b/>
+          <w:i/>
+        </w:rPr>
+        <w:t>9</w:t>
+      </w:r>
+    </w:p>
+    <w:p>
+      <w:pPr>
+        <w:numPr>
+          <w:ilvl w:val="1"/>
+          <w:numId w:val="1"/>
+        </w:numPr>
+        <w:tabs>
+          <w:tab w:val="left" w:leader="dot" w:pos="7740"/>
+        </w:tabs>
+        <w:jc w:val="both"/>
+      </w:pPr>
+      <w:r>
+        <w:t xml:space="preserve">Nuestro primer proyecto </w:t>
+      </w:r>
+      <w:r>
+        <w:rPr>
+          <w:i/>
+        </w:rPr>
+        <w:tab/>
+      </w:r>
+      <w:r>
+        <w:rPr>
+          <w:b/>
+          <w:i/>
+        </w:rPr>
+        <w:t>10</w:t>
+      </w:r>
+    </w:p>
+    <w:p>
+      <w:pPr>
+        <w:numPr>
+          <w:ilvl w:val="1"/>
+          <w:numId w:val="1"/>
+        </w:numPr>
+        <w:tabs>
+          <w:tab w:val="left" w:leader="dot" w:pos="7740"/>
+        </w:tabs>
+        <w:jc w:val="both"/>
+      </w:pPr>
+      <w:r>
+        <w:t>Inicializando un repositorio en directorio existente</w:t>
+      </w:r>
+      <w:r>
+        <w:rPr>
+          <w:i/>
+        </w:rPr>
+        <w:tab/>
+      </w:r>
+      <w:r>
+        <w:rPr>
+          <w:b/>
+          <w:i/>
+        </w:rPr>
+        <w:t>10</w:t>
+      </w:r>
+    </w:p>
+    <w:p>
+      <w:pPr>
+        <w:numPr>
+          <w:ilvl w:val="1"/>
+          <w:numId w:val="1"/>
+        </w:numPr>
+        <w:tabs>
+          <w:tab w:val="left" w:leader="dot" w:pos="7740"/>
+        </w:tabs>
+        <w:jc w:val="both"/>
+      </w:pPr>
+      <w:r>
+        <w:t>Ramas y fusiones</w:t>
+      </w:r>
+      <w:r>
+        <w:rPr>
+          <w:i/>
+        </w:rPr>
+        <w:tab/>
+      </w:r>
+      <w:r>
+        <w:rPr>
+          <w:b/>
+          <w:i/>
+        </w:rPr>
+        <w:t>12</w:t>
+      </w:r>
+    </w:p>
+    <w:p>
+      <w:pPr>
+        <w:numPr>
+          <w:ilvl w:val="1"/>
+          <w:numId w:val="1"/>
+        </w:numPr>
+        <w:tabs>
+          <w:tab w:val="left" w:leader="dot" w:pos="7740"/>
+        </w:tabs>
+        <w:jc w:val="both"/>
+      </w:pPr>
+      <w:r>
+        <w:t>Qué es una rama</w:t>
+      </w:r>
+      <w:r>
+        <w:rPr>
+          <w:i/>
+        </w:rPr>
+        <w:tab/>
+      </w:r>
+      <w:r>
+        <w:rPr>
+          <w:b/>
+          <w:i/>
+        </w:rPr>
+        <w:t>12</w:t>
+      </w:r>
+    </w:p>
+    <w:p>
+      <w:pPr>
+        <w:tabs>
+          <w:tab w:val="left" w:leader="dot" w:pos="7740"/>
+        </w:tabs>
+        <w:jc w:val="both"/>
+      </w:pPr>
+      <w:r>
+        <w:t xml:space="preserve">      3.10. Crear una nueva rama</w:t>
+      </w:r>
+      <w:r>
+        <w:rPr>
+          <w:i/>
+        </w:rPr>
+        <w:tab/>
+      </w:r>
+      <w:r>
+        <w:rPr>
+          <w:b/>
+          <w:i/>
+        </w:rPr>
+        <w:t>13</w:t>
+      </w:r>
+    </w:p>
+    <w:p>
+      <w:pPr>
+        <w:tabs>
+          <w:tab w:val="left" w:leader="dot" w:pos="7740"/>
+        </w:tabs>
+        <w:jc w:val="both"/>
+        <w:rPr>
+          <w:b/>
+          <w:i/>
+        </w:rPr>
+      </w:pPr>
+      <w:r>
+        <w:t xml:space="preserve">      3.11. Fusiones</w:t>
+      </w:r>
+      <w:r>
+        <w:rPr>
+          <w:i/>
+        </w:rPr>
+        <w:tab/>
+      </w:r>
+      <w:r>
+        <w:rPr>
+          <w:b/>
+          <w:i/>
+        </w:rPr>
+        <w:t>14</w:t>
+      </w:r>
+    </w:p>
+    <w:p>
+      <w:pPr>
+        <w:tabs>
+          <w:tab w:val="left" w:leader="dot" w:pos="7740"/>
+        </w:tabs>
+        <w:jc w:val="both"/>
+      </w:pPr>
+      <w:r>
+        <w:rPr>
+          <w:b/>
+          <w:i/>
+        </w:rPr>
+        <w:t xml:space="preserve">      </w:t>
+      </w:r>
+      <w:r>
+        <w:t>3.12. GitHub</w:t>
+      </w:r>
+      <w:r>
+        <w:rPr>
+          <w:i/>
+        </w:rPr>
+        <w:tab/>
+      </w:r>
+      <w:r>
+        <w:rPr>
+          <w:b/>
+          <w:i/>
+        </w:rPr>
+        <w:t>16</w:t>
+      </w:r>
+    </w:p>
+    <w:p>
+      <w:pPr>
+        <w:tabs>
+          <w:tab w:val="left" w:leader="dot" w:pos="7740"/>
+        </w:tabs>
+        <w:jc w:val="both"/>
+        <w:rPr>
+          <w:b/>
+          <w:i/>
+        </w:rPr>
+      </w:pPr>
+      <w:r>
+        <w:t xml:space="preserve">      3.13. Creación y configuración de la cuenta</w:t>
+      </w:r>
+      <w:r>
+        <w:rPr>
+          <w:i/>
+        </w:rPr>
+        <w:tab/>
+      </w:r>
+      <w:r>
+        <w:rPr>
+          <w:b/>
+          <w:i/>
+        </w:rPr>
+        <w:t>16</w:t>
+      </w:r>
+    </w:p>
+    <w:p>
+      <w:pPr>
+        <w:tabs>
+          <w:tab w:val="left" w:leader="dot" w:pos="7740"/>
+        </w:tabs>
+        <w:jc w:val="both"/>
+        <w:rPr>
+          <w:b/>
+          <w:i/>
+        </w:rPr>
+      </w:pPr>
+      <w:r>
+        <w:rPr>
+          <w:b/>
+          <w:i/>
+        </w:rPr>
+        <w:t xml:space="preserve">     </w:t>
+      </w:r>
+      <w:r>
+        <w:t xml:space="preserve"> 3.14. Bifurcación de proyectos</w:t>
+      </w:r>
+      <w:r>
+        <w:rPr>
+          <w:i/>
+        </w:rPr>
+        <w:tab/>
+      </w:r>
+      <w:r>
+        <w:rPr>
+          <w:b/>
+          <w:i/>
+        </w:rPr>
+        <w:t>17</w:t>
+      </w:r>
+      <w:bookmarkStart w:id="0" w:name="_GoBack"/>
+      <w:bookmarkEnd w:id="0"/>
+    </w:p>
+    <w:p>
+      <w:pPr>
+        <w:tabs>
+          <w:tab w:val="left" w:leader="dot" w:pos="7740"/>
+        </w:tabs>
+        <w:jc w:val="both"/>
+      </w:pPr>
+      <w:r>
+        <w:rPr>
+          <w:b/>
+          <w:i/>
+        </w:rPr>
+        <w:t xml:space="preserve">      </w:t>
+      </w:r>
+      <w:r>
+        <w:t>3.15</w:t>
+      </w:r>
+      <w:r>
+        <w:t>. El flujo de trabajo en GitHub</w:t>
+      </w:r>
+      <w:r>
+        <w:rPr>
+          <w:i/>
+        </w:rPr>
+        <w:tab/>
+      </w:r>
+      <w:r>
+        <w:rPr>
+          <w:b/>
+          <w:i/>
+        </w:rPr>
+        <w:t>18</w:t>
       </w:r>
     </w:p>
     <w:p>
@@ -1452,27 +1842,35 @@
         <w:rPr>
           <w:i/>
         </w:rPr>
-        <w:t>ANEXOS</w:t>
+        <w:t>CONCLUSION</w:t>
       </w:r>
       <w:r>
         <w:rPr>
           <w:i/>
         </w:rPr>
+        <w:t>...</w:t>
+      </w:r>
+      <w:r>
+        <w:rPr>
+          <w:i/>
+        </w:rPr>
         <w:tab/>
       </w:r>
       <w:r>
         <w:rPr>
+          <w:b/>
           <w:i/>
         </w:rPr>
-        <w:t>6</w:t>
-      </w:r>
-    </w:p>
-    <w:p>
-      <w:pPr>
-        <w:tabs>
-          <w:tab w:val="left" w:leader="dot" w:pos="7740"/>
-        </w:tabs>
-        <w:jc w:val="both"/>
+        <w:t>19</w:t>
+      </w:r>
+    </w:p>
+    <w:p>
+      <w:pPr>
+        <w:pStyle w:val="Prrafodelista"/>
+        <w:jc w:val="both"/>
+        <w:rPr>
+          <w:i/>
+        </w:rPr>
       </w:pPr>
     </w:p>
     <w:p>
@@ -1493,7 +1891,7 @@
         <w:rPr>
           <w:i/>
         </w:rPr>
-        <w:t>CONCLUSION</w:t>
+        <w:t>BIBLIOGRAFIA O WEBLIOGRAFIA</w:t>
       </w:r>
       <w:r>
         <w:rPr>
@@ -1503,51 +1901,10 @@
       </w:r>
       <w:r>
         <w:rPr>
+          <w:b/>
           <w:i/>
         </w:rPr>
-        <w:t>7</w:t>
-      </w:r>
-    </w:p>
-    <w:p>
-      <w:pPr>
-        <w:pStyle w:val="Prrafodelista"/>
-        <w:jc w:val="both"/>
-        <w:rPr>
-          <w:i/>
-        </w:rPr>
-      </w:pPr>
-    </w:p>
-    <w:p>
-      <w:pPr>
-        <w:numPr>
-          <w:ilvl w:val="0"/>
-          <w:numId w:val="1"/>
-        </w:numPr>
-        <w:tabs>
-          <w:tab w:val="left" w:leader="dot" w:pos="7740"/>
-        </w:tabs>
-        <w:jc w:val="both"/>
-        <w:rPr>
-          <w:i/>
-        </w:rPr>
-      </w:pPr>
-      <w:r>
-        <w:rPr>
-          <w:i/>
-        </w:rPr>
-        <w:t>BIBLIOGRAFIA O WEBLIOGRAFIA</w:t>
-      </w:r>
-      <w:r>
-        <w:rPr>
-          <w:i/>
-        </w:rPr>
-        <w:tab/>
-      </w:r>
-      <w:r>
-        <w:rPr>
-          <w:i/>
-        </w:rPr>
-        <w:t>7</w:t>
+        <w:t>20</w:t>
       </w:r>
     </w:p>
     <w:p>
@@ -1560,86 +1917,6 @@
         <w:rPr>
           <w:i/>
         </w:rPr>
-      </w:pPr>
-    </w:p>
-    <w:p>
-      <w:pPr>
-        <w:tabs>
-          <w:tab w:val="left" w:leader="dot" w:pos="7740"/>
-        </w:tabs>
-        <w:jc w:val="both"/>
-      </w:pPr>
-    </w:p>
-    <w:p>
-      <w:pPr>
-        <w:tabs>
-          <w:tab w:val="left" w:leader="dot" w:pos="7740"/>
-        </w:tabs>
-        <w:jc w:val="both"/>
-      </w:pPr>
-    </w:p>
-    <w:p>
-      <w:pPr>
-        <w:tabs>
-          <w:tab w:val="left" w:leader="dot" w:pos="7740"/>
-        </w:tabs>
-        <w:jc w:val="both"/>
-      </w:pPr>
-    </w:p>
-    <w:p>
-      <w:pPr>
-        <w:tabs>
-          <w:tab w:val="left" w:leader="dot" w:pos="7740"/>
-        </w:tabs>
-        <w:jc w:val="both"/>
-      </w:pPr>
-    </w:p>
-    <w:p>
-      <w:pPr>
-        <w:tabs>
-          <w:tab w:val="left" w:leader="dot" w:pos="7740"/>
-        </w:tabs>
-        <w:jc w:val="both"/>
-      </w:pPr>
-    </w:p>
-    <w:p>
-      <w:pPr>
-        <w:tabs>
-          <w:tab w:val="left" w:leader="dot" w:pos="7740"/>
-        </w:tabs>
-        <w:jc w:val="both"/>
-      </w:pPr>
-    </w:p>
-    <w:p>
-      <w:pPr>
-        <w:tabs>
-          <w:tab w:val="left" w:leader="dot" w:pos="7740"/>
-        </w:tabs>
-        <w:jc w:val="both"/>
-      </w:pPr>
-    </w:p>
-    <w:p>
-      <w:pPr>
-        <w:tabs>
-          <w:tab w:val="left" w:leader="dot" w:pos="7740"/>
-        </w:tabs>
-        <w:jc w:val="both"/>
-      </w:pPr>
-    </w:p>
-    <w:p>
-      <w:pPr>
-        <w:tabs>
-          <w:tab w:val="left" w:leader="dot" w:pos="7740"/>
-        </w:tabs>
-        <w:jc w:val="both"/>
-      </w:pPr>
-    </w:p>
-    <w:p>
-      <w:pPr>
-        <w:tabs>
-          <w:tab w:val="left" w:leader="dot" w:pos="7740"/>
-        </w:tabs>
-        <w:jc w:val="both"/>
       </w:pPr>
     </w:p>
     <w:p>
@@ -2670,6 +2947,14 @@
           <w:b/>
           <w:sz w:val="28"/>
         </w:rPr>
+        <w:t xml:space="preserve">3.1 </w:t>
+      </w:r>
+      <w:r>
+        <w:rPr>
+          <w:rFonts w:asciiTheme="minorHAnsi" w:hAnsiTheme="minorHAnsi"/>
+          <w:b/>
+          <w:sz w:val="28"/>
+        </w:rPr>
         <w:t>Control de Versiones</w:t>
       </w:r>
     </w:p>
@@ -2962,6 +3247,22 @@
           <w:b/>
           <w:sz w:val="28"/>
         </w:rPr>
+        <w:t>3.2</w:t>
+      </w:r>
+      <w:r>
+        <w:rPr>
+          <w:rFonts w:asciiTheme="minorHAnsi" w:hAnsiTheme="minorHAnsi"/>
+          <w:b/>
+          <w:sz w:val="28"/>
+        </w:rPr>
+        <w:t xml:space="preserve"> </w:t>
+      </w:r>
+      <w:r>
+        <w:rPr>
+          <w:rFonts w:asciiTheme="minorHAnsi" w:hAnsiTheme="minorHAnsi"/>
+          <w:b/>
+          <w:sz w:val="28"/>
+        </w:rPr>
         <w:t>GIT</w:t>
       </w:r>
     </w:p>
@@ -3565,6 +3866,14 @@
           <w:sz w:val="28"/>
         </w:rPr>
       </w:pPr>
+      <w:r>
+        <w:rPr>
+          <w:rFonts w:asciiTheme="minorHAnsi" w:hAnsiTheme="minorHAnsi"/>
+          <w:b/>
+          <w:sz w:val="28"/>
+        </w:rPr>
+        <w:t xml:space="preserve">3.3 </w:t>
+      </w:r>
       <w:r>
         <w:rPr>
           <w:rFonts w:asciiTheme="minorHAnsi" w:hAnsiTheme="minorHAnsi"/>
@@ -3993,6 +4302,15 @@
           <w:lang w:val="es-PY"/>
         </w:rPr>
       </w:pPr>
+      <w:r>
+        <w:rPr>
+          <w:rFonts w:asciiTheme="minorHAnsi" w:hAnsiTheme="minorHAnsi" w:cstheme="minorHAnsi"/>
+          <w:b/>
+          <w:sz w:val="28"/>
+          <w:lang w:val="es-PY"/>
+        </w:rPr>
+        <w:t xml:space="preserve">3.4 </w:t>
+      </w:r>
       <w:r>
         <w:rPr>
           <w:rFonts w:asciiTheme="minorHAnsi" w:hAnsiTheme="minorHAnsi" w:cstheme="minorHAnsi"/>
@@ -5463,6 +5781,14 @@
           <w:sz w:val="28"/>
         </w:rPr>
       </w:pPr>
+      <w:r>
+        <w:rPr>
+          <w:rFonts w:asciiTheme="minorHAnsi" w:hAnsiTheme="minorHAnsi" w:cstheme="minorHAnsi"/>
+          <w:b/>
+          <w:sz w:val="28"/>
+        </w:rPr>
+        <w:t xml:space="preserve">3.5 </w:t>
+      </w:r>
       <w:r>
         <w:rPr>
           <w:rFonts w:asciiTheme="minorHAnsi" w:hAnsiTheme="minorHAnsi" w:cstheme="minorHAnsi"/>
@@ -6424,6 +6750,7 @@
           <w:rFonts w:asciiTheme="minorHAnsi" w:hAnsiTheme="minorHAnsi" w:cstheme="minorHAnsi"/>
           <w:b/>
           <w:bCs/>
+          <w:sz w:val="28"/>
           <w:lang w:val="es-MX"/>
         </w:rPr>
       </w:pPr>
@@ -6432,6 +6759,17 @@
           <w:rFonts w:asciiTheme="minorHAnsi" w:hAnsiTheme="minorHAnsi" w:cstheme="minorHAnsi"/>
           <w:b/>
           <w:bCs/>
+          <w:sz w:val="28"/>
+          <w:lang w:val="es-MX"/>
+        </w:rPr>
+        <w:t xml:space="preserve">3.6 </w:t>
+      </w:r>
+      <w:r>
+        <w:rPr>
+          <w:rFonts w:asciiTheme="minorHAnsi" w:hAnsiTheme="minorHAnsi" w:cstheme="minorHAnsi"/>
+          <w:b/>
+          <w:bCs/>
+          <w:sz w:val="28"/>
           <w:lang w:val="es-MX"/>
         </w:rPr>
         <w:t>Nuestro Primer Proyecto</w:t>
@@ -6513,6 +6851,15 @@
           <w:lang w:val="es-MX"/>
         </w:rPr>
       </w:pPr>
+      <w:r>
+        <w:rPr>
+          <w:rFonts w:asciiTheme="minorHAnsi" w:hAnsiTheme="minorHAnsi" w:cstheme="minorHAnsi"/>
+          <w:b/>
+          <w:bCs/>
+          <w:lang w:val="es-MX"/>
+        </w:rPr>
+        <w:t xml:space="preserve">3.7 </w:t>
+      </w:r>
       <w:r>
         <w:rPr>
           <w:rFonts w:asciiTheme="minorHAnsi" w:hAnsiTheme="minorHAnsi" w:cstheme="minorHAnsi"/>
@@ -7008,12 +7355,6 @@
     </w:p>
     <w:p>
       <w:pPr>
-        <w:ind w:firstLine="360"/>
-        <w:jc w:val="both"/>
-      </w:pPr>
-    </w:p>
-    <w:p>
-      <w:pPr>
         <w:jc w:val="both"/>
         <w:rPr>
           <w:b/>
@@ -7025,6 +7366,7 @@
           <w:noProof/>
           <w:lang w:val="en-US" w:eastAsia="en-US"/>
         </w:rPr>
+        <w:lastRenderedPageBreak/>
         <mc:AlternateContent>
           <mc:Choice Requires="wps">
             <w:drawing>
@@ -8350,6 +8692,15 @@
           <w:b/>
           <w:sz w:val="28"/>
         </w:rPr>
+        <w:lastRenderedPageBreak/>
+        <w:t xml:space="preserve">3.8 </w:t>
+      </w:r>
+      <w:r>
+        <w:rPr>
+          <w:rFonts w:asciiTheme="minorHAnsi" w:hAnsiTheme="minorHAnsi"/>
+          <w:b/>
+          <w:sz w:val="28"/>
+        </w:rPr>
         <w:t>Ramas y Fusiones</w:t>
       </w:r>
     </w:p>
@@ -8904,6 +9255,13 @@
           <w:rFonts w:asciiTheme="minorHAnsi" w:hAnsiTheme="minorHAnsi"/>
           <w:b/>
         </w:rPr>
+        <w:t xml:space="preserve">3.9 </w:t>
+      </w:r>
+      <w:r>
+        <w:rPr>
+          <w:rFonts w:asciiTheme="minorHAnsi" w:hAnsiTheme="minorHAnsi"/>
+          <w:b/>
+        </w:rPr>
         <w:t>¿</w:t>
       </w:r>
       <w:r>
@@ -9149,7 +9507,6 @@
         <w:rPr>
           <w:rFonts w:asciiTheme="minorHAnsi" w:hAnsiTheme="minorHAnsi"/>
         </w:rPr>
-        <w:lastRenderedPageBreak/>
         <w:t>Ese comando nos mostrará todas las ramas de nuestro proyec</w:t>
       </w:r>
       <w:r>
@@ -9187,6 +9544,7 @@
           <w:color w:val="FF0000"/>
           <w:lang w:val="en-US" w:eastAsia="en-US"/>
         </w:rPr>
+        <w:lastRenderedPageBreak/>
         <mc:AlternateContent>
           <mc:Choice Requires="wps">
             <w:drawing>
@@ -9359,6 +9717,14 @@
           <w:rFonts w:asciiTheme="minorHAnsi" w:hAnsiTheme="minorHAnsi"/>
         </w:rPr>
       </w:pPr>
+      <w:r>
+        <w:rPr>
+          <w:rFonts w:asciiTheme="minorHAnsi" w:hAnsiTheme="minorHAnsi"/>
+          <w:b/>
+          <w:sz w:val="28"/>
+        </w:rPr>
+        <w:t xml:space="preserve">3.10 </w:t>
+      </w:r>
       <w:r>
         <w:rPr>
           <w:rFonts w:asciiTheme="minorHAnsi" w:hAnsiTheme="minorHAnsi"/>
@@ -10193,7 +10559,6 @@
           <w:color w:val="FF0000"/>
           <w:lang w:val="en-US" w:eastAsia="en-US"/>
         </w:rPr>
-        <w:lastRenderedPageBreak/>
         <mc:AlternateContent>
           <mc:Choice Requires="wps">
             <w:drawing>
@@ -10462,6 +10827,13 @@
           <w:rFonts w:asciiTheme="minorHAnsi" w:hAnsiTheme="minorHAnsi"/>
           <w:b/>
         </w:rPr>
+        <w:t xml:space="preserve">3.11 </w:t>
+      </w:r>
+      <w:r>
+        <w:rPr>
+          <w:rFonts w:asciiTheme="minorHAnsi" w:hAnsiTheme="minorHAnsi"/>
+          <w:b/>
+        </w:rPr>
         <w:t>FUSIONES</w:t>
       </w:r>
     </w:p>
@@ -10913,14 +11285,13 @@
     </w:p>
     <w:p>
       <w:pPr>
-        <w:jc w:val="both"/>
+        <w:jc w:val="center"/>
       </w:pPr>
       <w:r>
         <w:rPr>
           <w:noProof/>
           <w:lang w:val="en-US" w:eastAsia="en-US"/>
         </w:rPr>
-        <w:lastRenderedPageBreak/>
         <w:drawing>
           <wp:inline distT="0" distB="0" distL="0" distR="0">
             <wp:extent cx="4293235" cy="1605064"/>
@@ -10975,6 +11346,7 @@
         <w:rPr>
           <w:rFonts w:asciiTheme="minorHAnsi" w:hAnsiTheme="minorHAnsi"/>
         </w:rPr>
+        <w:lastRenderedPageBreak/>
         <w:t>Pero si realmente queremos que se genere un commit al hacer merge para documentar o dejar</w:t>
       </w:r>
       <w:r>
@@ -11079,21 +11451,7 @@
                                 <w:rFonts w:ascii="Consolas" w:hAnsi="Consolas"/>
                                 <w:color w:val="FFFFFF" w:themeColor="background1"/>
                               </w:rPr>
-                              <w:t>$</w:t>
-                            </w:r>
-                            <w:r>
-                              <w:rPr>
-                                <w:rFonts w:ascii="Consolas" w:hAnsi="Consolas"/>
-                                <w:color w:val="FFFFFF" w:themeColor="background1"/>
-                              </w:rPr>
-                              <w:t xml:space="preserve"> git merge --</w:t>
-                            </w:r>
-                            <w:r>
-                              <w:rPr>
-                                <w:rFonts w:ascii="Consolas" w:hAnsi="Consolas"/>
-                                <w:color w:val="FFFFFF" w:themeColor="background1"/>
-                              </w:rPr>
-                              <w:t>no-ff Desarrollo</w:t>
+                              <w:t>$ git merge --no-ff Desarrollo</w:t>
                             </w:r>
                           </w:p>
                         </w:txbxContent>
@@ -11131,21 +11489,7 @@
                           <w:rFonts w:ascii="Consolas" w:hAnsi="Consolas"/>
                           <w:color w:val="FFFFFF" w:themeColor="background1"/>
                         </w:rPr>
-                        <w:t>$</w:t>
-                      </w:r>
-                      <w:r>
-                        <w:rPr>
-                          <w:rFonts w:ascii="Consolas" w:hAnsi="Consolas"/>
-                          <w:color w:val="FFFFFF" w:themeColor="background1"/>
-                        </w:rPr>
-                        <w:t xml:space="preserve"> git merge --</w:t>
-                      </w:r>
-                      <w:r>
-                        <w:rPr>
-                          <w:rFonts w:ascii="Consolas" w:hAnsi="Consolas"/>
-                          <w:color w:val="FFFFFF" w:themeColor="background1"/>
-                        </w:rPr>
-                        <w:t>no-ff Desarrollo</w:t>
+                        <w:t>$ git merge --no-ff Desarrollo</w:t>
                       </w:r>
                     </w:p>
                   </w:txbxContent>
@@ -11178,7 +11522,7 @@
     </w:p>
     <w:p>
       <w:pPr>
-        <w:jc w:val="both"/>
+        <w:jc w:val="center"/>
       </w:pPr>
       <w:r>
         <w:rPr>
@@ -11280,7 +11624,7 @@
     </w:p>
     <w:p>
       <w:pPr>
-        <w:jc w:val="both"/>
+        <w:jc w:val="center"/>
       </w:pPr>
       <w:r>
         <w:rPr>
@@ -11409,6 +11753,16 @@
           <w:sz w:val="28"/>
           <w:szCs w:val="28"/>
         </w:rPr>
+        <w:lastRenderedPageBreak/>
+        <w:t xml:space="preserve">3.12 </w:t>
+      </w:r>
+      <w:r>
+        <w:rPr>
+          <w:rFonts w:asciiTheme="minorHAnsi" w:hAnsiTheme="minorHAnsi" w:cstheme="minorHAnsi"/>
+          <w:i w:val="0"/>
+          <w:sz w:val="28"/>
+          <w:szCs w:val="28"/>
+        </w:rPr>
         <w:t>GitHub</w:t>
       </w:r>
     </w:p>
@@ -11442,6 +11796,13 @@
           <w:b/>
         </w:rPr>
       </w:pPr>
+      <w:r>
+        <w:rPr>
+          <w:rFonts w:asciiTheme="minorHAnsi" w:hAnsiTheme="minorHAnsi"/>
+          <w:b/>
+        </w:rPr>
+        <w:t xml:space="preserve">3.13 </w:t>
+      </w:r>
       <w:r>
         <w:rPr>
           <w:rFonts w:asciiTheme="minorHAnsi" w:hAnsiTheme="minorHAnsi"/>
@@ -11570,7 +11931,6 @@
           <w:color w:val="000000"/>
           <w:lang w:eastAsia="es-PY"/>
         </w:rPr>
-        <w:lastRenderedPageBreak/>
         <w:t>Lo siguiente que veras es la página de precios para planes mejores, pero lo</w:t>
       </w:r>
     </w:p>
@@ -11776,6 +12136,7 @@
           <w:color w:val="000000"/>
           <w:lang w:eastAsia="es-PY"/>
         </w:rPr>
+        <w:lastRenderedPageBreak/>
         <w:t>de la pantalla llegaras a tu escritorio principal. Ahora ya estás listo para comenzar</w:t>
       </w:r>
     </w:p>
@@ -12261,7 +12622,15 @@
           <w:bCs/>
           <w:lang w:eastAsia="es-PY"/>
         </w:rPr>
-        <w:lastRenderedPageBreak/>
+        <w:t xml:space="preserve">3.14. </w:t>
+      </w:r>
+      <w:r>
+        <w:rPr>
+          <w:rFonts w:asciiTheme="minorHAnsi" w:hAnsiTheme="minorHAnsi" w:cs="SourceSansPro-Bold"/>
+          <w:b/>
+          <w:bCs/>
+          <w:lang w:eastAsia="es-PY"/>
+        </w:rPr>
         <w:t>Bifurcación (fork) de proyectos</w:t>
       </w:r>
     </w:p>
@@ -12436,6 +12805,7 @@
           <w:color w:val="000000"/>
           <w:lang w:eastAsia="es-PY"/>
         </w:rPr>
+        <w:lastRenderedPageBreak/>
         <w:t>aprobación, creando lo que se llama un Pull Request, que veremos más adelante.</w:t>
       </w:r>
     </w:p>
@@ -12780,6 +13150,16 @@
           <w:color w:val="000000"/>
           <w:lang w:eastAsia="es-PY"/>
         </w:rPr>
+        <w:t xml:space="preserve">3.15 </w:t>
+      </w:r>
+      <w:r>
+        <w:rPr>
+          <w:rFonts w:asciiTheme="minorHAnsi" w:hAnsiTheme="minorHAnsi" w:cs="SourceSansPro-Bold"/>
+          <w:b/>
+          <w:bCs/>
+          <w:color w:val="000000"/>
+          <w:lang w:eastAsia="es-PY"/>
+        </w:rPr>
         <w:t>El Flujo de Trabajo en GitHub</w:t>
       </w:r>
     </w:p>
@@ -13193,15 +13573,114 @@
       <w:pPr>
         <w:ind w:firstLine="360"/>
         <w:jc w:val="both"/>
-      </w:pPr>
-      <w:r>
         <w:rPr>
           <w:rFonts w:asciiTheme="minorHAnsi" w:eastAsia="SourceSansPro-Regular" w:hAnsiTheme="minorHAnsi" w:cs="SourceSansPro-Regular"/>
           <w:color w:val="000000"/>
           <w:lang w:eastAsia="es-PY"/>
         </w:rPr>
+      </w:pPr>
+      <w:r>
+        <w:rPr>
+          <w:rFonts w:asciiTheme="minorHAnsi" w:eastAsia="SourceSansPro-Regular" w:hAnsiTheme="minorHAnsi" w:cs="SourceSansPro-Regular"/>
+          <w:color w:val="000000"/>
+          <w:lang w:eastAsia="es-PY"/>
+        </w:rPr>
         <w:t>Web de GitHub.</w:t>
       </w:r>
+    </w:p>
+    <w:p>
+      <w:pPr>
+        <w:ind w:firstLine="360"/>
+        <w:jc w:val="both"/>
+        <w:rPr>
+          <w:rFonts w:asciiTheme="minorHAnsi" w:eastAsia="SourceSansPro-Regular" w:hAnsiTheme="minorHAnsi" w:cs="SourceSansPro-Regular"/>
+          <w:color w:val="000000"/>
+          <w:lang w:eastAsia="es-PY"/>
+        </w:rPr>
+      </w:pPr>
+    </w:p>
+    <w:p>
+      <w:pPr>
+        <w:ind w:firstLine="360"/>
+        <w:jc w:val="both"/>
+        <w:rPr>
+          <w:rFonts w:asciiTheme="minorHAnsi" w:eastAsia="SourceSansPro-Regular" w:hAnsiTheme="minorHAnsi" w:cs="SourceSansPro-Regular"/>
+          <w:color w:val="000000"/>
+          <w:lang w:eastAsia="es-PY"/>
+        </w:rPr>
+      </w:pPr>
+    </w:p>
+    <w:p>
+      <w:pPr>
+        <w:ind w:firstLine="360"/>
+        <w:jc w:val="both"/>
+        <w:rPr>
+          <w:rFonts w:asciiTheme="minorHAnsi" w:eastAsia="SourceSansPro-Regular" w:hAnsiTheme="minorHAnsi" w:cs="SourceSansPro-Regular"/>
+          <w:color w:val="000000"/>
+          <w:lang w:eastAsia="es-PY"/>
+        </w:rPr>
+      </w:pPr>
+    </w:p>
+    <w:p>
+      <w:pPr>
+        <w:ind w:firstLine="360"/>
+        <w:jc w:val="both"/>
+        <w:rPr>
+          <w:rFonts w:asciiTheme="minorHAnsi" w:eastAsia="SourceSansPro-Regular" w:hAnsiTheme="minorHAnsi" w:cs="SourceSansPro-Regular"/>
+          <w:color w:val="000000"/>
+          <w:lang w:eastAsia="es-PY"/>
+        </w:rPr>
+      </w:pPr>
+    </w:p>
+    <w:p>
+      <w:pPr>
+        <w:ind w:firstLine="360"/>
+        <w:jc w:val="both"/>
+        <w:rPr>
+          <w:rFonts w:asciiTheme="minorHAnsi" w:eastAsia="SourceSansPro-Regular" w:hAnsiTheme="minorHAnsi" w:cs="SourceSansPro-Regular"/>
+          <w:color w:val="000000"/>
+          <w:lang w:eastAsia="es-PY"/>
+        </w:rPr>
+      </w:pPr>
+    </w:p>
+    <w:p>
+      <w:pPr>
+        <w:ind w:firstLine="360"/>
+        <w:jc w:val="both"/>
+        <w:rPr>
+          <w:rFonts w:asciiTheme="minorHAnsi" w:eastAsia="SourceSansPro-Regular" w:hAnsiTheme="minorHAnsi" w:cs="SourceSansPro-Regular"/>
+          <w:color w:val="000000"/>
+          <w:lang w:eastAsia="es-PY"/>
+        </w:rPr>
+      </w:pPr>
+    </w:p>
+    <w:p>
+      <w:pPr>
+        <w:ind w:firstLine="360"/>
+        <w:jc w:val="both"/>
+        <w:rPr>
+          <w:rFonts w:asciiTheme="minorHAnsi" w:eastAsia="SourceSansPro-Regular" w:hAnsiTheme="minorHAnsi" w:cs="SourceSansPro-Regular"/>
+          <w:color w:val="000000"/>
+          <w:lang w:eastAsia="es-PY"/>
+        </w:rPr>
+      </w:pPr>
+    </w:p>
+    <w:p>
+      <w:pPr>
+        <w:ind w:firstLine="360"/>
+        <w:jc w:val="both"/>
+        <w:rPr>
+          <w:rFonts w:asciiTheme="minorHAnsi" w:eastAsia="SourceSansPro-Regular" w:hAnsiTheme="minorHAnsi" w:cs="SourceSansPro-Regular"/>
+          <w:color w:val="000000"/>
+          <w:lang w:eastAsia="es-PY"/>
+        </w:rPr>
+      </w:pPr>
+    </w:p>
+    <w:p>
+      <w:pPr>
+        <w:ind w:firstLine="360"/>
+        <w:jc w:val="both"/>
+      </w:pPr>
     </w:p>
     <w:p>
       <w:pPr>
@@ -16186,7 +16665,7 @@
 </file>
 
 <file path=customXml/itemProps1.xml><?xml version="1.0" encoding="utf-8"?>
-<ds:datastoreItem xmlns:ds="http://schemas.openxmlformats.org/officeDocument/2006/customXml" ds:itemID="{DFC43084-BBB9-48BB-B05F-104DBC6CD750}">
+<ds:datastoreItem xmlns:ds="http://schemas.openxmlformats.org/officeDocument/2006/customXml" ds:itemID="{D31758AC-1352-45C0-9E70-5711413AEFB6}">
   <ds:schemaRefs>
     <ds:schemaRef ds:uri="http://schemas.openxmlformats.org/officeDocument/2006/bibliography"/>
   </ds:schemaRefs>

</xml_diff>